<commit_message>
Finished second-to-last set of questions
</commit_message>
<xml_diff>
--- a/Andrew Peters - HW 2.docx
+++ b/Andrew Peters - HW 2.docx
@@ -1,6 +1,6 @@
 
 <file path=word/document.xml><?xml version="1.0" encoding="utf-8"?>
-<w:document xmlns:wpc="http://schemas.microsoft.com/office/word/2010/wordprocessingCanvas" xmlns:mc="http://schemas.openxmlformats.org/markup-compatibility/2006" xmlns:o="urn:schemas-microsoft-com:office:office" xmlns:r="http://schemas.openxmlformats.org/officeDocument/2006/relationships" xmlns:m="http://schemas.openxmlformats.org/officeDocument/2006/math" xmlns:v="urn:schemas-microsoft-com:vml" xmlns:wp14="http://schemas.microsoft.com/office/word/2010/wordprocessingDrawing" xmlns:wp="http://schemas.openxmlformats.org/drawingml/2006/wordprocessingDrawing" xmlns:w10="urn:schemas-microsoft-com:office:word" xmlns:w="http://schemas.openxmlformats.org/wordprocessingml/2006/main" xmlns:w14="http://schemas.microsoft.com/office/word/2010/wordml" xmlns:wpg="http://schemas.microsoft.com/office/word/2010/wordprocessingGroup" xmlns:wpi="http://schemas.microsoft.com/office/word/2010/wordprocessingInk" xmlns:wne="http://schemas.microsoft.com/office/word/2006/wordml" xmlns:wps="http://schemas.microsoft.com/office/word/2010/wordprocessingShape" mc:Ignorable="w14 wp14">
+<w:document xmlns:mo="http://schemas.microsoft.com/office/mac/office/2008/main" xmlns:ve="http://schemas.openxmlformats.org/markup-compatibility/2006" xmlns:mv="urn:schemas-microsoft-com:mac:vml" xmlns:o="urn:schemas-microsoft-com:office:office" xmlns:r="http://schemas.openxmlformats.org/officeDocument/2006/relationships" xmlns:m="http://schemas.openxmlformats.org/officeDocument/2006/math" xmlns:v="urn:schemas-microsoft-com:vml" xmlns:wp="http://schemas.openxmlformats.org/drawingml/2006/wordprocessingDrawing" xmlns:w10="urn:schemas-microsoft-com:office:word" xmlns:w="http://schemas.openxmlformats.org/wordprocessingml/2006/main" xmlns:wne="http://schemas.microsoft.com/office/word/2006/wordml">
   <w:body>
     <w:p>
       <w:pPr>
@@ -43,25 +43,7 @@
           <w:sz w:val="24"/>
           <w:szCs w:val="24"/>
         </w:rPr>
-        <w:t xml:space="preserve">, </w:t>
-      </w:r>
-      <w:proofErr w:type="gramStart"/>
-      <w:r>
-        <w:rPr>
-          <w:rFonts w:ascii="Candara" w:hAnsi="Candara"/>
-          <w:sz w:val="24"/>
-          <w:szCs w:val="24"/>
-        </w:rPr>
-        <w:t>Spring</w:t>
-      </w:r>
-      <w:proofErr w:type="gramEnd"/>
-      <w:r>
-        <w:rPr>
-          <w:rFonts w:ascii="Candara" w:hAnsi="Candara"/>
-          <w:sz w:val="24"/>
-          <w:szCs w:val="24"/>
-        </w:rPr>
-        <w:t xml:space="preserve"> 2015</w:t>
+        <w:t>, Spring 2015</w:t>
       </w:r>
     </w:p>
     <w:p>
@@ -251,51 +233,15 @@
           <w:sz w:val="24"/>
           <w:szCs w:val="24"/>
         </w:rPr>
-        <w:t>we might assume that the distribution of GPA scores for students with higher than average “previous accomplishment” scores was different from the distribution of GPA scores for students as a whole. To test this, we might perform take a single sample, compute the average and sample standard deviation, and use this data to test the hypothesis that the higher-achieving students represent a different population than lower-achieving students. The average GPA for students scoring above the mean “</w:t>
-      </w:r>
-      <w:proofErr w:type="spellStart"/>
+        <w:t>we might assume that the distribution of GPA scores for students with higher than average “previous accomplishment” scores was different from the distribution of GPA scores for students as a whole. To test this, we might perform take a single sample, compute the average and sample standard deviation, and use this data to test the hypothesis that the higher-achieving students represent a different population than lower-achieving students. The average GPA for students scoring above the mean “prevach” score is 2.89</w:t>
+      </w:r>
       <w:r>
         <w:rPr>
           <w:rFonts w:ascii="Candara" w:eastAsia="SimSun" w:hAnsi="Candara" w:cs="CourierNew"/>
           <w:sz w:val="24"/>
           <w:szCs w:val="24"/>
         </w:rPr>
-        <w:t>prevach</w:t>
-      </w:r>
-      <w:proofErr w:type="spellEnd"/>
-      <w:r>
-        <w:rPr>
-          <w:rFonts w:ascii="Candara" w:eastAsia="SimSun" w:hAnsi="Candara" w:cs="CourierNew"/>
-          <w:sz w:val="24"/>
-          <w:szCs w:val="24"/>
-        </w:rPr>
-        <w:t>” score is 2.89</w:t>
-      </w:r>
-      <w:r>
-        <w:rPr>
-          <w:rFonts w:ascii="Candara" w:eastAsia="SimSun" w:hAnsi="Candara" w:cs="CourierNew"/>
-          <w:sz w:val="24"/>
-          <w:szCs w:val="24"/>
-        </w:rPr>
-        <w:t xml:space="preserve"> with a standard deviation of 0.53. We can compare this to the expected mean of 2.52, and as this value is easily within a standard deviation of the mean, we may be tempted to conclude that we cannot reject the null hypothesis that these two groups follow the same GPA distribution. However, we can approximate a sampling distribution by dividing the standard deviation by the square root of the sample size and conduct a two-sample t-test. This will yield an estimate of the true population average for High-</w:t>
-      </w:r>
-      <w:proofErr w:type="spellStart"/>
-      <w:r>
-        <w:rPr>
-          <w:rFonts w:ascii="Candara" w:eastAsia="SimSun" w:hAnsi="Candara" w:cs="CourierNew"/>
-          <w:sz w:val="24"/>
-          <w:szCs w:val="24"/>
-        </w:rPr>
-        <w:t>Prevach</w:t>
-      </w:r>
-      <w:proofErr w:type="spellEnd"/>
-      <w:r>
-        <w:rPr>
-          <w:rFonts w:ascii="Candara" w:eastAsia="SimSun" w:hAnsi="Candara" w:cs="CourierNew"/>
-          <w:sz w:val="24"/>
-          <w:szCs w:val="24"/>
-        </w:rPr>
-        <w:t xml:space="preserve"> students with a much smaller </w:t>
+        <w:t xml:space="preserve"> with a standard deviation of 0.53. We can compare this to the expected mean of 2.52, and as this value is easily within a standard deviation of the mean, we may be tempted to conclude that we cannot reject the null hypothesis that these two groups follow the same GPA distribution. However, we can approximate a sampling distribution by dividing the standard deviation by the square root of the sample size and conduct a two-sample t-test. This will yield an estimate of the true population average for High-Prevach students with a much smaller </w:t>
       </w:r>
       <w:r>
         <w:rPr>
@@ -393,33 +339,15 @@
           <w:sz w:val="24"/>
           <w:szCs w:val="24"/>
         </w:rPr>
-        <w:t xml:space="preserve">SAT, GPA (College GPA), and </w:t>
-      </w:r>
-      <w:proofErr w:type="spellStart"/>
+        <w:t>SAT, GPA (College GPA), and PrevA</w:t>
+      </w:r>
       <w:r>
         <w:rPr>
           <w:rFonts w:ascii="Candara" w:eastAsia="SimSun" w:hAnsi="Candara" w:cs="CourierNew"/>
           <w:sz w:val="24"/>
           <w:szCs w:val="24"/>
         </w:rPr>
-        <w:t>PrevA</w:t>
-      </w:r>
-      <w:r>
-        <w:rPr>
-          <w:rFonts w:ascii="Candara" w:eastAsia="SimSun" w:hAnsi="Candara" w:cs="CourierNew"/>
-          <w:sz w:val="24"/>
-          <w:szCs w:val="24"/>
-        </w:rPr>
-        <w:t>ch</w:t>
-      </w:r>
-      <w:proofErr w:type="spellEnd"/>
-      <w:r>
-        <w:rPr>
-          <w:rFonts w:ascii="Candara" w:eastAsia="SimSun" w:hAnsi="Candara" w:cs="CourierNew"/>
-          <w:sz w:val="24"/>
-          <w:szCs w:val="24"/>
-        </w:rPr>
-        <w:t xml:space="preserve"> (</w:t>
+        <w:t>ch (</w:t>
       </w:r>
       <w:r>
         <w:rPr>
@@ -498,25 +426,7 @@
           <w:sz w:val="24"/>
           <w:szCs w:val="24"/>
         </w:rPr>
-        <w:t xml:space="preserve">Check possible outliers when examining the relationship between SAT and GPA. Be sure to detect outliers by (1) using a bivariate scatter plot and (2) looking at Leverage, Cook’s D, and </w:t>
-      </w:r>
-      <w:proofErr w:type="spellStart"/>
-      <w:r>
-        <w:rPr>
-          <w:rFonts w:ascii="Candara" w:hAnsi="Candara"/>
-          <w:sz w:val="24"/>
-          <w:szCs w:val="24"/>
-        </w:rPr>
-        <w:t>Studentized</w:t>
-      </w:r>
-      <w:proofErr w:type="spellEnd"/>
-      <w:r>
-        <w:rPr>
-          <w:rFonts w:ascii="Candara" w:hAnsi="Candara"/>
-          <w:sz w:val="24"/>
-          <w:szCs w:val="24"/>
-        </w:rPr>
-        <w:t xml:space="preserve"> residuals. </w:t>
+        <w:t xml:space="preserve">Check possible outliers when examining the relationship between SAT and GPA. Be sure to detect outliers by (1) using a bivariate scatter plot and (2) looking at Leverage, Cook’s D, and Studentized residuals. </w:t>
       </w:r>
     </w:p>
     <w:p>
@@ -528,56 +438,51 @@
           <w:szCs w:val="24"/>
         </w:rPr>
       </w:pPr>
-      <w:r>
-        <w:rPr>
-          <w:rFonts w:ascii="Candara" w:hAnsi="Candara"/>
-          <w:sz w:val="24"/>
-          <w:szCs w:val="24"/>
-        </w:rPr>
-        <w:t xml:space="preserve">In your answers, (1) show the scatter plot and circle or highlight the potential outliers in the plot, (2) report cases with above- threshold Leverage, Cook’s D, and </w:t>
-      </w:r>
-      <w:proofErr w:type="spellStart"/>
-      <w:r>
-        <w:rPr>
-          <w:rFonts w:ascii="Candara" w:hAnsi="Candara"/>
-          <w:sz w:val="24"/>
-          <w:szCs w:val="24"/>
-        </w:rPr>
-        <w:lastRenderedPageBreak/>
-        <w:t>Studentized</w:t>
-      </w:r>
-      <w:proofErr w:type="spellEnd"/>
-      <w:r>
-        <w:rPr>
-          <w:rFonts w:ascii="Candara" w:hAnsi="Candara"/>
-          <w:sz w:val="24"/>
-          <w:szCs w:val="24"/>
-        </w:rPr>
-        <w:t xml:space="preserve"> residuals, and (3) identify outliers and l</w:t>
-      </w:r>
-      <w:r>
-        <w:rPr>
-          <w:rFonts w:ascii="Candara" w:hAnsi="Candara"/>
-          <w:sz w:val="24"/>
-          <w:szCs w:val="24"/>
-        </w:rPr>
-        <w:t>ist the values of SAT and GPA</w:t>
-      </w:r>
-      <w:r>
-        <w:rPr>
-          <w:rFonts w:ascii="Candara" w:hAnsi="Candara"/>
-          <w:sz w:val="24"/>
-          <w:szCs w:val="24"/>
-        </w:rPr>
-        <w:t xml:space="preserve"> for the outlier cases</w:t>
-      </w:r>
-      <w:r>
-        <w:rPr>
-          <w:rFonts w:ascii="Candara" w:hAnsi="Candara"/>
-          <w:sz w:val="24"/>
-          <w:szCs w:val="24"/>
-        </w:rPr>
-        <w:t>.</w:t>
+    </w:p>
+    <w:p>
+      <w:pPr>
+        <w:pStyle w:val="ListParagraph"/>
+        <w:rPr>
+          <w:rFonts w:ascii="Candara" w:hAnsi="Candara"/>
+          <w:sz w:val="24"/>
+          <w:szCs w:val="24"/>
+        </w:rPr>
+      </w:pPr>
+    </w:p>
+    <w:p>
+      <w:pPr>
+        <w:pStyle w:val="ListParagraph"/>
+        <w:rPr>
+          <w:rFonts w:ascii="Candara" w:hAnsi="Candara"/>
+          <w:sz w:val="24"/>
+          <w:szCs w:val="24"/>
+        </w:rPr>
+      </w:pPr>
+      <w:r>
+        <w:rPr>
+          <w:rFonts w:ascii="Candara" w:hAnsi="Candara"/>
+          <w:sz w:val="24"/>
+          <w:szCs w:val="24"/>
+        </w:rPr>
+        <w:t xml:space="preserve">In your answers, </w:t>
+      </w:r>
+    </w:p>
+    <w:p>
+      <w:pPr>
+        <w:pStyle w:val="ListParagraph"/>
+        <w:rPr>
+          <w:rFonts w:ascii="Candara" w:hAnsi="Candara"/>
+          <w:sz w:val="24"/>
+          <w:szCs w:val="24"/>
+        </w:rPr>
+      </w:pPr>
+      <w:r>
+        <w:rPr>
+          <w:rFonts w:ascii="Candara" w:hAnsi="Candara"/>
+          <w:sz w:val="24"/>
+          <w:szCs w:val="24"/>
+        </w:rPr>
+        <w:t>1) show the scatter plot and circle or highlight the potential outliers in the plot,</w:t>
       </w:r>
     </w:p>
     <w:p>
@@ -620,8 +525,8 @@
         </w:rPr>
         <w:drawing>
           <wp:inline distT="0" distB="0" distL="0" distR="0">
-            <wp:extent cx="3400425" cy="3418872"/>
-            <wp:effectExtent l="0" t="0" r="0" b="0"/>
+            <wp:extent cx="5143500" cy="5171403"/>
+            <wp:effectExtent l="25400" t="0" r="0" b="0"/>
             <wp:docPr id="1" name="Picture 1" descr="C:\Users\Psychometrics\Documents\Andrew Peters\PSY 5013 - Stats II\Scatterplot-GPA_SAT.png"/>
             <wp:cNvGraphicFramePr>
               <a:graphicFrameLocks xmlns:a="http://schemas.openxmlformats.org/drawingml/2006/main" noChangeAspect="1"/>
@@ -636,10 +541,10 @@
                     </pic:cNvPicPr>
                   </pic:nvPicPr>
                   <pic:blipFill>
-                    <a:blip r:embed="rId6">
+                    <a:blip r:embed="rId5">
                       <a:extLst>
                         <a:ext uri="{28A0092B-C50C-407E-A947-70E740481C1C}">
-                          <a14:useLocalDpi xmlns:a14="http://schemas.microsoft.com/office/drawing/2010/main" val="0"/>
+                          <a14:useLocalDpi xmlns:a14="http://schemas.microsoft.com/office/drawing/2010/main" xmlns:pic="http://schemas.openxmlformats.org/drawingml/2006/picture" xmlns:a="http://schemas.openxmlformats.org/drawingml/2006/main" xmlns:wps="http://schemas.microsoft.com/office/word/2010/wordprocessingShape" xmlns:wne="http://schemas.microsoft.com/office/word/2006/wordml" xmlns:wpi="http://schemas.microsoft.com/office/word/2010/wordprocessingInk" xmlns:wpg="http://schemas.microsoft.com/office/word/2010/wordprocessingGroup" xmlns:w14="http://schemas.microsoft.com/office/word/2010/wordml" xmlns:w="http://schemas.openxmlformats.org/wordprocessingml/2006/main" xmlns:w10="urn:schemas-microsoft-com:office:word" xmlns:wp="http://schemas.openxmlformats.org/drawingml/2006/wordprocessingDrawing" xmlns:wp14="http://schemas.microsoft.com/office/word/2010/wordprocessingDrawing" xmlns:v="urn:schemas-microsoft-com:vml" xmlns:m="http://schemas.openxmlformats.org/officeDocument/2006/math" xmlns:r="http://schemas.openxmlformats.org/officeDocument/2006/relationships" xmlns:o="urn:schemas-microsoft-com:office:office" xmlns:mc="http://schemas.openxmlformats.org/markup-compatibility/2006" xmlns:wpc="http://schemas.microsoft.com/office/word/2010/wordprocessingCanvas" xmlns="" val="0"/>
                         </a:ext>
                       </a:extLst>
                     </a:blip>
@@ -651,7 +556,7 @@
                   <pic:spPr bwMode="auto">
                     <a:xfrm>
                       <a:off x="0" y="0"/>
-                      <a:ext cx="3400425" cy="3418872"/>
+                      <a:ext cx="5147372" cy="5175296"/>
                     </a:xfrm>
                     <a:prstGeom prst="rect">
                       <a:avLst/>
@@ -672,111 +577,265 @@
     <w:p>
       <w:pPr>
         <w:pStyle w:val="ListParagraph"/>
-        <w:numPr>
-          <w:ilvl w:val="0"/>
-          <w:numId w:val="3"/>
-        </w:numPr>
-        <w:rPr>
-          <w:rFonts w:ascii="Candara" w:hAnsi="Candara"/>
-          <w:sz w:val="24"/>
-          <w:szCs w:val="24"/>
-        </w:rPr>
-      </w:pPr>
-      <w:r>
-        <w:rPr>
-          <w:rFonts w:ascii="Candara" w:hAnsi="Candara"/>
-          <w:sz w:val="24"/>
-          <w:szCs w:val="24"/>
-        </w:rPr>
-        <w:t xml:space="preserve">Remove the cases that were identified as outliers from the data set. Then </w:t>
-      </w:r>
-      <w:r>
-        <w:rPr>
-          <w:rFonts w:ascii="Candara" w:hAnsi="Candara"/>
-          <w:sz w:val="24"/>
-          <w:szCs w:val="24"/>
-        </w:rPr>
-        <w:t xml:space="preserve">conduct a </w:t>
-      </w:r>
-      <w:r>
-        <w:rPr>
-          <w:rFonts w:ascii="Candara" w:hAnsi="Candara"/>
-          <w:sz w:val="24"/>
-          <w:szCs w:val="24"/>
-        </w:rPr>
-        <w:t>regress</w:t>
-      </w:r>
-      <w:r>
-        <w:rPr>
-          <w:rFonts w:ascii="Candara" w:hAnsi="Candara"/>
-          <w:sz w:val="24"/>
-          <w:szCs w:val="24"/>
-        </w:rPr>
-        <w:t>ion analysis predicting GPA from</w:t>
-      </w:r>
-      <w:r>
-        <w:rPr>
-          <w:rFonts w:ascii="Candara" w:hAnsi="Candara"/>
-          <w:sz w:val="24"/>
-          <w:szCs w:val="24"/>
-        </w:rPr>
-        <w:t xml:space="preserve"> SAT:</w:t>
-      </w:r>
-      <w:r>
-        <w:rPr>
-          <w:rFonts w:ascii="Candara" w:hAnsi="Candara"/>
-          <w:sz w:val="24"/>
-          <w:szCs w:val="24"/>
-        </w:rPr>
-        <w:t xml:space="preserve"> W</w:t>
-      </w:r>
-      <w:r>
-        <w:rPr>
-          <w:rFonts w:ascii="Candara" w:hAnsi="Candara"/>
-          <w:sz w:val="24"/>
-          <w:szCs w:val="24"/>
-        </w:rPr>
-        <w:t xml:space="preserve">rite up the results </w:t>
-      </w:r>
-      <w:r>
-        <w:rPr>
-          <w:rFonts w:ascii="Candara" w:hAnsi="Candara"/>
-          <w:sz w:val="24"/>
-          <w:szCs w:val="24"/>
-        </w:rPr>
-        <w:t xml:space="preserve">as if you are working on the </w:t>
-      </w:r>
-      <w:r>
-        <w:rPr>
-          <w:rFonts w:ascii="Candara" w:hAnsi="Candara"/>
-          <w:sz w:val="24"/>
-          <w:szCs w:val="24"/>
-        </w:rPr>
-        <w:t>Results section in a manuscript</w:t>
-      </w:r>
-      <w:r>
-        <w:rPr>
-          <w:rFonts w:ascii="Candara" w:hAnsi="Candara"/>
-          <w:sz w:val="24"/>
-          <w:szCs w:val="24"/>
-        </w:rPr>
-        <w:t xml:space="preserve">. Be sure to include the results on overall significant test of the model, the significance tests of individual model parameters, and interpret </w:t>
-      </w:r>
-      <w:r>
-        <w:rPr>
-          <w:rFonts w:ascii="Candara" w:hAnsi="Candara"/>
-          <w:sz w:val="24"/>
-          <w:szCs w:val="24"/>
-        </w:rPr>
-        <w:t xml:space="preserve">all these </w:t>
-      </w:r>
-      <w:r>
-        <w:rPr>
-          <w:rFonts w:ascii="Candara" w:hAnsi="Candara"/>
-          <w:sz w:val="24"/>
-          <w:szCs w:val="24"/>
-        </w:rPr>
-        <w:t xml:space="preserve">results (APA format is required). </w:t>
+        <w:rPr>
+          <w:rFonts w:ascii="Candara" w:hAnsi="Candara"/>
+          <w:sz w:val="24"/>
+          <w:szCs w:val="24"/>
+        </w:rPr>
+      </w:pPr>
+    </w:p>
+    <w:p>
+      <w:pPr>
+        <w:pStyle w:val="ListParagraph"/>
+        <w:rPr>
+          <w:rFonts w:ascii="Candara" w:hAnsi="Candara"/>
+          <w:sz w:val="24"/>
+          <w:szCs w:val="24"/>
+        </w:rPr>
+      </w:pPr>
+    </w:p>
+    <w:p>
+      <w:pPr>
+        <w:pStyle w:val="ListParagraph"/>
+        <w:rPr>
+          <w:rFonts w:ascii="Candara" w:hAnsi="Candara"/>
+          <w:sz w:val="24"/>
+          <w:szCs w:val="24"/>
+        </w:rPr>
+      </w:pPr>
+    </w:p>
+    <w:p>
+      <w:pPr>
+        <w:pStyle w:val="ListParagraph"/>
+        <w:rPr>
+          <w:rFonts w:ascii="Candara" w:hAnsi="Candara"/>
+          <w:sz w:val="24"/>
+          <w:szCs w:val="24"/>
+        </w:rPr>
+      </w:pPr>
+    </w:p>
+    <w:p>
+      <w:pPr>
+        <w:pStyle w:val="ListParagraph"/>
+        <w:rPr>
+          <w:rFonts w:ascii="Candara" w:hAnsi="Candara"/>
+          <w:sz w:val="24"/>
+          <w:szCs w:val="24"/>
+        </w:rPr>
+      </w:pPr>
+    </w:p>
+    <w:p>
+      <w:pPr>
+        <w:pStyle w:val="ListParagraph"/>
+        <w:rPr>
+          <w:rFonts w:ascii="Candara" w:hAnsi="Candara"/>
+          <w:sz w:val="24"/>
+          <w:szCs w:val="24"/>
+        </w:rPr>
+      </w:pPr>
+    </w:p>
+    <w:p>
+      <w:pPr>
+        <w:pStyle w:val="ListParagraph"/>
+        <w:rPr>
+          <w:rFonts w:ascii="Candara" w:hAnsi="Candara"/>
+          <w:sz w:val="24"/>
+          <w:szCs w:val="24"/>
+        </w:rPr>
+      </w:pPr>
+    </w:p>
+    <w:p>
+      <w:pPr>
+        <w:pStyle w:val="ListParagraph"/>
+        <w:rPr>
+          <w:rFonts w:ascii="Candara" w:hAnsi="Candara"/>
+          <w:sz w:val="24"/>
+          <w:szCs w:val="24"/>
+        </w:rPr>
+      </w:pPr>
+    </w:p>
+    <w:p>
+      <w:pPr>
+        <w:pStyle w:val="ListParagraph"/>
+        <w:rPr>
+          <w:rFonts w:ascii="Candara" w:hAnsi="Candara"/>
+          <w:sz w:val="24"/>
+          <w:szCs w:val="24"/>
+        </w:rPr>
+      </w:pPr>
+    </w:p>
+    <w:p>
+      <w:pPr>
+        <w:pStyle w:val="ListParagraph"/>
+        <w:rPr>
+          <w:rFonts w:ascii="Candara" w:hAnsi="Candara"/>
+          <w:sz w:val="24"/>
+          <w:szCs w:val="24"/>
+        </w:rPr>
+      </w:pPr>
+    </w:p>
+    <w:p>
+      <w:pPr>
+        <w:pStyle w:val="ListParagraph"/>
+        <w:rPr>
+          <w:rFonts w:ascii="Candara" w:hAnsi="Candara"/>
+          <w:sz w:val="24"/>
+          <w:szCs w:val="24"/>
+        </w:rPr>
+      </w:pPr>
+      <w:r>
+        <w:rPr>
+          <w:rFonts w:ascii="Candara" w:hAnsi="Candara"/>
+          <w:sz w:val="24"/>
+          <w:szCs w:val="24"/>
+        </w:rPr>
+        <w:t>(2) report cases with above- threshold Leverage, Cook’</w:t>
+      </w:r>
+      <w:r>
+        <w:rPr>
+          <w:rFonts w:ascii="Candara" w:hAnsi="Candara"/>
+          <w:sz w:val="24"/>
+          <w:szCs w:val="24"/>
+        </w:rPr>
+        <w:t>s D, and Studentized residuals, and (3) identify outliers and list the values of SAT and GPA for the outlier cases.</w:t>
+      </w:r>
+    </w:p>
+    <w:p>
+      <w:pPr>
+        <w:pStyle w:val="ListParagraph"/>
+        <w:rPr>
+          <w:rFonts w:ascii="Candara" w:hAnsi="Candara"/>
+          <w:sz w:val="24"/>
+          <w:szCs w:val="24"/>
+        </w:rPr>
+      </w:pPr>
+      <w:r>
+        <w:rPr>
+          <w:rFonts w:ascii="Candara" w:hAnsi="Candara"/>
+          <w:noProof/>
+          <w:sz w:val="24"/>
+          <w:szCs w:val="24"/>
+          <w:lang w:eastAsia="en-US"/>
+        </w:rPr>
+        <w:drawing>
+          <wp:inline distT="0" distB="0" distL="0" distR="0">
+            <wp:extent cx="4741662" cy="6426200"/>
+            <wp:effectExtent l="25400" t="0" r="8138" b="0"/>
+            <wp:docPr id="3" name="Picture 2"/>
+            <wp:cNvGraphicFramePr>
+              <a:graphicFrameLocks xmlns:a="http://schemas.openxmlformats.org/drawingml/2006/main" noChangeAspect="1"/>
+            </wp:cNvGraphicFramePr>
+            <a:graphic xmlns:a="http://schemas.openxmlformats.org/drawingml/2006/main">
+              <a:graphicData uri="http://schemas.openxmlformats.org/drawingml/2006/picture">
+                <pic:pic xmlns:pic="http://schemas.openxmlformats.org/drawingml/2006/picture">
+                  <pic:nvPicPr>
+                    <pic:cNvPr id="0" name="Picture 2"/>
+                    <pic:cNvPicPr>
+                      <a:picLocks noChangeAspect="1" noChangeArrowheads="1"/>
+                    </pic:cNvPicPr>
+                  </pic:nvPicPr>
+                  <pic:blipFill>
+                    <a:blip r:embed="rId6"/>
+                    <a:srcRect/>
+                    <a:stretch>
+                      <a:fillRect/>
+                    </a:stretch>
+                  </pic:blipFill>
+                  <pic:spPr bwMode="auto">
+                    <a:xfrm>
+                      <a:off x="0" y="0"/>
+                      <a:ext cx="4749274" cy="6436516"/>
+                    </a:xfrm>
+                    <a:prstGeom prst="rect">
+                      <a:avLst/>
+                    </a:prstGeom>
+                    <a:noFill/>
+                    <a:ln w="9525">
+                      <a:noFill/>
+                      <a:miter lim="800000"/>
+                      <a:headEnd/>
+                      <a:tailEnd/>
+                    </a:ln>
+                  </pic:spPr>
+                </pic:pic>
+              </a:graphicData>
+            </a:graphic>
+          </wp:inline>
+        </w:drawing>
+      </w:r>
+    </w:p>
+    <w:p>
+      <w:pPr>
+        <w:pStyle w:val="ListParagraph"/>
+        <w:rPr>
+          <w:rFonts w:ascii="Candara" w:hAnsi="Candara"/>
+          <w:sz w:val="24"/>
+          <w:szCs w:val="24"/>
+        </w:rPr>
+      </w:pPr>
+      <w:r>
+        <w:rPr>
+          <w:rFonts w:ascii="Candara" w:hAnsi="Candara"/>
+          <w:sz w:val="24"/>
+          <w:szCs w:val="24"/>
+        </w:rPr>
+        <w:t xml:space="preserve">The </w:t>
+      </w:r>
+      <w:r>
+        <w:rPr>
+          <w:rFonts w:ascii="Candara" w:hAnsi="Candara"/>
+          <w:sz w:val="24"/>
+          <w:szCs w:val="24"/>
+        </w:rPr>
+        <w:t>above</w:t>
+      </w:r>
+      <w:r>
+        <w:rPr>
+          <w:rFonts w:ascii="Candara" w:hAnsi="Candara"/>
+          <w:sz w:val="24"/>
+          <w:szCs w:val="24"/>
+        </w:rPr>
+        <w:t xml:space="preserve"> graph represents those observations whose Lever, Cook’s D, and Studentized residuals were above a certain threshold. The threshold for the Leverage was any observation of the independent variable (GPA) that was either twice the average GPA (x2) or three times the average value (x3).  The threshold for the Cook’s Distance was 4/N</w:t>
+      </w:r>
+      <w:r>
+        <w:rPr>
+          <w:rFonts w:ascii="Candara" w:hAnsi="Candara"/>
+          <w:sz w:val="24"/>
+          <w:szCs w:val="24"/>
+        </w:rPr>
+        <w:t xml:space="preserve">-k-1 or 4/248 or approximately </w:t>
+      </w:r>
+      <w:r>
+        <w:rPr>
+          <w:rFonts w:ascii="Candara" w:hAnsi="Candara"/>
+          <w:sz w:val="24"/>
+          <w:szCs w:val="24"/>
+        </w:rPr>
+        <w:t>0.016. The threshold for the residuals</w:t>
+      </w:r>
+      <w:r>
+        <w:rPr>
+          <w:rFonts w:ascii="Candara" w:hAnsi="Candara"/>
+          <w:sz w:val="24"/>
+          <w:szCs w:val="24"/>
+        </w:rPr>
+        <w:t xml:space="preserve"> was a z-score great</w:t>
+      </w:r>
+      <w:r>
+        <w:rPr>
+          <w:rFonts w:ascii="Candara" w:hAnsi="Candara"/>
+          <w:sz w:val="24"/>
+          <w:szCs w:val="24"/>
+        </w:rPr>
+        <w:t>er than</w:t>
+      </w:r>
+      <w:r>
+        <w:rPr>
+          <w:rFonts w:ascii="Candara" w:hAnsi="Candara"/>
+          <w:sz w:val="24"/>
+          <w:szCs w:val="24"/>
+        </w:rPr>
+        <w:t xml:space="preserve"> 1.96 (“High”) or less than  -1.96 (“Low”). </w:t>
       </w:r>
     </w:p>
     <w:p>
@@ -798,6 +857,354 @@
           <w:sz w:val="24"/>
           <w:szCs w:val="24"/>
         </w:rPr>
+        <w:t xml:space="preserve">Remove the cases that were identified as outliers from the data set. Then </w:t>
+      </w:r>
+      <w:r>
+        <w:rPr>
+          <w:rFonts w:ascii="Candara" w:hAnsi="Candara"/>
+          <w:sz w:val="24"/>
+          <w:szCs w:val="24"/>
+        </w:rPr>
+        <w:t xml:space="preserve">conduct a </w:t>
+      </w:r>
+      <w:r>
+        <w:rPr>
+          <w:rFonts w:ascii="Candara" w:hAnsi="Candara"/>
+          <w:sz w:val="24"/>
+          <w:szCs w:val="24"/>
+        </w:rPr>
+        <w:t>regress</w:t>
+      </w:r>
+      <w:r>
+        <w:rPr>
+          <w:rFonts w:ascii="Candara" w:hAnsi="Candara"/>
+          <w:sz w:val="24"/>
+          <w:szCs w:val="24"/>
+        </w:rPr>
+        <w:t>ion analysis predicting GPA from</w:t>
+      </w:r>
+      <w:r>
+        <w:rPr>
+          <w:rFonts w:ascii="Candara" w:hAnsi="Candara"/>
+          <w:sz w:val="24"/>
+          <w:szCs w:val="24"/>
+        </w:rPr>
+        <w:t xml:space="preserve"> SAT:</w:t>
+      </w:r>
+      <w:r>
+        <w:rPr>
+          <w:rFonts w:ascii="Candara" w:hAnsi="Candara"/>
+          <w:sz w:val="24"/>
+          <w:szCs w:val="24"/>
+        </w:rPr>
+        <w:t xml:space="preserve"> W</w:t>
+      </w:r>
+      <w:r>
+        <w:rPr>
+          <w:rFonts w:ascii="Candara" w:hAnsi="Candara"/>
+          <w:sz w:val="24"/>
+          <w:szCs w:val="24"/>
+        </w:rPr>
+        <w:t xml:space="preserve">rite up the results </w:t>
+      </w:r>
+      <w:r>
+        <w:rPr>
+          <w:rFonts w:ascii="Candara" w:hAnsi="Candara"/>
+          <w:sz w:val="24"/>
+          <w:szCs w:val="24"/>
+        </w:rPr>
+        <w:t xml:space="preserve">as if you are working on the </w:t>
+      </w:r>
+      <w:r>
+        <w:rPr>
+          <w:rFonts w:ascii="Candara" w:hAnsi="Candara"/>
+          <w:sz w:val="24"/>
+          <w:szCs w:val="24"/>
+        </w:rPr>
+        <w:t>Results section in a manuscript</w:t>
+      </w:r>
+      <w:r>
+        <w:rPr>
+          <w:rFonts w:ascii="Candara" w:hAnsi="Candara"/>
+          <w:sz w:val="24"/>
+          <w:szCs w:val="24"/>
+        </w:rPr>
+        <w:t xml:space="preserve">. Be sure to include the results on overall significant test of the model, the significance tests of individual model parameters, and interpret </w:t>
+      </w:r>
+      <w:r>
+        <w:rPr>
+          <w:rFonts w:ascii="Candara" w:hAnsi="Candara"/>
+          <w:sz w:val="24"/>
+          <w:szCs w:val="24"/>
+        </w:rPr>
+        <w:t xml:space="preserve">all these </w:t>
+      </w:r>
+      <w:r>
+        <w:rPr>
+          <w:rFonts w:ascii="Candara" w:hAnsi="Candara"/>
+          <w:sz w:val="24"/>
+          <w:szCs w:val="24"/>
+        </w:rPr>
+        <w:t xml:space="preserve">results (APA format is required). </w:t>
+      </w:r>
+    </w:p>
+    <w:p>
+      <w:pPr>
+        <w:ind w:left="360"/>
+        <w:rPr>
+          <w:rFonts w:ascii="Candara" w:hAnsi="Candara"/>
+          <w:sz w:val="24"/>
+          <w:szCs w:val="24"/>
+        </w:rPr>
+      </w:pPr>
+      <w:r>
+        <w:rPr>
+          <w:rFonts w:ascii="Candara" w:hAnsi="Candara"/>
+          <w:sz w:val="24"/>
+          <w:szCs w:val="24"/>
+        </w:rPr>
+        <w:t xml:space="preserve">Results suggest that SAT </w:t>
+      </w:r>
+      <w:r>
+        <w:rPr>
+          <w:rFonts w:ascii="Candara" w:hAnsi="Candara"/>
+          <w:sz w:val="24"/>
+          <w:szCs w:val="24"/>
+        </w:rPr>
+        <w:t xml:space="preserve">is a significantly predictor of GPA, </w:t>
+      </w:r>
+      <w:r>
+        <w:rPr>
+          <w:rFonts w:ascii="Candara" w:hAnsi="Candara"/>
+          <w:position w:val="-6"/>
+          <w:sz w:val="24"/>
+          <w:szCs w:val="24"/>
+        </w:rPr>
+        <w:object w:dxaOrig="180" w:dyaOrig="260">
+          <v:shapetype id="_x0000_t75" coordsize="21600,21600" o:spt="75" o:preferrelative="t" path="m@4@5l@4@11@9@11@9@5xe" filled="f" stroked="f">
+            <v:stroke joinstyle="miter"/>
+            <v:formulas>
+              <v:f eqn="if lineDrawn pixelLineWidth 0"/>
+              <v:f eqn="sum @0 1 0"/>
+              <v:f eqn="sum 0 0 @1"/>
+              <v:f eqn="prod @2 1 2"/>
+              <v:f eqn="prod @3 21600 pixelWidth"/>
+              <v:f eqn="prod @3 21600 pixelHeight"/>
+              <v:f eqn="sum @0 0 1"/>
+              <v:f eqn="prod @6 1 2"/>
+              <v:f eqn="prod @7 21600 pixelWidth"/>
+              <v:f eqn="sum @8 21600 0"/>
+              <v:f eqn="prod @7 21600 pixelHeight"/>
+              <v:f eqn="sum @10 21600 0"/>
+            </v:formulas>
+            <v:path o:extrusionok="f" gradientshapeok="t" o:connecttype="rect"/>
+            <o:lock v:ext="edit" aspectratio="t"/>
+          </v:shapetype>
+          <v:shape id="_x0000_i1028" type="#_x0000_t75" style="width:9pt;height:13pt" o:ole="">
+            <v:imagedata r:id="rId7" r:pict="rId8" o:title=""/>
+          </v:shape>
+          <o:OLEObject Type="Embed" ProgID="Equation.3" ShapeID="_x0000_i1028" DrawAspect="Content" ObjectID="_1359397811" r:id="rId9"/>
+        </w:object>
+      </w:r>
+      <w:r>
+        <w:rPr>
+          <w:rFonts w:ascii="Candara" w:hAnsi="Candara"/>
+          <w:sz w:val="24"/>
+          <w:szCs w:val="24"/>
+        </w:rPr>
+        <w:t xml:space="preserve"> = 0.002308, t(248) = 8.302, p&lt;.001. SAT scores also explained a significant, if small, proportion of the variance, </w:t>
+      </w:r>
+      <w:r>
+        <w:rPr>
+          <w:rFonts w:ascii="Candara" w:hAnsi="Candara"/>
+          <w:position w:val="-2"/>
+          <w:sz w:val="24"/>
+          <w:szCs w:val="24"/>
+        </w:rPr>
+        <w:object w:dxaOrig="280" w:dyaOrig="260">
+          <v:shape id="_x0000_i1031" type="#_x0000_t75" style="width:14pt;height:13pt" o:ole="">
+            <v:imagedata r:id="rId10" r:pict="rId11" o:title=""/>
+          </v:shape>
+          <o:OLEObject Type="Embed" ProgID="Equation.3" ShapeID="_x0000_i1031" DrawAspect="Content" ObjectID="_1359397812" r:id="rId12"/>
+        </w:object>
+      </w:r>
+      <w:r>
+        <w:rPr>
+          <w:rFonts w:ascii="Candara" w:hAnsi="Candara"/>
+          <w:sz w:val="24"/>
+          <w:szCs w:val="24"/>
+        </w:rPr>
+        <w:t xml:space="preserve"> = 0</w:t>
+      </w:r>
+      <w:r>
+        <w:rPr>
+          <w:rFonts w:ascii="Candara" w:hAnsi="Candara"/>
+          <w:sz w:val="24"/>
+          <w:szCs w:val="24"/>
+        </w:rPr>
+        <w:t>.</w:t>
+      </w:r>
+      <w:r>
+        <w:rPr>
+          <w:rFonts w:ascii="Candara" w:hAnsi="Candara"/>
+          <w:sz w:val="24"/>
+          <w:szCs w:val="24"/>
+        </w:rPr>
+        <w:t xml:space="preserve">1415, F(1, 248)=40.89, p&lt;0.001. Several </w:t>
+      </w:r>
+      <w:r>
+        <w:rPr>
+          <w:rFonts w:ascii="Candara" w:hAnsi="Candara"/>
+          <w:sz w:val="24"/>
+          <w:szCs w:val="24"/>
+        </w:rPr>
+        <w:t xml:space="preserve">observations </w:t>
+      </w:r>
+      <w:r>
+        <w:rPr>
+          <w:rFonts w:ascii="Candara" w:hAnsi="Candara"/>
+          <w:sz w:val="24"/>
+          <w:szCs w:val="24"/>
+        </w:rPr>
+        <w:t xml:space="preserve">show signs of being outliers. Outliers were selected on the basis of having both a high Cook’s Distance and </w:t>
+      </w:r>
+      <w:r>
+        <w:rPr>
+          <w:rFonts w:ascii="Candara" w:hAnsi="Candara"/>
+          <w:sz w:val="24"/>
+          <w:szCs w:val="24"/>
+        </w:rPr>
+        <w:t xml:space="preserve">Studentized residuals greater than 1.96 or less than -1.96. This is an intentionally stringent method, selecting only those observations most likely to represent extreme outliers, and excluding as few observations from the analysis as possible. Using these criteria, the new dataset excludes only sets of observations, those from individuals 23, 32, 183, 192, 226, 237, and 248. Running the model with this </w:t>
+      </w:r>
+      <w:r>
+        <w:rPr>
+          <w:rFonts w:ascii="Candara" w:hAnsi="Candara"/>
+          <w:sz w:val="24"/>
+          <w:szCs w:val="24"/>
+        </w:rPr>
+        <w:t xml:space="preserve">slightly reduced model yields that explains a significant, and slightly larger percentage of the variance, </w:t>
+      </w:r>
+      <w:r>
+        <w:rPr>
+          <w:rFonts w:ascii="Candara" w:hAnsi="Candara"/>
+          <w:position w:val="-2"/>
+          <w:sz w:val="24"/>
+          <w:szCs w:val="24"/>
+        </w:rPr>
+        <w:object w:dxaOrig="280" w:dyaOrig="260">
+          <v:shape id="_x0000_i1032" type="#_x0000_t75" style="width:14pt;height:13pt" o:ole="">
+            <v:imagedata r:id="rId13" r:pict="rId14" o:title=""/>
+          </v:shape>
+          <o:OLEObject Type="Embed" ProgID="Equation.3" ShapeID="_x0000_i1032" DrawAspect="Content" ObjectID="_1359397813" r:id="rId15"/>
+        </w:object>
+      </w:r>
+      <w:r>
+        <w:rPr>
+          <w:rFonts w:ascii="Candara" w:hAnsi="Candara"/>
+          <w:sz w:val="24"/>
+          <w:szCs w:val="24"/>
+        </w:rPr>
+        <w:t xml:space="preserve"> = 0.1604, F(1, 242)=46.23, p&lt;0.001. This somewhat increased F-score and correlation coefficient suggests the model (unsurprisingly) fits the reduced set of data slightly better than the full data set. However, the estimate of SAT remains a largely unchanged, if still significant, predictor of GPA, </w:t>
+      </w:r>
+      <w:r>
+        <w:rPr>
+          <w:rFonts w:ascii="Candara" w:hAnsi="Candara"/>
+          <w:position w:val="-6"/>
+          <w:sz w:val="24"/>
+          <w:szCs w:val="24"/>
+        </w:rPr>
+        <w:object w:dxaOrig="180" w:dyaOrig="260">
+          <v:shape id="_x0000_i1033" type="#_x0000_t75" style="width:9pt;height:13pt" o:ole="">
+            <v:imagedata r:id="rId16" r:pict="rId17" o:title=""/>
+          </v:shape>
+          <o:OLEObject Type="Embed" ProgID="Equation.3" ShapeID="_x0000_i1033" DrawAspect="Content" ObjectID="_1359397814" r:id="rId18"/>
+        </w:object>
+      </w:r>
+      <w:r>
+        <w:rPr>
+          <w:rFonts w:ascii="Candara" w:hAnsi="Candara"/>
+          <w:sz w:val="24"/>
+          <w:szCs w:val="24"/>
+        </w:rPr>
+        <w:t xml:space="preserve"> = 0.002359, t(242) = 6.8, p&lt;0.001. Since </w:t>
+      </w:r>
+      <w:r>
+        <w:rPr>
+          <w:rFonts w:ascii="Candara" w:hAnsi="Candara"/>
+          <w:sz w:val="24"/>
+          <w:szCs w:val="24"/>
+        </w:rPr>
+        <w:t xml:space="preserve">removing the </w:t>
+      </w:r>
+      <w:r>
+        <w:rPr>
+          <w:rFonts w:ascii="Candara" w:hAnsi="Candara"/>
+          <w:sz w:val="24"/>
+          <w:szCs w:val="24"/>
+        </w:rPr>
+        <w:t xml:space="preserve">most extreme </w:t>
+      </w:r>
+      <w:r>
+        <w:rPr>
+          <w:rFonts w:ascii="Candara" w:hAnsi="Candara"/>
+          <w:sz w:val="24"/>
+          <w:szCs w:val="24"/>
+        </w:rPr>
+        <w:t xml:space="preserve">outliers only improved the overall fitness of the model, without affecting the estimates of the predictive ability of SAT on GPA, we conclude that the outliers do not represent extraordinary circumstances, and should remain a part of the analysis. </w:t>
+      </w:r>
+      <w:r>
+        <w:rPr>
+          <w:rFonts w:ascii="Candara" w:hAnsi="Candara"/>
+          <w:sz w:val="24"/>
+          <w:szCs w:val="24"/>
+        </w:rPr>
+        <w:t>Moreover, the predictive ability of bot</w:t>
+      </w:r>
+      <w:r>
+        <w:rPr>
+          <w:rFonts w:ascii="Candara" w:hAnsi="Candara"/>
+          <w:sz w:val="24"/>
+          <w:szCs w:val="24"/>
+        </w:rPr>
+        <w:t xml:space="preserve">h SAT and the model as a whole </w:t>
+      </w:r>
+      <w:r>
+        <w:rPr>
+          <w:rFonts w:ascii="Candara" w:hAnsi="Candara"/>
+          <w:sz w:val="24"/>
+          <w:szCs w:val="24"/>
+        </w:rPr>
+        <w:t xml:space="preserve">remains high, and can be considered robust, even in the presence of outliers. </w:t>
+      </w:r>
+    </w:p>
+    <w:p>
+      <w:pPr>
+        <w:rPr>
+          <w:rFonts w:ascii="Candara" w:hAnsi="Candara"/>
+          <w:sz w:val="24"/>
+          <w:szCs w:val="24"/>
+        </w:rPr>
+      </w:pPr>
+    </w:p>
+    <w:p>
+      <w:pPr>
+        <w:pStyle w:val="ListParagraph"/>
+        <w:numPr>
+          <w:ilvl w:val="0"/>
+          <w:numId w:val="3"/>
+        </w:numPr>
+        <w:rPr>
+          <w:rFonts w:ascii="Candara" w:hAnsi="Candara"/>
+          <w:sz w:val="24"/>
+          <w:szCs w:val="24"/>
+        </w:rPr>
+      </w:pPr>
+      <w:r>
+        <w:rPr>
+          <w:rFonts w:ascii="Candara" w:hAnsi="Candara"/>
+          <w:sz w:val="24"/>
+          <w:szCs w:val="24"/>
+        </w:rPr>
         <w:t>Conduct diagnostics on model assumptions, including normality of errors, homogeneity of residuals, and independence of errors. B</w:t>
       </w:r>
       <w:r>
@@ -831,6 +1238,294 @@
           <w:szCs w:val="24"/>
         </w:rPr>
         <w:t xml:space="preserve">. </w:t>
+      </w:r>
+    </w:p>
+    <w:p>
+      <w:pPr>
+        <w:rPr>
+          <w:rFonts w:ascii="Candara" w:hAnsi="Candara"/>
+          <w:sz w:val="24"/>
+          <w:szCs w:val="24"/>
+        </w:rPr>
+      </w:pPr>
+      <w:r>
+        <w:rPr>
+          <w:rFonts w:ascii="Candara" w:hAnsi="Candara"/>
+          <w:sz w:val="24"/>
+          <w:szCs w:val="24"/>
+        </w:rPr>
+        <w:t xml:space="preserve">An analysis of the </w:t>
+      </w:r>
+      <w:r>
+        <w:rPr>
+          <w:rFonts w:ascii="Candara" w:hAnsi="Candara"/>
+          <w:sz w:val="24"/>
+          <w:szCs w:val="24"/>
+        </w:rPr>
+        <w:t>independence</w:t>
+      </w:r>
+      <w:r>
+        <w:rPr>
+          <w:rFonts w:ascii="Candara" w:hAnsi="Candara"/>
+          <w:sz w:val="24"/>
+          <w:szCs w:val="24"/>
+        </w:rPr>
+        <w:t xml:space="preserve"> of the residuals yields an autocorrelation coefficient of r=0.03 and a Durbin-Watson statistic of </w:t>
+      </w:r>
+      <w:r>
+        <w:rPr>
+          <w:rFonts w:ascii="Candara" w:hAnsi="Candara"/>
+          <w:sz w:val="24"/>
+          <w:szCs w:val="24"/>
+        </w:rPr>
+        <w:t xml:space="preserve">DW(1, 248) = 1.92, p=0.56. This statistic is far from significant, giving no reason to reject the null hypothesis of no autocorrelation among residuals. </w:t>
+      </w:r>
+    </w:p>
+    <w:p>
+      <w:pPr>
+        <w:rPr>
+          <w:rFonts w:ascii="Candara" w:hAnsi="Candara"/>
+          <w:sz w:val="24"/>
+          <w:szCs w:val="24"/>
+        </w:rPr>
+      </w:pPr>
+    </w:p>
+    <w:p>
+      <w:pPr>
+        <w:rPr>
+          <w:rFonts w:ascii="Candara" w:hAnsi="Candara"/>
+          <w:sz w:val="24"/>
+          <w:szCs w:val="24"/>
+        </w:rPr>
+      </w:pPr>
+    </w:p>
+    <w:p>
+      <w:pPr>
+        <w:rPr>
+          <w:rFonts w:ascii="Candara" w:hAnsi="Candara"/>
+          <w:sz w:val="24"/>
+          <w:szCs w:val="24"/>
+        </w:rPr>
+      </w:pPr>
+      <w:r>
+        <w:rPr>
+          <w:rFonts w:ascii="Candara" w:hAnsi="Candara"/>
+          <w:sz w:val="24"/>
+          <w:szCs w:val="24"/>
+        </w:rPr>
+        <w:t>Likewise, the assumption of normality seems safe. A graph of the residuals shows no significant deviation from a normal distribution.</w:t>
+      </w:r>
+      <w:r>
+        <w:rPr>
+          <w:rFonts w:ascii="Candara" w:hAnsi="Candara"/>
+          <w:sz w:val="24"/>
+          <w:szCs w:val="24"/>
+        </w:rPr>
+        <w:t xml:space="preserve"> A Shapiro-Wilk Normality tests test statistic of W = 0.9967, p=0.8827, which gives us no reason to reject the assumption of normality. </w:t>
+      </w:r>
+    </w:p>
+    <w:p>
+      <w:pPr>
+        <w:rPr>
+          <w:rFonts w:ascii="Candara" w:hAnsi="Candara"/>
+          <w:sz w:val="24"/>
+          <w:szCs w:val="24"/>
+        </w:rPr>
+      </w:pPr>
+      <w:r>
+        <w:rPr>
+          <w:rFonts w:ascii="Candara" w:hAnsi="Candara"/>
+          <w:noProof/>
+          <w:sz w:val="24"/>
+          <w:szCs w:val="24"/>
+          <w:lang w:eastAsia="en-US"/>
+        </w:rPr>
+        <w:drawing>
+          <wp:inline distT="0" distB="0" distL="0" distR="0">
+            <wp:extent cx="5461000" cy="3433474"/>
+            <wp:effectExtent l="25400" t="0" r="0" b="0"/>
+            <wp:docPr id="10" name="Picture 10"/>
+            <wp:cNvGraphicFramePr>
+              <a:graphicFrameLocks xmlns:a="http://schemas.openxmlformats.org/drawingml/2006/main" noChangeAspect="1"/>
+            </wp:cNvGraphicFramePr>
+            <a:graphic xmlns:a="http://schemas.openxmlformats.org/drawingml/2006/main">
+              <a:graphicData uri="http://schemas.openxmlformats.org/drawingml/2006/picture">
+                <pic:pic xmlns:pic="http://schemas.openxmlformats.org/drawingml/2006/picture">
+                  <pic:nvPicPr>
+                    <pic:cNvPr id="0" name="Picture 10"/>
+                    <pic:cNvPicPr>
+                      <a:picLocks noChangeAspect="1" noChangeArrowheads="1"/>
+                    </pic:cNvPicPr>
+                  </pic:nvPicPr>
+                  <pic:blipFill>
+                    <a:blip r:embed="rId19"/>
+                    <a:srcRect/>
+                    <a:stretch>
+                      <a:fillRect/>
+                    </a:stretch>
+                  </pic:blipFill>
+                  <pic:spPr bwMode="auto">
+                    <a:xfrm>
+                      <a:off x="0" y="0"/>
+                      <a:ext cx="5465531" cy="3436323"/>
+                    </a:xfrm>
+                    <a:prstGeom prst="rect">
+                      <a:avLst/>
+                    </a:prstGeom>
+                    <a:noFill/>
+                    <a:ln w="9525">
+                      <a:noFill/>
+                      <a:miter lim="800000"/>
+                      <a:headEnd/>
+                      <a:tailEnd/>
+                    </a:ln>
+                  </pic:spPr>
+                </pic:pic>
+              </a:graphicData>
+            </a:graphic>
+          </wp:inline>
+        </w:drawing>
+      </w:r>
+    </w:p>
+    <w:p>
+      <w:pPr>
+        <w:rPr>
+          <w:rFonts w:ascii="Candara" w:hAnsi="Candara"/>
+          <w:sz w:val="24"/>
+          <w:szCs w:val="24"/>
+        </w:rPr>
+      </w:pPr>
+      <w:r>
+        <w:rPr>
+          <w:rFonts w:ascii="Candara" w:hAnsi="Candara"/>
+          <w:sz w:val="24"/>
+          <w:szCs w:val="24"/>
+        </w:rPr>
+        <w:t xml:space="preserve">However, the residuals do NOT appear to be identically distributed. A </w:t>
+      </w:r>
+      <w:r>
+        <w:rPr>
+          <w:rFonts w:ascii="Candara" w:hAnsi="Candara"/>
+          <w:sz w:val="24"/>
+          <w:szCs w:val="24"/>
+        </w:rPr>
+        <w:t>White test</w:t>
+      </w:r>
+      <w:r>
+        <w:rPr>
+          <w:rFonts w:ascii="Candara" w:hAnsi="Candara"/>
+          <w:sz w:val="24"/>
+          <w:szCs w:val="24"/>
+        </w:rPr>
+        <w:t xml:space="preserve"> yields a </w:t>
+      </w:r>
+      <w:r>
+        <w:rPr>
+          <w:rFonts w:ascii="Candara" w:hAnsi="Candara"/>
+          <w:sz w:val="24"/>
+          <w:szCs w:val="24"/>
+        </w:rPr>
+        <w:t xml:space="preserve">White’s </w:t>
+      </w:r>
+      <w:r>
+        <w:rPr>
+          <w:rFonts w:ascii="Candara" w:hAnsi="Candara"/>
+          <w:sz w:val="24"/>
+          <w:szCs w:val="24"/>
+        </w:rPr>
+        <w:t>Chi-Squared value of</w:t>
+      </w:r>
+      <w:r>
+        <w:rPr>
+          <w:rFonts w:ascii="Candara" w:hAnsi="Candara"/>
+          <w:sz w:val="24"/>
+          <w:szCs w:val="24"/>
+        </w:rPr>
+        <w:t xml:space="preserve"> </w:t>
+      </w:r>
+      <w:r>
+        <w:rPr>
+          <w:rFonts w:ascii="Candara" w:hAnsi="Candara"/>
+          <w:position w:val="-2"/>
+          <w:sz w:val="24"/>
+          <w:szCs w:val="24"/>
+        </w:rPr>
+        <w:object w:dxaOrig="320" w:dyaOrig="260">
+          <v:shape id="_x0000_i1038" type="#_x0000_t75" style="width:16pt;height:13pt" o:ole="">
+            <v:imagedata r:id="rId20" r:pict="rId21" o:title=""/>
+          </v:shape>
+          <o:OLEObject Type="Embed" ProgID="Equation.3" ShapeID="_x0000_i1038" DrawAspect="Content" ObjectID="_1359397815" r:id="rId22"/>
+        </w:object>
+      </w:r>
+      <w:r>
+        <w:rPr>
+          <w:rFonts w:ascii="Candara" w:hAnsi="Candara"/>
+          <w:sz w:val="24"/>
+          <w:szCs w:val="24"/>
+        </w:rPr>
+        <w:t xml:space="preserve"> </w:t>
+      </w:r>
+      <w:r>
+        <w:rPr>
+          <w:rFonts w:ascii="Candara" w:hAnsi="Candara"/>
+          <w:sz w:val="24"/>
+          <w:szCs w:val="24"/>
+        </w:rPr>
+        <w:t xml:space="preserve">(2) = 6.661243, p&lt;0.01. This gives is reason to believe the error variance is not constant across time, and to reject the assumption of homoskedasticity. </w:t>
+      </w:r>
+      <w:r>
+        <w:rPr>
+          <w:rFonts w:ascii="Candara" w:hAnsi="Candara"/>
+          <w:noProof/>
+          <w:sz w:val="24"/>
+          <w:szCs w:val="24"/>
+          <w:lang w:eastAsia="en-US"/>
+        </w:rPr>
+        <w:drawing>
+          <wp:inline distT="0" distB="0" distL="0" distR="0">
+            <wp:extent cx="5118100" cy="3217884"/>
+            <wp:effectExtent l="25400" t="0" r="0" b="0"/>
+            <wp:docPr id="15" name="Picture 15"/>
+            <wp:cNvGraphicFramePr>
+              <a:graphicFrameLocks xmlns:a="http://schemas.openxmlformats.org/drawingml/2006/main" noChangeAspect="1"/>
+            </wp:cNvGraphicFramePr>
+            <a:graphic xmlns:a="http://schemas.openxmlformats.org/drawingml/2006/main">
+              <a:graphicData uri="http://schemas.openxmlformats.org/drawingml/2006/picture">
+                <pic:pic xmlns:pic="http://schemas.openxmlformats.org/drawingml/2006/picture">
+                  <pic:nvPicPr>
+                    <pic:cNvPr id="0" name="Picture 15"/>
+                    <pic:cNvPicPr>
+                      <a:picLocks noChangeAspect="1" noChangeArrowheads="1"/>
+                    </pic:cNvPicPr>
+                  </pic:nvPicPr>
+                  <pic:blipFill>
+                    <a:blip r:embed="rId23"/>
+                    <a:srcRect/>
+                    <a:stretch>
+                      <a:fillRect/>
+                    </a:stretch>
+                  </pic:blipFill>
+                  <pic:spPr bwMode="auto">
+                    <a:xfrm>
+                      <a:off x="0" y="0"/>
+                      <a:ext cx="5122347" cy="3220554"/>
+                    </a:xfrm>
+                    <a:prstGeom prst="rect">
+                      <a:avLst/>
+                    </a:prstGeom>
+                    <a:noFill/>
+                    <a:ln w="9525">
+                      <a:noFill/>
+                      <a:miter lim="800000"/>
+                      <a:headEnd/>
+                      <a:tailEnd/>
+                    </a:ln>
+                  </pic:spPr>
+                </pic:pic>
+              </a:graphicData>
+            </a:graphic>
+          </wp:inline>
+        </w:drawing>
       </w:r>
     </w:p>
     <w:p>
@@ -862,25 +1557,7 @@
           <w:sz w:val="24"/>
           <w:szCs w:val="24"/>
         </w:rPr>
-        <w:t xml:space="preserve">Now you are predicting college GPA from SAT and </w:t>
-      </w:r>
-      <w:proofErr w:type="spellStart"/>
-      <w:r>
-        <w:rPr>
-          <w:rFonts w:ascii="Candara" w:hAnsi="Candara"/>
-          <w:sz w:val="24"/>
-          <w:szCs w:val="24"/>
-        </w:rPr>
-        <w:t>PrevAch</w:t>
-      </w:r>
-      <w:proofErr w:type="spellEnd"/>
-      <w:r>
-        <w:rPr>
-          <w:rFonts w:ascii="Candara" w:hAnsi="Candara"/>
-          <w:sz w:val="24"/>
-          <w:szCs w:val="24"/>
-        </w:rPr>
-        <w:t xml:space="preserve"> using the dataset of “gpa.txt” with outliers removed. </w:t>
+        <w:t xml:space="preserve">Now you are predicting college GPA from SAT and PrevAch using the dataset of “gpa.txt” with outliers removed. </w:t>
       </w:r>
     </w:p>
     <w:p>
@@ -924,25 +1601,7 @@
           <w:sz w:val="24"/>
           <w:szCs w:val="24"/>
         </w:rPr>
-        <w:t xml:space="preserve">Compute the estimates for the intercept, slope of SAT, and slope of </w:t>
-      </w:r>
-      <w:proofErr w:type="spellStart"/>
-      <w:r>
-        <w:rPr>
-          <w:rFonts w:ascii="Candara" w:hAnsi="Candara"/>
-          <w:sz w:val="24"/>
-          <w:szCs w:val="24"/>
-        </w:rPr>
-        <w:t>PrevAch</w:t>
-      </w:r>
-      <w:proofErr w:type="spellEnd"/>
-      <w:r>
-        <w:rPr>
-          <w:rFonts w:ascii="Candara" w:hAnsi="Candara"/>
-          <w:sz w:val="24"/>
-          <w:szCs w:val="24"/>
-        </w:rPr>
-        <w:t xml:space="preserve"> </w:t>
+        <w:t xml:space="preserve">Compute the estimates for the intercept, slope of SAT, and slope of PrevAch </w:t>
       </w:r>
       <w:r>
         <w:rPr>
@@ -1042,50 +1701,12 @@
           <w:sz w:val="24"/>
           <w:szCs w:val="24"/>
         </w:rPr>
-        <w:lastRenderedPageBreak/>
-        <w:t xml:space="preserve">Use a computer program to run the regression of GPA from SAT and </w:t>
-      </w:r>
-      <w:proofErr w:type="spellStart"/>
-      <w:r>
-        <w:rPr>
-          <w:rFonts w:ascii="Candara" w:hAnsi="Candara"/>
-          <w:sz w:val="24"/>
-          <w:szCs w:val="24"/>
-        </w:rPr>
-        <w:t>PrevAch</w:t>
-      </w:r>
-      <w:proofErr w:type="spellEnd"/>
-      <w:r>
-        <w:rPr>
-          <w:rFonts w:ascii="Candara" w:hAnsi="Candara"/>
-          <w:sz w:val="24"/>
-          <w:szCs w:val="24"/>
-        </w:rPr>
-        <w:t xml:space="preserve">. Report both raw and standardized coefficients and their significance. Interpret the respective effect of SAT and </w:t>
-      </w:r>
-      <w:proofErr w:type="spellStart"/>
-      <w:r>
-        <w:rPr>
-          <w:rFonts w:ascii="Candara" w:hAnsi="Candara"/>
-          <w:sz w:val="24"/>
-          <w:szCs w:val="24"/>
-        </w:rPr>
-        <w:t>PrevAch</w:t>
-      </w:r>
-      <w:proofErr w:type="spellEnd"/>
-      <w:r>
-        <w:rPr>
-          <w:rFonts w:ascii="Candara" w:hAnsi="Candara"/>
-          <w:sz w:val="24"/>
-          <w:szCs w:val="24"/>
-        </w:rPr>
-        <w:t xml:space="preserve"> on GPA. </w:t>
+        <w:t xml:space="preserve">Use a computer program to run the regression of GPA from SAT and PrevAch. Report both raw and standardized coefficients and their significance. Interpret the respective effect of SAT and PrevAch on GPA. </w:t>
       </w:r>
     </w:p>
     <w:sectPr>
       <w:pgSz w:w="12240" w:h="15840"/>
-      <w:pgMar w:top="1440" w:right="1440" w:bottom="1440" w:left="1440" w:header="720" w:footer="720" w:gutter="0"/>
-      <w:cols w:space="720"/>
+      <w:pgMar w:top="1440" w:right="1440" w:bottom="1440" w:left="1440" w:gutter="0"/>
       <w:docGrid w:linePitch="360"/>
     </w:sectPr>
   </w:body>
@@ -1093,7 +1714,7 @@
 </file>
 
 <file path=word/numbering.xml><?xml version="1.0" encoding="utf-8"?>
-<w:numbering xmlns:wpc="http://schemas.microsoft.com/office/word/2010/wordprocessingCanvas" xmlns:mc="http://schemas.openxmlformats.org/markup-compatibility/2006" xmlns:o="urn:schemas-microsoft-com:office:office" xmlns:r="http://schemas.openxmlformats.org/officeDocument/2006/relationships" xmlns:m="http://schemas.openxmlformats.org/officeDocument/2006/math" xmlns:v="urn:schemas-microsoft-com:vml" xmlns:wp14="http://schemas.microsoft.com/office/word/2010/wordprocessingDrawing" xmlns:wp="http://schemas.openxmlformats.org/drawingml/2006/wordprocessingDrawing" xmlns:w10="urn:schemas-microsoft-com:office:word" xmlns:w="http://schemas.openxmlformats.org/wordprocessingml/2006/main" xmlns:w14="http://schemas.microsoft.com/office/word/2010/wordml" xmlns:wpg="http://schemas.microsoft.com/office/word/2010/wordprocessingGroup" xmlns:wpi="http://schemas.microsoft.com/office/word/2010/wordprocessingInk" xmlns:wne="http://schemas.microsoft.com/office/word/2006/wordml" xmlns:wps="http://schemas.microsoft.com/office/word/2010/wordprocessingShape" mc:Ignorable="w14 wp14">
+<w:numbering xmlns:mo="http://schemas.microsoft.com/office/mac/office/2008/main" xmlns:ve="http://schemas.openxmlformats.org/markup-compatibility/2006" xmlns:mv="urn:schemas-microsoft-com:mac:vml" xmlns:o="urn:schemas-microsoft-com:office:office" xmlns:r="http://schemas.openxmlformats.org/officeDocument/2006/relationships" xmlns:m="http://schemas.openxmlformats.org/officeDocument/2006/math" xmlns:v="urn:schemas-microsoft-com:vml" xmlns:wp="http://schemas.openxmlformats.org/drawingml/2006/wordprocessingDrawing" xmlns:w10="urn:schemas-microsoft-com:office:word" xmlns:w="http://schemas.openxmlformats.org/wordprocessingml/2006/main" xmlns:wne="http://schemas.microsoft.com/office/word/2006/wordml">
   <w:abstractNum w:abstractNumId="0">
     <w:nsid w:val="0FE90C51"/>
     <w:multiLevelType w:val="hybridMultilevel"/>
@@ -1558,7 +2179,7 @@
 </file>
 
 <file path=word/styles.xml><?xml version="1.0" encoding="utf-8"?>
-<w:styles xmlns:mc="http://schemas.openxmlformats.org/markup-compatibility/2006" xmlns:r="http://schemas.openxmlformats.org/officeDocument/2006/relationships" xmlns:w="http://schemas.openxmlformats.org/wordprocessingml/2006/main" xmlns:w14="http://schemas.microsoft.com/office/word/2010/wordml" mc:Ignorable="w14">
+<w:styles xmlns:r="http://schemas.openxmlformats.org/officeDocument/2006/relationships" xmlns:w="http://schemas.openxmlformats.org/wordprocessingml/2006/main">
   <w:docDefaults>
     <w:rPrDefault>
       <w:rPr>
@@ -1574,7 +2195,7 @@
       </w:pPr>
     </w:pPrDefault>
   </w:docDefaults>
-  <w:latentStyles w:defLockedState="0" w:defUIPriority="99" w:defSemiHidden="1" w:defUnhideWhenUsed="1" w:defQFormat="0" w:count="267">
+  <w:latentStyles w:defLockedState="0" w:defUIPriority="99" w:defSemiHidden="1" w:defUnhideWhenUsed="1" w:defQFormat="0" w:count="276">
     <w:lsdException w:name="Normal" w:semiHidden="0" w:uiPriority="0" w:unhideWhenUsed="0" w:qFormat="1"/>
     <w:lsdException w:name="heading 1" w:semiHidden="0" w:uiPriority="9" w:unhideWhenUsed="0" w:qFormat="1"/>
     <w:lsdException w:name="heading 2" w:uiPriority="9" w:qFormat="1"/>
@@ -1716,18 +2337,18 @@
   <w:style w:type="paragraph" w:default="1" w:styleId="Normal">
     <w:name w:val="Normal"/>
     <w:qFormat/>
+    <w:rsid w:val="003A071F"/>
   </w:style>
   <w:style w:type="character" w:default="1" w:styleId="DefaultParagraphFont">
     <w:name w:val="Default Paragraph Font"/>
-    <w:uiPriority w:val="1"/>
     <w:semiHidden/>
     <w:unhideWhenUsed/>
   </w:style>
   <w:style w:type="table" w:default="1" w:styleId="TableNormal">
     <w:name w:val="Normal Table"/>
-    <w:uiPriority w:val="99"/>
     <w:semiHidden/>
     <w:unhideWhenUsed/>
+    <w:qFormat/>
     <w:tblPr>
       <w:tblInd w:w="0" w:type="dxa"/>
       <w:tblCellMar>
@@ -1740,7 +2361,6 @@
   </w:style>
   <w:style w:type="numbering" w:default="1" w:styleId="NoList">
     <w:name w:val="No List"/>
-    <w:uiPriority w:val="99"/>
     <w:semiHidden/>
     <w:unhideWhenUsed/>
   </w:style>

</xml_diff>

<commit_message>
final set of questions.
Could do with some proofreading.
</commit_message>
<xml_diff>
--- a/Andrew Peters - HW 2.docx
+++ b/Andrew Peters - HW 2.docx
@@ -35,48 +35,24 @@
           <w:sz w:val="24"/>
           <w:szCs w:val="24"/>
         </w:rPr>
-        <w:t>PSY5113</w:t>
-      </w:r>
-      <w:r>
-        <w:rPr>
-          <w:rFonts w:ascii="Candara" w:hAnsi="Candara"/>
-          <w:sz w:val="24"/>
-          <w:szCs w:val="24"/>
-        </w:rPr>
-        <w:t>, Spring 2015</w:t>
-      </w:r>
-    </w:p>
-    <w:p>
-      <w:pPr>
-        <w:rPr>
-          <w:rFonts w:ascii="Candara" w:hAnsi="Candara"/>
-          <w:sz w:val="24"/>
-          <w:szCs w:val="24"/>
-        </w:rPr>
-      </w:pPr>
-      <w:r>
-        <w:rPr>
-          <w:rFonts w:ascii="Candara" w:hAnsi="Candara"/>
-          <w:sz w:val="24"/>
-          <w:szCs w:val="24"/>
-        </w:rPr>
-        <w:t xml:space="preserve">This assignment is due by </w:t>
-      </w:r>
-      <w:r>
-        <w:rPr>
-          <w:rFonts w:ascii="Candara" w:hAnsi="Candara"/>
-          <w:sz w:val="24"/>
-          <w:szCs w:val="24"/>
-        </w:rPr>
-        <w:t>Feb. 17</w:t>
-      </w:r>
-      <w:r>
-        <w:rPr>
-          <w:rFonts w:ascii="Candara" w:hAnsi="Candara"/>
-          <w:sz w:val="24"/>
-          <w:szCs w:val="24"/>
-        </w:rPr>
-        <w:t xml:space="preserve"> in class. Please attach only the relevant syntax and output from using statistical packages.</w:t>
+        <w:t>PSY5113, Spring 2015</w:t>
+      </w:r>
+    </w:p>
+    <w:p>
+      <w:pPr>
+        <w:rPr>
+          <w:rFonts w:ascii="Candara" w:hAnsi="Candara"/>
+          <w:sz w:val="24"/>
+          <w:szCs w:val="24"/>
+        </w:rPr>
+      </w:pPr>
+      <w:r>
+        <w:rPr>
+          <w:rFonts w:ascii="Candara" w:hAnsi="Candara"/>
+          <w:sz w:val="24"/>
+          <w:szCs w:val="24"/>
+        </w:rPr>
+        <w:t>This assignment is due by Feb. 17 in class. Please attach only the relevant syntax and output from using statistical packages.</w:t>
       </w:r>
     </w:p>
     <w:p>
@@ -169,23 +145,7 @@
           <w:sz w:val="24"/>
           <w:szCs w:val="24"/>
         </w:rPr>
-        <w:t>Sampling distributions are important because they inform researchers about the amount of error they can reasonably expect in their estimates of parameters</w:t>
-      </w:r>
-      <w:r>
-        <w:rPr>
-          <w:rFonts w:ascii="Candara" w:eastAsia="SimSun" w:hAnsi="Candara" w:cs="CourierNew"/>
-          <w:sz w:val="24"/>
-          <w:szCs w:val="24"/>
-        </w:rPr>
-        <w:t>.</w:t>
-      </w:r>
-      <w:r>
-        <w:rPr>
-          <w:rFonts w:ascii="Candara" w:eastAsia="SimSun" w:hAnsi="Candara" w:cs="CourierNew"/>
-          <w:sz w:val="24"/>
-          <w:szCs w:val="24"/>
-        </w:rPr>
-        <w:t xml:space="preserve"> Moreover, they allow researchers to make hypothesis tests with narrow confidence intervals. </w:t>
+        <w:t xml:space="preserve">Sampling distributions are important because they inform researchers about the amount of error they can reasonably expect in their estimates of parameters. Moreover, they allow researchers to make hypothesis tests with narrow confidence intervals. </w:t>
       </w:r>
     </w:p>
     <w:p>
@@ -225,39 +185,7 @@
           <w:sz w:val="24"/>
           <w:szCs w:val="24"/>
         </w:rPr>
-        <w:t xml:space="preserve">For example, </w:t>
-      </w:r>
-      <w:r>
-        <w:rPr>
-          <w:rFonts w:ascii="Candara" w:eastAsia="SimSun" w:hAnsi="Candara" w:cs="CourierNew"/>
-          <w:sz w:val="24"/>
-          <w:szCs w:val="24"/>
-        </w:rPr>
-        <w:t>we might assume that the distribution of GPA scores for students with higher than average “previous accomplishment” scores was different from the distribution of GPA scores for students as a whole. To test this, we might perform take a single sample, compute the average and sample standard deviation, and use this data to test the hypothesis that the higher-achieving students represent a different population than lower-achieving students. The average GPA for students scoring above the mean “prevach” score is 2.89</w:t>
-      </w:r>
-      <w:r>
-        <w:rPr>
-          <w:rFonts w:ascii="Candara" w:eastAsia="SimSun" w:hAnsi="Candara" w:cs="CourierNew"/>
-          <w:sz w:val="24"/>
-          <w:szCs w:val="24"/>
-        </w:rPr>
-        <w:t xml:space="preserve"> with a standard deviation of 0.53. We can compare this to the expected mean of 2.52, and as this value is easily within a standard deviation of the mean, we may be tempted to conclude that we cannot reject the null hypothesis that these two groups follow the same GPA distribution. However, we can approximate a sampling distribution by dividing the standard deviation by the square root of the sample size and conduct a two-sample t-test. This will yield an estimate of the true population average for High-Prevach students with a much smaller </w:t>
-      </w:r>
-      <w:r>
-        <w:rPr>
-          <w:rFonts w:ascii="Candara" w:eastAsia="SimSun" w:hAnsi="Candara" w:cs="CourierNew"/>
-          <w:sz w:val="24"/>
-          <w:szCs w:val="24"/>
-        </w:rPr>
-        <w:t xml:space="preserve">amount of variance. A t-test yields a t-score of -5.8, p&lt;0.001, a highly significant result. </w:t>
-      </w:r>
-      <w:r>
-        <w:rPr>
-          <w:rFonts w:ascii="Candara" w:eastAsia="SimSun" w:hAnsi="Candara" w:cs="CourierNew"/>
-          <w:sz w:val="24"/>
-          <w:szCs w:val="24"/>
-        </w:rPr>
-        <w:t xml:space="preserve"> </w:t>
+        <w:t xml:space="preserve">For example, we might assume that the distribution of GPA scores for students with higher than average “previous accomplishment” scores was different from the distribution of GPA scores for students as a whole. To test this, we might perform take a single sample, compute the average and sample standard deviation, and use this data to test the hypothesis that the higher-achieving students represent a different population than lower-achieving students. The average GPA for students scoring above the mean “prevach” score is 2.89 with a standard deviation of 0.53. We can compare this to the expected mean of 2.52, and as this value is easily within a standard deviation of the mean, we may be tempted to conclude that we cannot reject the null hypothesis that these two groups follow the same GPA distribution. However, we can approximate a sampling distribution by dividing the standard deviation by the square root of the sample size and conduct a two-sample t-test. This will yield an estimate of the true population average for High-Prevach students with a much smaller amount of variance. A t-test yields a t-score of -5.8, p&lt;0.001, a highly significant result.  </w:t>
       </w:r>
     </w:p>
     <w:p>
@@ -379,15 +307,7 @@
           <w:sz w:val="24"/>
           <w:szCs w:val="24"/>
         </w:rPr>
-        <w:t>Your goal is to study the relationship between SAT and college GPA for now.</w:t>
-      </w:r>
-      <w:r>
-        <w:rPr>
-          <w:rFonts w:ascii="Candara" w:eastAsia="SimSun" w:hAnsi="Candara" w:cs="CourierNew"/>
-          <w:sz w:val="24"/>
-          <w:szCs w:val="24"/>
-        </w:rPr>
-        <w:t xml:space="preserve"> Note that this data set is the modified version of the one used in your first assignment.</w:t>
+        <w:t>Your goal is to study the relationship between SAT and college GPA for now. Note that this data set is the modified version of the one used in your first assignment.</w:t>
       </w:r>
     </w:p>
     <w:p>
@@ -527,7 +447,7 @@
           <wp:inline distT="0" distB="0" distL="0" distR="0">
             <wp:extent cx="5143500" cy="5171403"/>
             <wp:effectExtent l="25400" t="0" r="0" b="0"/>
-            <wp:docPr id="1" name="Picture 1" descr="C:\Users\Psychometrics\Documents\Andrew Peters\PSY 5013 - Stats II\Scatterplot-GPA_SAT.png"/>
+            <wp:docPr id="2" name="Picture 1" descr="C:\Users\Psychometrics\Documents\Andrew Peters\PSY 5013 - Stats II\Scatterplot-GPA_SAT.png"/>
             <wp:cNvGraphicFramePr>
               <a:graphicFrameLocks xmlns:a="http://schemas.openxmlformats.org/drawingml/2006/main" noChangeAspect="1"/>
             </wp:cNvGraphicFramePr>
@@ -544,7 +464,7 @@
                     <a:blip r:embed="rId5">
                       <a:extLst>
                         <a:ext uri="{28A0092B-C50C-407E-A947-70E740481C1C}">
-                          <a14:useLocalDpi xmlns:a14="http://schemas.microsoft.com/office/drawing/2010/main" xmlns:pic="http://schemas.openxmlformats.org/drawingml/2006/picture" xmlns:a="http://schemas.openxmlformats.org/drawingml/2006/main" xmlns:wps="http://schemas.microsoft.com/office/word/2010/wordprocessingShape" xmlns:wne="http://schemas.microsoft.com/office/word/2006/wordml" xmlns:wpi="http://schemas.microsoft.com/office/word/2010/wordprocessingInk" xmlns:wpg="http://schemas.microsoft.com/office/word/2010/wordprocessingGroup" xmlns:w14="http://schemas.microsoft.com/office/word/2010/wordml" xmlns:w="http://schemas.openxmlformats.org/wordprocessingml/2006/main" xmlns:w10="urn:schemas-microsoft-com:office:word" xmlns:wp="http://schemas.openxmlformats.org/drawingml/2006/wordprocessingDrawing" xmlns:wp14="http://schemas.microsoft.com/office/word/2010/wordprocessingDrawing" xmlns:v="urn:schemas-microsoft-com:vml" xmlns:m="http://schemas.openxmlformats.org/officeDocument/2006/math" xmlns:r="http://schemas.openxmlformats.org/officeDocument/2006/relationships" xmlns:o="urn:schemas-microsoft-com:office:office" xmlns:mc="http://schemas.openxmlformats.org/markup-compatibility/2006" xmlns:wpc="http://schemas.microsoft.com/office/word/2010/wordprocessingCanvas" xmlns="" val="0"/>
+                          <a14:useLocalDpi xmlns:mo="http://schemas.microsoft.com/office/mac/office/2008/main" xmlns:ve="http://schemas.openxmlformats.org/markup-compatibility/2006" xmlns:mv="urn:schemas-microsoft-com:mac:vml" xmlns:a14="http://schemas.microsoft.com/office/drawing/2010/main" xmlns:pic="http://schemas.openxmlformats.org/drawingml/2006/picture" xmlns:a="http://schemas.openxmlformats.org/drawingml/2006/main" xmlns:wps="http://schemas.microsoft.com/office/word/2010/wordprocessingShape" xmlns:wne="http://schemas.microsoft.com/office/word/2006/wordml" xmlns:wpi="http://schemas.microsoft.com/office/word/2010/wordprocessingInk" xmlns:wpg="http://schemas.microsoft.com/office/word/2010/wordprocessingGroup" xmlns:w14="http://schemas.microsoft.com/office/word/2010/wordml" xmlns:w="http://schemas.openxmlformats.org/wordprocessingml/2006/main" xmlns:w10="urn:schemas-microsoft-com:office:word" xmlns:wp="http://schemas.openxmlformats.org/drawingml/2006/wordprocessingDrawing" xmlns:wp14="http://schemas.microsoft.com/office/word/2010/wordprocessingDrawing" xmlns:v="urn:schemas-microsoft-com:vml" xmlns:m="http://schemas.openxmlformats.org/officeDocument/2006/math" xmlns:r="http://schemas.openxmlformats.org/officeDocument/2006/relationships" xmlns:o="urn:schemas-microsoft-com:office:office" xmlns:mc="http://schemas.openxmlformats.org/markup-compatibility/2006" xmlns:wpc="http://schemas.microsoft.com/office/word/2010/wordprocessingCanvas" xmlns="" xmlns:arto="http://schemas.microsoft.com/office/word/2006/arto" val="0"/>
                         </a:ext>
                       </a:extLst>
                     </a:blip>
@@ -689,15 +609,7 @@
           <w:sz w:val="24"/>
           <w:szCs w:val="24"/>
         </w:rPr>
-        <w:t>(2) report cases with above- threshold Leverage, Cook’</w:t>
-      </w:r>
-      <w:r>
-        <w:rPr>
-          <w:rFonts w:ascii="Candara" w:hAnsi="Candara"/>
-          <w:sz w:val="24"/>
-          <w:szCs w:val="24"/>
-        </w:rPr>
-        <w:t>s D, and Studentized residuals, and (3) identify outliers and list the values of SAT and GPA for the outlier cases.</w:t>
+        <w:t>(2) report cases with above- threshold Leverage, Cook’s D, and Studentized residuals, and (3) identify outliers and list the values of SAT and GPA for the outlier cases.</w:t>
       </w:r>
     </w:p>
     <w:p>
@@ -721,7 +633,7 @@
           <wp:inline distT="0" distB="0" distL="0" distR="0">
             <wp:extent cx="4741662" cy="6426200"/>
             <wp:effectExtent l="25400" t="0" r="8138" b="0"/>
-            <wp:docPr id="3" name="Picture 2"/>
+            <wp:docPr id="4" name="Picture 2"/>
             <wp:cNvGraphicFramePr>
               <a:graphicFrameLocks xmlns:a="http://schemas.openxmlformats.org/drawingml/2006/main" noChangeAspect="1"/>
             </wp:cNvGraphicFramePr>
@@ -779,63 +691,7 @@
           <w:sz w:val="24"/>
           <w:szCs w:val="24"/>
         </w:rPr>
-        <w:t xml:space="preserve">The </w:t>
-      </w:r>
-      <w:r>
-        <w:rPr>
-          <w:rFonts w:ascii="Candara" w:hAnsi="Candara"/>
-          <w:sz w:val="24"/>
-          <w:szCs w:val="24"/>
-        </w:rPr>
-        <w:t>above</w:t>
-      </w:r>
-      <w:r>
-        <w:rPr>
-          <w:rFonts w:ascii="Candara" w:hAnsi="Candara"/>
-          <w:sz w:val="24"/>
-          <w:szCs w:val="24"/>
-        </w:rPr>
-        <w:t xml:space="preserve"> graph represents those observations whose Lever, Cook’s D, and Studentized residuals were above a certain threshold. The threshold for the Leverage was any observation of the independent variable (GPA) that was either twice the average GPA (x2) or three times the average value (x3).  The threshold for the Cook’s Distance was 4/N</w:t>
-      </w:r>
-      <w:r>
-        <w:rPr>
-          <w:rFonts w:ascii="Candara" w:hAnsi="Candara"/>
-          <w:sz w:val="24"/>
-          <w:szCs w:val="24"/>
-        </w:rPr>
-        <w:t xml:space="preserve">-k-1 or 4/248 or approximately </w:t>
-      </w:r>
-      <w:r>
-        <w:rPr>
-          <w:rFonts w:ascii="Candara" w:hAnsi="Candara"/>
-          <w:sz w:val="24"/>
-          <w:szCs w:val="24"/>
-        </w:rPr>
-        <w:t>0.016. The threshold for the residuals</w:t>
-      </w:r>
-      <w:r>
-        <w:rPr>
-          <w:rFonts w:ascii="Candara" w:hAnsi="Candara"/>
-          <w:sz w:val="24"/>
-          <w:szCs w:val="24"/>
-        </w:rPr>
-        <w:t xml:space="preserve"> was a z-score great</w:t>
-      </w:r>
-      <w:r>
-        <w:rPr>
-          <w:rFonts w:ascii="Candara" w:hAnsi="Candara"/>
-          <w:sz w:val="24"/>
-          <w:szCs w:val="24"/>
-        </w:rPr>
-        <w:t>er than</w:t>
-      </w:r>
-      <w:r>
-        <w:rPr>
-          <w:rFonts w:ascii="Candara" w:hAnsi="Candara"/>
-          <w:sz w:val="24"/>
-          <w:szCs w:val="24"/>
-        </w:rPr>
-        <w:t xml:space="preserve"> 1.96 (“High”) or less than  -1.96 (“Low”). </w:t>
+        <w:t xml:space="preserve">The above graph represents those observations whose Lever, Cook’s D, and Studentized residuals were above a certain threshold. The threshold for the Leverage was any observation of the independent variable (GPA) that was either twice the average GPA (x2) or three times the average value (x3).  The threshold for the Cook’s Distance was 4/N-k-1 or 4/248 or approximately 0.016. The threshold for the residuals was a z-score greater than 1.96 (“High”) or less than  -1.96 (“Low”). </w:t>
       </w:r>
     </w:p>
     <w:p>
@@ -857,95 +713,7 @@
           <w:sz w:val="24"/>
           <w:szCs w:val="24"/>
         </w:rPr>
-        <w:t xml:space="preserve">Remove the cases that were identified as outliers from the data set. Then </w:t>
-      </w:r>
-      <w:r>
-        <w:rPr>
-          <w:rFonts w:ascii="Candara" w:hAnsi="Candara"/>
-          <w:sz w:val="24"/>
-          <w:szCs w:val="24"/>
-        </w:rPr>
-        <w:t xml:space="preserve">conduct a </w:t>
-      </w:r>
-      <w:r>
-        <w:rPr>
-          <w:rFonts w:ascii="Candara" w:hAnsi="Candara"/>
-          <w:sz w:val="24"/>
-          <w:szCs w:val="24"/>
-        </w:rPr>
-        <w:t>regress</w:t>
-      </w:r>
-      <w:r>
-        <w:rPr>
-          <w:rFonts w:ascii="Candara" w:hAnsi="Candara"/>
-          <w:sz w:val="24"/>
-          <w:szCs w:val="24"/>
-        </w:rPr>
-        <w:t>ion analysis predicting GPA from</w:t>
-      </w:r>
-      <w:r>
-        <w:rPr>
-          <w:rFonts w:ascii="Candara" w:hAnsi="Candara"/>
-          <w:sz w:val="24"/>
-          <w:szCs w:val="24"/>
-        </w:rPr>
-        <w:t xml:space="preserve"> SAT:</w:t>
-      </w:r>
-      <w:r>
-        <w:rPr>
-          <w:rFonts w:ascii="Candara" w:hAnsi="Candara"/>
-          <w:sz w:val="24"/>
-          <w:szCs w:val="24"/>
-        </w:rPr>
-        <w:t xml:space="preserve"> W</w:t>
-      </w:r>
-      <w:r>
-        <w:rPr>
-          <w:rFonts w:ascii="Candara" w:hAnsi="Candara"/>
-          <w:sz w:val="24"/>
-          <w:szCs w:val="24"/>
-        </w:rPr>
-        <w:t xml:space="preserve">rite up the results </w:t>
-      </w:r>
-      <w:r>
-        <w:rPr>
-          <w:rFonts w:ascii="Candara" w:hAnsi="Candara"/>
-          <w:sz w:val="24"/>
-          <w:szCs w:val="24"/>
-        </w:rPr>
-        <w:t xml:space="preserve">as if you are working on the </w:t>
-      </w:r>
-      <w:r>
-        <w:rPr>
-          <w:rFonts w:ascii="Candara" w:hAnsi="Candara"/>
-          <w:sz w:val="24"/>
-          <w:szCs w:val="24"/>
-        </w:rPr>
-        <w:t>Results section in a manuscript</w:t>
-      </w:r>
-      <w:r>
-        <w:rPr>
-          <w:rFonts w:ascii="Candara" w:hAnsi="Candara"/>
-          <w:sz w:val="24"/>
-          <w:szCs w:val="24"/>
-        </w:rPr>
-        <w:t xml:space="preserve">. Be sure to include the results on overall significant test of the model, the significance tests of individual model parameters, and interpret </w:t>
-      </w:r>
-      <w:r>
-        <w:rPr>
-          <w:rFonts w:ascii="Candara" w:hAnsi="Candara"/>
-          <w:sz w:val="24"/>
-          <w:szCs w:val="24"/>
-        </w:rPr>
-        <w:t xml:space="preserve">all these </w:t>
-      </w:r>
-      <w:r>
-        <w:rPr>
-          <w:rFonts w:ascii="Candara" w:hAnsi="Candara"/>
-          <w:sz w:val="24"/>
-          <w:szCs w:val="24"/>
-        </w:rPr>
-        <w:t xml:space="preserve">results (APA format is required). </w:t>
+        <w:t xml:space="preserve">Remove the cases that were identified as outliers from the data set. Then conduct a regression analysis predicting GPA from SAT: Write up the results as if you are working on the Results section in a manuscript. Be sure to include the results on overall significant test of the model, the significance tests of individual model parameters, and interpret all these results (APA format is required). </w:t>
       </w:r>
     </w:p>
     <w:p>
@@ -963,15 +731,7 @@
           <w:sz w:val="24"/>
           <w:szCs w:val="24"/>
         </w:rPr>
-        <w:t xml:space="preserve">Results suggest that SAT </w:t>
-      </w:r>
-      <w:r>
-        <w:rPr>
-          <w:rFonts w:ascii="Candara" w:hAnsi="Candara"/>
-          <w:sz w:val="24"/>
-          <w:szCs w:val="24"/>
-        </w:rPr>
-        <w:t xml:space="preserve">is a significantly predictor of GPA, </w:t>
+        <w:t xml:space="preserve">Results suggest that SAT is a significantly predictor of GPA, </w:t>
       </w:r>
       <w:r>
         <w:rPr>
@@ -1000,10 +760,10 @@
             <v:path o:extrusionok="f" gradientshapeok="t" o:connecttype="rect"/>
             <o:lock v:ext="edit" aspectratio="t"/>
           </v:shapetype>
-          <v:shape id="_x0000_i1028" type="#_x0000_t75" style="width:9pt;height:13pt" o:ole="">
+          <v:shape id="_x0000_i1038" type="#_x0000_t75" style="width:9pt;height:13pt" o:ole="">
             <v:imagedata r:id="rId7" r:pict="rId8" o:title=""/>
           </v:shape>
-          <o:OLEObject Type="Embed" ProgID="Equation.3" ShapeID="_x0000_i1028" DrawAspect="Content" ObjectID="_1359397811" r:id="rId9"/>
+          <o:OLEObject Type="Embed" ProgID="Equation.3" ShapeID="_x0000_i1038" DrawAspect="Content" ObjectID="_1359410113" r:id="rId9"/>
         </w:object>
       </w:r>
       <w:r>
@@ -1022,10 +782,10 @@
           <w:szCs w:val="24"/>
         </w:rPr>
         <w:object w:dxaOrig="280" w:dyaOrig="260">
-          <v:shape id="_x0000_i1031" type="#_x0000_t75" style="width:14pt;height:13pt" o:ole="">
+          <v:shape id="_x0000_i1039" type="#_x0000_t75" style="width:14pt;height:13pt" o:ole="">
             <v:imagedata r:id="rId10" r:pict="rId11" o:title=""/>
           </v:shape>
-          <o:OLEObject Type="Embed" ProgID="Equation.3" ShapeID="_x0000_i1031" DrawAspect="Content" ObjectID="_1359397812" r:id="rId12"/>
+          <o:OLEObject Type="Embed" ProgID="Equation.3" ShapeID="_x0000_i1039" DrawAspect="Content" ObjectID="_1359410114" r:id="rId12"/>
         </w:object>
       </w:r>
       <w:r>
@@ -1034,55 +794,7 @@
           <w:sz w:val="24"/>
           <w:szCs w:val="24"/>
         </w:rPr>
-        <w:t xml:space="preserve"> = 0</w:t>
-      </w:r>
-      <w:r>
-        <w:rPr>
-          <w:rFonts w:ascii="Candara" w:hAnsi="Candara"/>
-          <w:sz w:val="24"/>
-          <w:szCs w:val="24"/>
-        </w:rPr>
-        <w:t>.</w:t>
-      </w:r>
-      <w:r>
-        <w:rPr>
-          <w:rFonts w:ascii="Candara" w:hAnsi="Candara"/>
-          <w:sz w:val="24"/>
-          <w:szCs w:val="24"/>
-        </w:rPr>
-        <w:t xml:space="preserve">1415, F(1, 248)=40.89, p&lt;0.001. Several </w:t>
-      </w:r>
-      <w:r>
-        <w:rPr>
-          <w:rFonts w:ascii="Candara" w:hAnsi="Candara"/>
-          <w:sz w:val="24"/>
-          <w:szCs w:val="24"/>
-        </w:rPr>
-        <w:t xml:space="preserve">observations </w:t>
-      </w:r>
-      <w:r>
-        <w:rPr>
-          <w:rFonts w:ascii="Candara" w:hAnsi="Candara"/>
-          <w:sz w:val="24"/>
-          <w:szCs w:val="24"/>
-        </w:rPr>
-        <w:t xml:space="preserve">show signs of being outliers. Outliers were selected on the basis of having both a high Cook’s Distance and </w:t>
-      </w:r>
-      <w:r>
-        <w:rPr>
-          <w:rFonts w:ascii="Candara" w:hAnsi="Candara"/>
-          <w:sz w:val="24"/>
-          <w:szCs w:val="24"/>
-        </w:rPr>
-        <w:t xml:space="preserve">Studentized residuals greater than 1.96 or less than -1.96. This is an intentionally stringent method, selecting only those observations most likely to represent extreme outliers, and excluding as few observations from the analysis as possible. Using these criteria, the new dataset excludes only sets of observations, those from individuals 23, 32, 183, 192, 226, 237, and 248. Running the model with this </w:t>
-      </w:r>
-      <w:r>
-        <w:rPr>
-          <w:rFonts w:ascii="Candara" w:hAnsi="Candara"/>
-          <w:sz w:val="24"/>
-          <w:szCs w:val="24"/>
-        </w:rPr>
-        <w:t xml:space="preserve">slightly reduced model yields that explains a significant, and slightly larger percentage of the variance, </w:t>
+        <w:t xml:space="preserve"> = 0.1415, F(1, 248)=40.89, p&lt;0.001. Several observations show signs of being outliers. Outliers were selected on the basis of having both a high Cook’s Distance and Studentized residuals greater than 1.96 or less than -1.96. This is an intentionally stringent method, selecting only those observations most likely to represent extreme outliers, and excluding as few observations from the analysis as possible. Using these criteria, the new dataset excludes only sets of observations, those from individuals 23, 32, 183, 192, 226, 237, and 248. Running the model with this slightly reduced model yields that explains a significant, and slightly larger percentage of the variance, </w:t>
       </w:r>
       <w:r>
         <w:rPr>
@@ -1092,10 +804,10 @@
           <w:szCs w:val="24"/>
         </w:rPr>
         <w:object w:dxaOrig="280" w:dyaOrig="260">
-          <v:shape id="_x0000_i1032" type="#_x0000_t75" style="width:14pt;height:13pt" o:ole="">
+          <v:shape id="_x0000_i1040" type="#_x0000_t75" style="width:14pt;height:13pt" o:ole="">
             <v:imagedata r:id="rId13" r:pict="rId14" o:title=""/>
           </v:shape>
-          <o:OLEObject Type="Embed" ProgID="Equation.3" ShapeID="_x0000_i1032" DrawAspect="Content" ObjectID="_1359397813" r:id="rId15"/>
+          <o:OLEObject Type="Embed" ProgID="Equation.3" ShapeID="_x0000_i1040" DrawAspect="Content" ObjectID="_1359410115" r:id="rId15"/>
         </w:object>
       </w:r>
       <w:r>
@@ -1114,10 +826,10 @@
           <w:szCs w:val="24"/>
         </w:rPr>
         <w:object w:dxaOrig="180" w:dyaOrig="260">
-          <v:shape id="_x0000_i1033" type="#_x0000_t75" style="width:9pt;height:13pt" o:ole="">
+          <v:shape id="_x0000_i1041" type="#_x0000_t75" style="width:9pt;height:13pt" o:ole="">
             <v:imagedata r:id="rId16" r:pict="rId17" o:title=""/>
           </v:shape>
-          <o:OLEObject Type="Embed" ProgID="Equation.3" ShapeID="_x0000_i1033" DrawAspect="Content" ObjectID="_1359397814" r:id="rId18"/>
+          <o:OLEObject Type="Embed" ProgID="Equation.3" ShapeID="_x0000_i1041" DrawAspect="Content" ObjectID="_1359410116" r:id="rId18"/>
         </w:object>
       </w:r>
       <w:r>
@@ -1126,55 +838,7 @@
           <w:sz w:val="24"/>
           <w:szCs w:val="24"/>
         </w:rPr>
-        <w:t xml:space="preserve"> = 0.002359, t(242) = 6.8, p&lt;0.001. Since </w:t>
-      </w:r>
-      <w:r>
-        <w:rPr>
-          <w:rFonts w:ascii="Candara" w:hAnsi="Candara"/>
-          <w:sz w:val="24"/>
-          <w:szCs w:val="24"/>
-        </w:rPr>
-        <w:t xml:space="preserve">removing the </w:t>
-      </w:r>
-      <w:r>
-        <w:rPr>
-          <w:rFonts w:ascii="Candara" w:hAnsi="Candara"/>
-          <w:sz w:val="24"/>
-          <w:szCs w:val="24"/>
-        </w:rPr>
-        <w:t xml:space="preserve">most extreme </w:t>
-      </w:r>
-      <w:r>
-        <w:rPr>
-          <w:rFonts w:ascii="Candara" w:hAnsi="Candara"/>
-          <w:sz w:val="24"/>
-          <w:szCs w:val="24"/>
-        </w:rPr>
-        <w:t xml:space="preserve">outliers only improved the overall fitness of the model, without affecting the estimates of the predictive ability of SAT on GPA, we conclude that the outliers do not represent extraordinary circumstances, and should remain a part of the analysis. </w:t>
-      </w:r>
-      <w:r>
-        <w:rPr>
-          <w:rFonts w:ascii="Candara" w:hAnsi="Candara"/>
-          <w:sz w:val="24"/>
-          <w:szCs w:val="24"/>
-        </w:rPr>
-        <w:t>Moreover, the predictive ability of bot</w:t>
-      </w:r>
-      <w:r>
-        <w:rPr>
-          <w:rFonts w:ascii="Candara" w:hAnsi="Candara"/>
-          <w:sz w:val="24"/>
-          <w:szCs w:val="24"/>
-        </w:rPr>
-        <w:t xml:space="preserve">h SAT and the model as a whole </w:t>
-      </w:r>
-      <w:r>
-        <w:rPr>
-          <w:rFonts w:ascii="Candara" w:hAnsi="Candara"/>
-          <w:sz w:val="24"/>
-          <w:szCs w:val="24"/>
-        </w:rPr>
-        <w:t xml:space="preserve">remains high, and can be considered robust, even in the presence of outliers. </w:t>
+        <w:t xml:space="preserve"> = 0.002359, t(242) = 6.8, p&lt;0.001. Since removing the most extreme outliers only improved the overall fitness of the model, without affecting the estimates of the predictive ability of SAT on GPA, we conclude that the outliers do not represent extraordinary circumstances, and should remain a part of the analysis. Moreover, the predictive ability of both SAT and the model as a whole remains high, and can be considered robust, even in the presence of outliers. </w:t>
       </w:r>
     </w:p>
     <w:p>
@@ -1205,123 +869,59 @@
           <w:sz w:val="24"/>
           <w:szCs w:val="24"/>
         </w:rPr>
-        <w:t>Conduct diagnostics on model assumptions, including normality of errors, homogeneity of residuals, and independence of errors. B</w:t>
-      </w:r>
-      <w:r>
-        <w:rPr>
-          <w:rFonts w:ascii="Candara" w:hAnsi="Candara"/>
-          <w:sz w:val="24"/>
-          <w:szCs w:val="24"/>
-        </w:rPr>
-        <w:t xml:space="preserve">e sure to report </w:t>
-      </w:r>
-      <w:r>
-        <w:rPr>
-          <w:rFonts w:ascii="Candara" w:hAnsi="Candara"/>
-          <w:sz w:val="24"/>
-          <w:szCs w:val="24"/>
-        </w:rPr>
-        <w:t xml:space="preserve">both graphs and statistical tests for </w:t>
-      </w:r>
-      <w:r>
-        <w:rPr>
-          <w:rFonts w:ascii="Candara" w:hAnsi="Candara"/>
-          <w:sz w:val="24"/>
-          <w:szCs w:val="24"/>
-        </w:rPr>
-        <w:t>your diagnostics on each assumption</w:t>
-      </w:r>
-      <w:r>
-        <w:rPr>
-          <w:rFonts w:ascii="Candara" w:hAnsi="Candara"/>
-          <w:sz w:val="24"/>
-          <w:szCs w:val="24"/>
-        </w:rPr>
-        <w:t xml:space="preserve">. </w:t>
-      </w:r>
-    </w:p>
-    <w:p>
-      <w:pPr>
-        <w:rPr>
-          <w:rFonts w:ascii="Candara" w:hAnsi="Candara"/>
-          <w:sz w:val="24"/>
-          <w:szCs w:val="24"/>
-        </w:rPr>
-      </w:pPr>
-      <w:r>
-        <w:rPr>
-          <w:rFonts w:ascii="Candara" w:hAnsi="Candara"/>
-          <w:sz w:val="24"/>
-          <w:szCs w:val="24"/>
-        </w:rPr>
-        <w:t xml:space="preserve">An analysis of the </w:t>
-      </w:r>
-      <w:r>
-        <w:rPr>
-          <w:rFonts w:ascii="Candara" w:hAnsi="Candara"/>
-          <w:sz w:val="24"/>
-          <w:szCs w:val="24"/>
-        </w:rPr>
-        <w:t>independence</w:t>
-      </w:r>
-      <w:r>
-        <w:rPr>
-          <w:rFonts w:ascii="Candara" w:hAnsi="Candara"/>
-          <w:sz w:val="24"/>
-          <w:szCs w:val="24"/>
-        </w:rPr>
-        <w:t xml:space="preserve"> of the residuals yields an autocorrelation coefficient of r=0.03 and a Durbin-Watson statistic of </w:t>
-      </w:r>
-      <w:r>
-        <w:rPr>
-          <w:rFonts w:ascii="Candara" w:hAnsi="Candara"/>
-          <w:sz w:val="24"/>
-          <w:szCs w:val="24"/>
-        </w:rPr>
-        <w:t xml:space="preserve">DW(1, 248) = 1.92, p=0.56. This statistic is far from significant, giving no reason to reject the null hypothesis of no autocorrelation among residuals. </w:t>
-      </w:r>
-    </w:p>
-    <w:p>
-      <w:pPr>
-        <w:rPr>
-          <w:rFonts w:ascii="Candara" w:hAnsi="Candara"/>
-          <w:sz w:val="24"/>
-          <w:szCs w:val="24"/>
-        </w:rPr>
-      </w:pPr>
-    </w:p>
-    <w:p>
-      <w:pPr>
-        <w:rPr>
-          <w:rFonts w:ascii="Candara" w:hAnsi="Candara"/>
-          <w:sz w:val="24"/>
-          <w:szCs w:val="24"/>
-        </w:rPr>
-      </w:pPr>
-    </w:p>
-    <w:p>
-      <w:pPr>
-        <w:rPr>
-          <w:rFonts w:ascii="Candara" w:hAnsi="Candara"/>
-          <w:sz w:val="24"/>
-          <w:szCs w:val="24"/>
-        </w:rPr>
-      </w:pPr>
-      <w:r>
-        <w:rPr>
-          <w:rFonts w:ascii="Candara" w:hAnsi="Candara"/>
-          <w:sz w:val="24"/>
-          <w:szCs w:val="24"/>
-        </w:rPr>
-        <w:t>Likewise, the assumption of normality seems safe. A graph of the residuals shows no significant deviation from a normal distribution.</w:t>
-      </w:r>
-      <w:r>
-        <w:rPr>
-          <w:rFonts w:ascii="Candara" w:hAnsi="Candara"/>
-          <w:sz w:val="24"/>
-          <w:szCs w:val="24"/>
-        </w:rPr>
-        <w:t xml:space="preserve"> A Shapiro-Wilk Normality tests test statistic of W = 0.9967, p=0.8827, which gives us no reason to reject the assumption of normality. </w:t>
+        <w:t xml:space="preserve">Conduct diagnostics on model assumptions, including normality of errors, homogeneity of residuals, and independence of errors. Be sure to report both graphs and statistical tests for your diagnostics on each assumption. </w:t>
+      </w:r>
+    </w:p>
+    <w:p>
+      <w:pPr>
+        <w:rPr>
+          <w:rFonts w:ascii="Candara" w:hAnsi="Candara"/>
+          <w:sz w:val="24"/>
+          <w:szCs w:val="24"/>
+        </w:rPr>
+      </w:pPr>
+      <w:r>
+        <w:rPr>
+          <w:rFonts w:ascii="Candara" w:hAnsi="Candara"/>
+          <w:sz w:val="24"/>
+          <w:szCs w:val="24"/>
+        </w:rPr>
+        <w:t xml:space="preserve">An analysis of the independence of the residuals yields an autocorrelation coefficient of r=0.03 and a Durbin-Watson statistic of DW(1, 248) = 1.92, p=0.56. This statistic is far from significant, giving no reason to reject the null hypothesis of no autocorrelation among residuals. </w:t>
+      </w:r>
+    </w:p>
+    <w:p>
+      <w:pPr>
+        <w:rPr>
+          <w:rFonts w:ascii="Candara" w:hAnsi="Candara"/>
+          <w:sz w:val="24"/>
+          <w:szCs w:val="24"/>
+        </w:rPr>
+      </w:pPr>
+    </w:p>
+    <w:p>
+      <w:pPr>
+        <w:rPr>
+          <w:rFonts w:ascii="Candara" w:hAnsi="Candara"/>
+          <w:sz w:val="24"/>
+          <w:szCs w:val="24"/>
+        </w:rPr>
+      </w:pPr>
+    </w:p>
+    <w:p>
+      <w:pPr>
+        <w:rPr>
+          <w:rFonts w:ascii="Candara" w:hAnsi="Candara"/>
+          <w:sz w:val="24"/>
+          <w:szCs w:val="24"/>
+        </w:rPr>
+      </w:pPr>
+      <w:r>
+        <w:rPr>
+          <w:rFonts w:ascii="Candara" w:hAnsi="Candara"/>
+          <w:sz w:val="24"/>
+          <w:szCs w:val="24"/>
+        </w:rPr>
+        <w:t xml:space="preserve">Likewise, the assumption of normality seems safe. A graph of the residuals shows no significant deviation from a normal distribution. A Shapiro-Wilk Normality tests test statistic of W = 0.9967, p=0.8827, which gives us no reason to reject the assumption of normality. </w:t>
       </w:r>
     </w:p>
     <w:p>
@@ -1344,7 +944,7 @@
           <wp:inline distT="0" distB="0" distL="0" distR="0">
             <wp:extent cx="5461000" cy="3433474"/>
             <wp:effectExtent l="25400" t="0" r="0" b="0"/>
-            <wp:docPr id="10" name="Picture 10"/>
+            <wp:docPr id="5" name="Picture 10"/>
             <wp:cNvGraphicFramePr>
               <a:graphicFrameLocks xmlns:a="http://schemas.openxmlformats.org/drawingml/2006/main" noChangeAspect="1"/>
             </wp:cNvGraphicFramePr>
@@ -1401,47 +1001,7 @@
           <w:sz w:val="24"/>
           <w:szCs w:val="24"/>
         </w:rPr>
-        <w:t xml:space="preserve">However, the residuals do NOT appear to be identically distributed. A </w:t>
-      </w:r>
-      <w:r>
-        <w:rPr>
-          <w:rFonts w:ascii="Candara" w:hAnsi="Candara"/>
-          <w:sz w:val="24"/>
-          <w:szCs w:val="24"/>
-        </w:rPr>
-        <w:t>White test</w:t>
-      </w:r>
-      <w:r>
-        <w:rPr>
-          <w:rFonts w:ascii="Candara" w:hAnsi="Candara"/>
-          <w:sz w:val="24"/>
-          <w:szCs w:val="24"/>
-        </w:rPr>
-        <w:t xml:space="preserve"> yields a </w:t>
-      </w:r>
-      <w:r>
-        <w:rPr>
-          <w:rFonts w:ascii="Candara" w:hAnsi="Candara"/>
-          <w:sz w:val="24"/>
-          <w:szCs w:val="24"/>
-        </w:rPr>
-        <w:t xml:space="preserve">White’s </w:t>
-      </w:r>
-      <w:r>
-        <w:rPr>
-          <w:rFonts w:ascii="Candara" w:hAnsi="Candara"/>
-          <w:sz w:val="24"/>
-          <w:szCs w:val="24"/>
-        </w:rPr>
-        <w:t>Chi-Squared value of</w:t>
-      </w:r>
-      <w:r>
-        <w:rPr>
-          <w:rFonts w:ascii="Candara" w:hAnsi="Candara"/>
-          <w:sz w:val="24"/>
-          <w:szCs w:val="24"/>
-        </w:rPr>
-        <w:t xml:space="preserve"> </w:t>
+        <w:t xml:space="preserve">However, the residuals do NOT appear to be identically distributed. A White test yields a White’s Chi-Squared value of </w:t>
       </w:r>
       <w:r>
         <w:rPr>
@@ -1451,10 +1011,10 @@
           <w:szCs w:val="24"/>
         </w:rPr>
         <w:object w:dxaOrig="320" w:dyaOrig="260">
-          <v:shape id="_x0000_i1038" type="#_x0000_t75" style="width:16pt;height:13pt" o:ole="">
+          <v:shape id="_x0000_i1035" type="#_x0000_t75" style="width:16pt;height:13pt" o:ole="">
             <v:imagedata r:id="rId20" r:pict="rId21" o:title=""/>
           </v:shape>
-          <o:OLEObject Type="Embed" ProgID="Equation.3" ShapeID="_x0000_i1038" DrawAspect="Content" ObjectID="_1359397815" r:id="rId22"/>
+          <o:OLEObject Type="Embed" ProgID="Equation.3" ShapeID="_x0000_i1035" DrawAspect="Content" ObjectID="_1359410117" r:id="rId22"/>
         </w:object>
       </w:r>
       <w:r>
@@ -1463,15 +1023,7 @@
           <w:sz w:val="24"/>
           <w:szCs w:val="24"/>
         </w:rPr>
-        <w:t xml:space="preserve"> </w:t>
-      </w:r>
-      <w:r>
-        <w:rPr>
-          <w:rFonts w:ascii="Candara" w:hAnsi="Candara"/>
-          <w:sz w:val="24"/>
-          <w:szCs w:val="24"/>
-        </w:rPr>
-        <w:t xml:space="preserve">(2) = 6.661243, p&lt;0.01. This gives is reason to believe the error variance is not constant across time, and to reject the assumption of homoskedasticity. </w:t>
+        <w:t xml:space="preserve"> (2) = 6.661243, p&lt;0.01. This gives is reason to believe the error variance is not constant across time, and to reject the assumption of homoskedasticity. </w:t>
       </w:r>
       <w:r>
         <w:rPr>
@@ -1485,7 +1037,7 @@
           <wp:inline distT="0" distB="0" distL="0" distR="0">
             <wp:extent cx="5118100" cy="3217884"/>
             <wp:effectExtent l="25400" t="0" r="0" b="0"/>
-            <wp:docPr id="15" name="Picture 15"/>
+            <wp:docPr id="6" name="Picture 15"/>
             <wp:cNvGraphicFramePr>
               <a:graphicFrameLocks xmlns:a="http://schemas.openxmlformats.org/drawingml/2006/main" noChangeAspect="1"/>
             </wp:cNvGraphicFramePr>
@@ -1579,8 +1131,308 @@
           <w:sz w:val="24"/>
           <w:szCs w:val="24"/>
         </w:rPr>
-        <w:t>Descriptive statistics: report (1) the mean and standard deviation for each of the three variables, and (2) the correlation matrix for the three variables.</w:t>
-      </w:r>
+        <w:t xml:space="preserve">Descriptive statistics: report (1) the mean and standard deviation for each of the </w:t>
+      </w:r>
+    </w:p>
+    <w:p>
+      <w:pPr>
+        <w:pStyle w:val="ListParagraph"/>
+        <w:rPr>
+          <w:rFonts w:ascii="Candara" w:hAnsi="Candara"/>
+          <w:sz w:val="24"/>
+          <w:szCs w:val="24"/>
+        </w:rPr>
+      </w:pPr>
+      <w:r>
+        <w:rPr>
+          <w:rFonts w:ascii="Candara" w:hAnsi="Candara"/>
+          <w:sz w:val="24"/>
+          <w:szCs w:val="24"/>
+        </w:rPr>
+        <w:t>three variables, and (2) the correlation matrix for the three variables.</w:t>
+      </w:r>
+    </w:p>
+    <w:p>
+      <w:pPr>
+        <w:pStyle w:val="ListParagraph"/>
+        <w:rPr>
+          <w:rFonts w:ascii="Candara" w:hAnsi="Candara"/>
+          <w:sz w:val="24"/>
+          <w:szCs w:val="24"/>
+        </w:rPr>
+      </w:pPr>
+    </w:p>
+    <w:p>
+      <w:pPr>
+        <w:pStyle w:val="ListParagraph"/>
+        <w:rPr>
+          <w:rFonts w:ascii="Candara" w:hAnsi="Candara"/>
+          <w:sz w:val="24"/>
+          <w:szCs w:val="24"/>
+        </w:rPr>
+      </w:pPr>
+      <w:r>
+        <w:rPr>
+          <w:rFonts w:ascii="Candara" w:hAnsi="Candara"/>
+          <w:sz w:val="24"/>
+          <w:szCs w:val="24"/>
+        </w:rPr>
+        <w:t>GPA has a mean of 2.7 and standard deviation of 0.543</w:t>
+      </w:r>
+    </w:p>
+    <w:p>
+      <w:pPr>
+        <w:pStyle w:val="ListParagraph"/>
+        <w:rPr>
+          <w:rFonts w:ascii="Candara" w:hAnsi="Candara"/>
+          <w:sz w:val="24"/>
+          <w:szCs w:val="24"/>
+        </w:rPr>
+      </w:pPr>
+    </w:p>
+    <w:p>
+      <w:pPr>
+        <w:pStyle w:val="ListParagraph"/>
+        <w:rPr>
+          <w:rFonts w:ascii="Candara" w:hAnsi="Candara"/>
+          <w:sz w:val="24"/>
+          <w:szCs w:val="24"/>
+        </w:rPr>
+      </w:pPr>
+      <w:r>
+        <w:rPr>
+          <w:rFonts w:ascii="Candara" w:hAnsi="Candara"/>
+          <w:sz w:val="24"/>
+          <w:szCs w:val="24"/>
+        </w:rPr>
+        <w:t>SAT has a mean of 504.6 and standard deviation of 88.45</w:t>
+      </w:r>
+    </w:p>
+    <w:p>
+      <w:pPr>
+        <w:pStyle w:val="ListParagraph"/>
+        <w:rPr>
+          <w:rFonts w:ascii="Candara" w:hAnsi="Candara"/>
+          <w:sz w:val="24"/>
+          <w:szCs w:val="24"/>
+        </w:rPr>
+      </w:pPr>
+    </w:p>
+    <w:p>
+      <w:pPr>
+        <w:pStyle w:val="ListParagraph"/>
+        <w:rPr>
+          <w:rFonts w:ascii="Candara" w:hAnsi="Candara"/>
+          <w:sz w:val="24"/>
+          <w:szCs w:val="24"/>
+        </w:rPr>
+      </w:pPr>
+      <w:r>
+        <w:rPr>
+          <w:rFonts w:ascii="Candara" w:hAnsi="Candara"/>
+          <w:sz w:val="24"/>
+          <w:szCs w:val="24"/>
+        </w:rPr>
+        <w:t>Prevach has a mean of 50.529 and standard deviation of 10.572</w:t>
+      </w:r>
+    </w:p>
+    <w:p>
+      <w:pPr>
+        <w:pStyle w:val="ListParagraph"/>
+        <w:rPr>
+          <w:rFonts w:ascii="Candara" w:hAnsi="Candara"/>
+          <w:sz w:val="24"/>
+          <w:szCs w:val="24"/>
+        </w:rPr>
+      </w:pPr>
+    </w:p>
+    <w:p>
+      <w:pPr>
+        <w:pStyle w:val="ListParagraph"/>
+        <w:rPr>
+          <w:rFonts w:ascii="Candara" w:hAnsi="Candara"/>
+          <w:sz w:val="24"/>
+          <w:szCs w:val="24"/>
+        </w:rPr>
+      </w:pPr>
+      <w:r>
+        <w:rPr>
+          <w:rFonts w:ascii="Candara" w:hAnsi="Candara"/>
+          <w:sz w:val="24"/>
+          <w:szCs w:val="24"/>
+        </w:rPr>
+        <w:t>The correlation matrix of the three variables is:</w:t>
+      </w:r>
+    </w:p>
+    <w:p>
+      <w:pPr>
+        <w:pStyle w:val="ListParagraph"/>
+        <w:rPr>
+          <w:rFonts w:ascii="Candara" w:hAnsi="Candara"/>
+          <w:sz w:val="24"/>
+          <w:szCs w:val="24"/>
+        </w:rPr>
+      </w:pPr>
+    </w:p>
+    <w:p>
+      <w:pPr>
+        <w:pStyle w:val="ListParagraph"/>
+        <w:rPr>
+          <w:rFonts w:ascii="Candara" w:hAnsi="Candara"/>
+          <w:sz w:val="24"/>
+          <w:szCs w:val="24"/>
+        </w:rPr>
+      </w:pPr>
+      <w:r>
+        <w:rPr>
+          <w:rFonts w:ascii="Candara" w:hAnsi="Candara"/>
+          <w:sz w:val="24"/>
+          <w:szCs w:val="24"/>
+        </w:rPr>
+        <w:t>GPA</w:t>
+      </w:r>
+      <w:r>
+        <w:rPr>
+          <w:rFonts w:ascii="Candara" w:hAnsi="Candara"/>
+          <w:sz w:val="24"/>
+          <w:szCs w:val="24"/>
+        </w:rPr>
+        <w:tab/>
+      </w:r>
+      <w:r>
+        <w:rPr>
+          <w:rFonts w:ascii="Candara" w:hAnsi="Candara"/>
+          <w:sz w:val="24"/>
+          <w:szCs w:val="24"/>
+        </w:rPr>
+        <w:tab/>
+        <w:t>1</w:t>
+      </w:r>
+    </w:p>
+    <w:p>
+      <w:pPr>
+        <w:pStyle w:val="ListParagraph"/>
+        <w:rPr>
+          <w:rFonts w:ascii="Candara" w:hAnsi="Candara"/>
+          <w:sz w:val="24"/>
+          <w:szCs w:val="24"/>
+        </w:rPr>
+      </w:pPr>
+      <w:r>
+        <w:rPr>
+          <w:rFonts w:ascii="Candara" w:hAnsi="Candara"/>
+          <w:sz w:val="24"/>
+          <w:szCs w:val="24"/>
+        </w:rPr>
+        <w:t>SAT</w:t>
+      </w:r>
+      <w:r>
+        <w:rPr>
+          <w:rFonts w:ascii="Candara" w:hAnsi="Candara"/>
+          <w:sz w:val="24"/>
+          <w:szCs w:val="24"/>
+        </w:rPr>
+        <w:tab/>
+      </w:r>
+      <w:r>
+        <w:rPr>
+          <w:rFonts w:ascii="Candara" w:hAnsi="Candara"/>
+          <w:sz w:val="24"/>
+          <w:szCs w:val="24"/>
+        </w:rPr>
+        <w:tab/>
+        <w:t>.376</w:t>
+      </w:r>
+      <w:r>
+        <w:rPr>
+          <w:rFonts w:ascii="Candara" w:hAnsi="Candara"/>
+          <w:sz w:val="24"/>
+          <w:szCs w:val="24"/>
+        </w:rPr>
+        <w:tab/>
+        <w:t>1</w:t>
+      </w:r>
+      <w:r>
+        <w:rPr>
+          <w:rFonts w:ascii="Candara" w:hAnsi="Candara"/>
+          <w:sz w:val="24"/>
+          <w:szCs w:val="24"/>
+        </w:rPr>
+        <w:tab/>
+      </w:r>
+      <w:r>
+        <w:rPr>
+          <w:rFonts w:ascii="Candara" w:hAnsi="Candara"/>
+          <w:sz w:val="24"/>
+          <w:szCs w:val="24"/>
+        </w:rPr>
+        <w:tab/>
+      </w:r>
+    </w:p>
+    <w:p>
+      <w:pPr>
+        <w:pStyle w:val="ListParagraph"/>
+        <w:rPr>
+          <w:rFonts w:ascii="Candara" w:hAnsi="Candara"/>
+          <w:sz w:val="24"/>
+          <w:szCs w:val="24"/>
+        </w:rPr>
+      </w:pPr>
+      <w:r>
+        <w:rPr>
+          <w:rFonts w:ascii="Candara" w:hAnsi="Candara"/>
+          <w:sz w:val="24"/>
+          <w:szCs w:val="24"/>
+        </w:rPr>
+        <w:t>Prevach</w:t>
+      </w:r>
+      <w:r>
+        <w:rPr>
+          <w:rFonts w:ascii="Candara" w:hAnsi="Candara"/>
+          <w:sz w:val="24"/>
+          <w:szCs w:val="24"/>
+        </w:rPr>
+        <w:tab/>
+        <w:t>0.328</w:t>
+      </w:r>
+      <w:r>
+        <w:rPr>
+          <w:rFonts w:ascii="Candara" w:hAnsi="Candara"/>
+          <w:sz w:val="24"/>
+          <w:szCs w:val="24"/>
+        </w:rPr>
+        <w:tab/>
+        <w:t>.503</w:t>
+      </w:r>
+      <w:r>
+        <w:rPr>
+          <w:rFonts w:ascii="Candara" w:hAnsi="Candara"/>
+          <w:sz w:val="24"/>
+          <w:szCs w:val="24"/>
+        </w:rPr>
+        <w:tab/>
+        <w:t>1</w:t>
+      </w:r>
+    </w:p>
+    <w:p>
+      <w:pPr>
+        <w:pStyle w:val="ListParagraph"/>
+        <w:rPr>
+          <w:rFonts w:ascii="Candara" w:hAnsi="Candara"/>
+          <w:sz w:val="24"/>
+          <w:szCs w:val="24"/>
+        </w:rPr>
+      </w:pPr>
+    </w:p>
+    <w:p>
+      <w:pPr>
+        <w:pStyle w:val="ListParagraph"/>
+        <w:rPr>
+          <w:rFonts w:ascii="Candara" w:hAnsi="Candara"/>
+          <w:sz w:val="24"/>
+          <w:szCs w:val="24"/>
+        </w:rPr>
+      </w:pPr>
     </w:p>
     <w:p>
       <w:pPr>
@@ -1601,32 +1453,170 @@
           <w:sz w:val="24"/>
           <w:szCs w:val="24"/>
         </w:rPr>
-        <w:t xml:space="preserve">Compute the estimates for the intercept, slope of SAT, and slope of PrevAch </w:t>
-      </w:r>
-      <w:r>
-        <w:rPr>
-          <w:rFonts w:ascii="Candara" w:hAnsi="Candara"/>
-          <w:sz w:val="24"/>
-          <w:szCs w:val="24"/>
-        </w:rPr>
-        <w:t>using the formulas provided in the lecture.</w:t>
-      </w:r>
-      <w:r>
-        <w:rPr>
-          <w:rFonts w:ascii="Candara" w:hAnsi="Candara"/>
-          <w:sz w:val="24"/>
-          <w:szCs w:val="24"/>
-        </w:rPr>
-        <w:t xml:space="preserve"> (show your steps)</w:t>
-      </w:r>
-      <w:r>
-        <w:rPr>
-          <w:rFonts w:ascii="Candara" w:hAnsi="Candara"/>
-          <w:sz w:val="24"/>
-          <w:szCs w:val="24"/>
-        </w:rPr>
-        <w:t xml:space="preserve"> </w:t>
-      </w:r>
+        <w:t xml:space="preserve">Compute the estimates for the intercept, slope of SAT, and slope of PrevAch using the formulas provided in the lecture. (show your steps) </w:t>
+      </w:r>
+    </w:p>
+    <w:p>
+      <w:pPr>
+        <w:rPr>
+          <w:rFonts w:ascii="Candara" w:hAnsi="Candara"/>
+          <w:sz w:val="24"/>
+          <w:szCs w:val="24"/>
+        </w:rPr>
+      </w:pPr>
+      <w:r>
+        <w:rPr>
+          <w:rFonts w:ascii="Candara" w:hAnsi="Candara"/>
+          <w:position w:val="-8"/>
+          <w:sz w:val="24"/>
+          <w:szCs w:val="24"/>
+        </w:rPr>
+        <w:object w:dxaOrig="160" w:dyaOrig="280">
+          <v:shape id="_x0000_i1036" type="#_x0000_t75" style="width:8pt;height:14pt" o:ole="">
+            <v:imagedata r:id="rId24" r:pict="rId25" o:title=""/>
+          </v:shape>
+          <o:OLEObject Type="Embed" ProgID="Equation.3" ShapeID="_x0000_i1036" DrawAspect="Content" ObjectID="_1359410118" r:id="rId26"/>
+        </w:object>
+      </w:r>
+      <w:r>
+        <w:rPr>
+          <w:rFonts w:ascii="Candara" w:hAnsi="Candara"/>
+          <w:position w:val="-28"/>
+          <w:sz w:val="24"/>
+          <w:szCs w:val="24"/>
+        </w:rPr>
+        <w:object w:dxaOrig="6740" w:dyaOrig="700">
+          <v:shape id="_x0000_i1037" type="#_x0000_t75" style="width:337pt;height:35pt" o:ole="">
+            <v:imagedata r:id="rId27" r:pict="rId28" o:title=""/>
+          </v:shape>
+          <o:OLEObject Type="Embed" ProgID="Equation.3" ShapeID="_x0000_i1037" DrawAspect="Content" ObjectID="_1359410119" r:id="rId29"/>
+        </w:object>
+      </w:r>
+      <w:r>
+        <w:rPr>
+          <w:rFonts w:ascii="Candara" w:hAnsi="Candara"/>
+          <w:sz w:val="24"/>
+          <w:szCs w:val="24"/>
+        </w:rPr>
+        <w:t xml:space="preserve"> = 0.001734</w:t>
+      </w:r>
+    </w:p>
+    <w:p>
+      <w:pPr>
+        <w:rPr>
+          <w:rFonts w:ascii="Candara" w:hAnsi="Candara"/>
+          <w:sz w:val="24"/>
+          <w:szCs w:val="24"/>
+        </w:rPr>
+      </w:pPr>
+      <w:r>
+        <w:rPr>
+          <w:rFonts w:ascii="Candara" w:hAnsi="Candara"/>
+          <w:position w:val="-28"/>
+          <w:sz w:val="24"/>
+          <w:szCs w:val="24"/>
+        </w:rPr>
+        <w:object w:dxaOrig="7080" w:dyaOrig="700">
+          <v:shape id="_x0000_i1051" type="#_x0000_t75" style="width:354pt;height:35pt" o:ole="">
+            <v:imagedata r:id="rId30" r:pict="rId31" o:title=""/>
+          </v:shape>
+          <o:OLEObject Type="Embed" ProgID="Equation.3" ShapeID="_x0000_i1051" DrawAspect="Content" ObjectID="_1359410120" r:id="rId32"/>
+        </w:object>
+      </w:r>
+      <w:r>
+        <w:rPr>
+          <w:rFonts w:ascii="Candara" w:hAnsi="Candara"/>
+          <w:sz w:val="24"/>
+          <w:szCs w:val="24"/>
+        </w:rPr>
+        <w:t xml:space="preserve"> = 0.00955</w:t>
+      </w:r>
+    </w:p>
+    <w:p>
+      <w:pPr>
+        <w:rPr>
+          <w:rFonts w:ascii="Candara" w:hAnsi="Candara"/>
+          <w:sz w:val="24"/>
+          <w:szCs w:val="24"/>
+        </w:rPr>
+      </w:pPr>
+      <w:r>
+        <w:rPr>
+          <w:rFonts w:ascii="Candara" w:hAnsi="Candara"/>
+          <w:position w:val="-8"/>
+          <w:sz w:val="24"/>
+          <w:szCs w:val="24"/>
+        </w:rPr>
+        <w:object w:dxaOrig="8620" w:dyaOrig="320">
+          <v:shape id="_x0000_i1054" type="#_x0000_t75" style="width:431pt;height:16pt" o:ole="">
+            <v:imagedata r:id="rId33" r:pict="rId34" o:title=""/>
+          </v:shape>
+          <o:OLEObject Type="Embed" ProgID="Equation.3" ShapeID="_x0000_i1054" DrawAspect="Content" ObjectID="_1359410121" r:id="rId35"/>
+        </w:object>
+      </w:r>
+    </w:p>
+    <w:p>
+      <w:pPr>
+        <w:rPr>
+          <w:rFonts w:ascii="Candara" w:hAnsi="Candara"/>
+          <w:sz w:val="24"/>
+          <w:szCs w:val="24"/>
+        </w:rPr>
+      </w:pPr>
+      <w:r>
+        <w:rPr>
+          <w:rFonts w:ascii="Candara" w:hAnsi="Candara"/>
+          <w:sz w:val="24"/>
+          <w:szCs w:val="24"/>
+        </w:rPr>
+        <w:tab/>
+        <w:t>= 1.342</w:t>
+      </w:r>
+    </w:p>
+    <w:p>
+      <w:pPr>
+        <w:rPr>
+          <w:rFonts w:ascii="Candara" w:hAnsi="Candara"/>
+          <w:sz w:val="24"/>
+          <w:szCs w:val="24"/>
+        </w:rPr>
+      </w:pPr>
+    </w:p>
+    <w:p>
+      <w:pPr>
+        <w:rPr>
+          <w:rFonts w:ascii="Candara" w:hAnsi="Candara"/>
+          <w:sz w:val="24"/>
+          <w:szCs w:val="24"/>
+        </w:rPr>
+      </w:pPr>
+    </w:p>
+    <w:p>
+      <w:pPr>
+        <w:rPr>
+          <w:rFonts w:ascii="Candara" w:hAnsi="Candara"/>
+          <w:sz w:val="24"/>
+          <w:szCs w:val="24"/>
+        </w:rPr>
+      </w:pPr>
+    </w:p>
+    <w:p>
+      <w:pPr>
+        <w:rPr>
+          <w:rFonts w:ascii="Candara" w:hAnsi="Candara"/>
+          <w:sz w:val="24"/>
+          <w:szCs w:val="24"/>
+        </w:rPr>
+      </w:pPr>
+    </w:p>
+    <w:p>
+      <w:pPr>
+        <w:rPr>
+          <w:rFonts w:ascii="Candara" w:hAnsi="Candara"/>
+          <w:sz w:val="24"/>
+          <w:szCs w:val="24"/>
+        </w:rPr>
+      </w:pPr>
     </w:p>
     <w:p>
       <w:pPr>
@@ -1647,39 +1637,158 @@
           <w:sz w:val="24"/>
           <w:szCs w:val="24"/>
         </w:rPr>
-        <w:t>Compute the standardized coefficients using the formulas provided in the lecture.</w:t>
-      </w:r>
-      <w:r>
-        <w:rPr>
-          <w:rFonts w:ascii="Candara" w:hAnsi="Candara"/>
-          <w:sz w:val="24"/>
-          <w:szCs w:val="24"/>
-        </w:rPr>
-        <w:t xml:space="preserve"> (show your steps)</w:t>
-      </w:r>
-      <w:r>
-        <w:rPr>
-          <w:rFonts w:ascii="Candara" w:hAnsi="Candara"/>
-          <w:sz w:val="24"/>
-          <w:szCs w:val="24"/>
-        </w:rPr>
-        <w:t xml:space="preserve"> State which variable is m</w:t>
-      </w:r>
-      <w:r>
-        <w:rPr>
-          <w:rFonts w:ascii="Candara" w:hAnsi="Candara"/>
-          <w:sz w:val="24"/>
-          <w:szCs w:val="24"/>
-        </w:rPr>
-        <w:t>ore important in predicting GPA and why?</w:t>
-      </w:r>
-      <w:r>
-        <w:rPr>
-          <w:rFonts w:ascii="Candara" w:hAnsi="Candara"/>
-          <w:sz w:val="24"/>
-          <w:szCs w:val="24"/>
-        </w:rPr>
-        <w:t xml:space="preserve"> </w:t>
+        <w:t>Compute the standardized coefficients using the formulas provided in the lecture. (show your steps) State which variable is more important in predicting GPA and why?</w:t>
+      </w:r>
+    </w:p>
+    <w:p>
+      <w:pPr>
+        <w:ind w:left="360"/>
+        <w:rPr>
+          <w:rFonts w:ascii="Candara" w:hAnsi="Candara"/>
+          <w:sz w:val="24"/>
+          <w:szCs w:val="24"/>
+        </w:rPr>
+      </w:pPr>
+    </w:p>
+    <w:p>
+      <w:pPr>
+        <w:rPr>
+          <w:rFonts w:ascii="Candara" w:hAnsi="Candara"/>
+          <w:sz w:val="24"/>
+          <w:szCs w:val="24"/>
+        </w:rPr>
+      </w:pPr>
+      <w:r>
+        <w:rPr>
+          <w:rFonts w:ascii="Candara" w:hAnsi="Candara"/>
+          <w:position w:val="-8"/>
+          <w:sz w:val="24"/>
+          <w:szCs w:val="24"/>
+        </w:rPr>
+        <w:object w:dxaOrig="160" w:dyaOrig="280">
+          <v:shape id="_x0000_i1055" type="#_x0000_t75" style="width:8pt;height:14pt" o:ole="">
+            <v:imagedata r:id="rId36" r:pict="rId37" o:title=""/>
+          </v:shape>
+          <o:OLEObject Type="Embed" ProgID="Equation.3" ShapeID="_x0000_i1055" DrawAspect="Content" ObjectID="_1359410122" r:id="rId38"/>
+        </w:object>
+      </w:r>
+      <w:r>
+        <w:rPr>
+          <w:rFonts w:ascii="Candara" w:hAnsi="Candara"/>
+          <w:position w:val="-26"/>
+          <w:sz w:val="24"/>
+          <w:szCs w:val="24"/>
+        </w:rPr>
+        <w:object w:dxaOrig="5420" w:dyaOrig="660">
+          <v:shape id="_x0000_i1060" type="#_x0000_t75" style="width:271pt;height:33pt" o:ole="">
+            <v:imagedata r:id="rId39" r:pict="rId40" o:title=""/>
+          </v:shape>
+          <o:OLEObject Type="Embed" ProgID="Equation.3" ShapeID="_x0000_i1060" DrawAspect="Content" ObjectID="_1359410123" r:id="rId41"/>
+        </w:object>
+      </w:r>
+      <w:r>
+        <w:rPr>
+          <w:rFonts w:ascii="Candara" w:hAnsi="Candara"/>
+          <w:sz w:val="24"/>
+          <w:szCs w:val="24"/>
+        </w:rPr>
+        <w:t xml:space="preserve"> = </w:t>
+      </w:r>
+      <w:r>
+        <w:rPr>
+          <w:rFonts w:ascii="Candara" w:hAnsi="Candara"/>
+          <w:sz w:val="24"/>
+          <w:szCs w:val="24"/>
+        </w:rPr>
+        <w:t>0.283</w:t>
+      </w:r>
+    </w:p>
+    <w:p>
+      <w:pPr>
+        <w:rPr>
+          <w:rFonts w:ascii="Candara" w:hAnsi="Candara"/>
+          <w:sz w:val="24"/>
+          <w:szCs w:val="24"/>
+        </w:rPr>
+      </w:pPr>
+      <w:r>
+        <w:rPr>
+          <w:rFonts w:ascii="Candara" w:hAnsi="Candara"/>
+          <w:position w:val="-26"/>
+          <w:sz w:val="24"/>
+          <w:szCs w:val="24"/>
+        </w:rPr>
+        <w:object w:dxaOrig="5560" w:dyaOrig="660">
+          <v:shape id="_x0000_i1062" type="#_x0000_t75" style="width:278pt;height:33pt" o:ole="">
+            <v:imagedata r:id="rId42" r:pict="rId43" o:title=""/>
+          </v:shape>
+          <o:OLEObject Type="Embed" ProgID="Equation.3" ShapeID="_x0000_i1062" DrawAspect="Content" ObjectID="_1359410124" r:id="rId44"/>
+        </w:object>
+      </w:r>
+      <w:r>
+        <w:rPr>
+          <w:rFonts w:ascii="Candara" w:hAnsi="Candara"/>
+          <w:sz w:val="24"/>
+          <w:szCs w:val="24"/>
+        </w:rPr>
+        <w:t xml:space="preserve"> = 0.</w:t>
+      </w:r>
+      <w:r>
+        <w:rPr>
+          <w:rFonts w:ascii="Candara" w:hAnsi="Candara"/>
+          <w:sz w:val="24"/>
+          <w:szCs w:val="24"/>
+        </w:rPr>
+        <w:t>186</w:t>
+      </w:r>
+    </w:p>
+    <w:p>
+      <w:pPr>
+        <w:rPr>
+          <w:rFonts w:ascii="Candara" w:hAnsi="Candara"/>
+          <w:sz w:val="24"/>
+          <w:szCs w:val="24"/>
+        </w:rPr>
+      </w:pPr>
+      <w:r>
+        <w:rPr>
+          <w:rFonts w:ascii="Candara" w:hAnsi="Candara"/>
+          <w:position w:val="-8"/>
+          <w:sz w:val="24"/>
+          <w:szCs w:val="24"/>
+        </w:rPr>
+        <w:object w:dxaOrig="640" w:dyaOrig="320">
+          <v:shape id="_x0000_i1064" type="#_x0000_t75" style="width:32pt;height:16pt" o:ole="">
+            <v:imagedata r:id="rId45" r:pict="rId46" o:title=""/>
+          </v:shape>
+          <o:OLEObject Type="Embed" ProgID="Equation.3" ShapeID="_x0000_i1064" DrawAspect="Content" ObjectID="_1359410125" r:id="rId47"/>
+        </w:object>
+      </w:r>
+    </w:p>
+    <w:p>
+      <w:pPr>
+        <w:rPr>
+          <w:rFonts w:ascii="Candara" w:hAnsi="Candara"/>
+          <w:sz w:val="24"/>
+          <w:szCs w:val="24"/>
+        </w:rPr>
+      </w:pPr>
+    </w:p>
+    <w:p>
+      <w:pPr>
+        <w:rPr>
+          <w:rFonts w:ascii="Candara" w:hAnsi="Candara"/>
+          <w:sz w:val="24"/>
+          <w:szCs w:val="24"/>
+        </w:rPr>
+      </w:pPr>
+      <w:r>
+        <w:rPr>
+          <w:rFonts w:ascii="Candara" w:hAnsi="Candara"/>
+          <w:sz w:val="24"/>
+          <w:szCs w:val="24"/>
+        </w:rPr>
+        <w:t>A one-standard deviation increase in SAT scores has a greater impact than a one-standard deviation increase in Prevach. This suggests a student’s SAT score is more predictive of their college GPA than is their Previous Accomplishment score.</w:t>
       </w:r>
     </w:p>
     <w:p>
@@ -1703,6 +1812,202 @@
         </w:rPr>
         <w:t xml:space="preserve">Use a computer program to run the regression of GPA from SAT and PrevAch. Report both raw and standardized coefficients and their significance. Interpret the respective effect of SAT and PrevAch on GPA. </w:t>
       </w:r>
+    </w:p>
+    <w:p>
+      <w:pPr>
+        <w:rPr>
+          <w:rFonts w:ascii="Candara" w:hAnsi="Candara"/>
+          <w:sz w:val="24"/>
+          <w:szCs w:val="24"/>
+        </w:rPr>
+      </w:pPr>
+      <w:r>
+        <w:rPr>
+          <w:rFonts w:ascii="Candara" w:hAnsi="Candara"/>
+          <w:sz w:val="24"/>
+          <w:szCs w:val="24"/>
+        </w:rPr>
+        <w:t xml:space="preserve">SAT has a </w:t>
+      </w:r>
+      <w:r>
+        <w:rPr>
+          <w:rFonts w:ascii="Candara" w:hAnsi="Candara"/>
+          <w:sz w:val="24"/>
+          <w:szCs w:val="24"/>
+        </w:rPr>
+        <w:t xml:space="preserve">raw </w:t>
+      </w:r>
+      <w:r>
+        <w:rPr>
+          <w:rFonts w:ascii="Candara" w:hAnsi="Candara"/>
+          <w:sz w:val="24"/>
+          <w:szCs w:val="24"/>
+        </w:rPr>
+        <w:t xml:space="preserve">regression coefficient of </w:t>
+      </w:r>
+      <w:r>
+        <w:rPr>
+          <w:rFonts w:ascii="Candara" w:hAnsi="Candara"/>
+          <w:position w:val="-6"/>
+          <w:sz w:val="24"/>
+          <w:szCs w:val="24"/>
+        </w:rPr>
+        <w:object w:dxaOrig="180" w:dyaOrig="260">
+          <v:shape id="_x0000_i1067" type="#_x0000_t75" style="width:9pt;height:13pt" o:ole="">
+            <v:imagedata r:id="rId48" r:pict="rId49" o:title=""/>
+          </v:shape>
+          <o:OLEObject Type="Embed" ProgID="Equation.3" ShapeID="_x0000_i1067" DrawAspect="Content" ObjectID="_1359410126" r:id="rId50"/>
+        </w:object>
+      </w:r>
+      <w:r>
+        <w:rPr>
+          <w:rFonts w:ascii="Candara" w:hAnsi="Candara"/>
+          <w:sz w:val="24"/>
+          <w:szCs w:val="24"/>
+        </w:rPr>
+        <w:t xml:space="preserve">=0.0017, t(247)=4.206, p&lt;0.001 and weighted regression coefficient of </w:t>
+      </w:r>
+      <w:r>
+        <w:rPr>
+          <w:rFonts w:ascii="Candara" w:hAnsi="Candara"/>
+          <w:position w:val="-6"/>
+          <w:sz w:val="24"/>
+          <w:szCs w:val="24"/>
+        </w:rPr>
+        <w:object w:dxaOrig="260" w:dyaOrig="300">
+          <v:shape id="_x0000_i1069" type="#_x0000_t75" style="width:13pt;height:15pt" o:ole="">
+            <v:imagedata r:id="rId51" r:pict="rId52" o:title=""/>
+          </v:shape>
+          <o:OLEObject Type="Embed" ProgID="Equation.3" ShapeID="_x0000_i1069" DrawAspect="Content" ObjectID="_1359410127" r:id="rId53"/>
+        </w:object>
+      </w:r>
+      <w:r>
+        <w:rPr>
+          <w:rFonts w:ascii="Candara" w:hAnsi="Candara"/>
+          <w:sz w:val="24"/>
+          <w:szCs w:val="24"/>
+        </w:rPr>
+        <w:t>=0.283, t(247)=4.206, p&lt;0.001.</w:t>
+      </w:r>
+    </w:p>
+    <w:p>
+      <w:pPr>
+        <w:rPr>
+          <w:rFonts w:ascii="Candara" w:hAnsi="Candara"/>
+          <w:sz w:val="24"/>
+          <w:szCs w:val="24"/>
+        </w:rPr>
+      </w:pPr>
+      <w:r>
+        <w:rPr>
+          <w:rFonts w:ascii="Candara" w:hAnsi="Candara"/>
+          <w:sz w:val="24"/>
+          <w:szCs w:val="24"/>
+        </w:rPr>
+        <w:t xml:space="preserve">Prevach has a raw regression coefficient of </w:t>
+      </w:r>
+      <w:r>
+        <w:rPr>
+          <w:rFonts w:ascii="Candara" w:hAnsi="Candara"/>
+          <w:position w:val="-6"/>
+          <w:sz w:val="24"/>
+          <w:szCs w:val="24"/>
+        </w:rPr>
+        <w:object w:dxaOrig="180" w:dyaOrig="260">
+          <v:shape id="_x0000_i1070" type="#_x0000_t75" style="width:9pt;height:13pt" o:ole="">
+            <v:imagedata r:id="rId54" r:pict="rId55" o:title=""/>
+          </v:shape>
+          <o:OLEObject Type="Embed" ProgID="Equation.3" ShapeID="_x0000_i1070" DrawAspect="Content" ObjectID="_1359410128" r:id="rId56"/>
+        </w:object>
+      </w:r>
+      <w:r>
+        <w:rPr>
+          <w:rFonts w:ascii="Candara" w:hAnsi="Candara"/>
+          <w:sz w:val="24"/>
+          <w:szCs w:val="24"/>
+        </w:rPr>
+        <w:t xml:space="preserve">=0.00955, t(247)=2.77, p&lt;0.01 and weighted regression coefficient of </w:t>
+      </w:r>
+      <w:r>
+        <w:rPr>
+          <w:rFonts w:ascii="Candara" w:hAnsi="Candara"/>
+          <w:position w:val="-6"/>
+          <w:sz w:val="24"/>
+          <w:szCs w:val="24"/>
+        </w:rPr>
+        <w:object w:dxaOrig="260" w:dyaOrig="300">
+          <v:shape id="_x0000_i1071" type="#_x0000_t75" style="width:13pt;height:15pt" o:ole="">
+            <v:imagedata r:id="rId57" r:pict="rId58" o:title=""/>
+          </v:shape>
+          <o:OLEObject Type="Embed" ProgID="Equation.3" ShapeID="_x0000_i1071" DrawAspect="Content" ObjectID="_1359410129" r:id="rId59"/>
+        </w:object>
+      </w:r>
+      <w:r>
+        <w:rPr>
+          <w:rFonts w:ascii="Candara" w:hAnsi="Candara"/>
+          <w:sz w:val="24"/>
+          <w:szCs w:val="24"/>
+        </w:rPr>
+        <w:t>=0.186, t(247)=2.77, p&lt;0.01.</w:t>
+      </w:r>
+    </w:p>
+    <w:p>
+      <w:pPr>
+        <w:rPr>
+          <w:rFonts w:ascii="Candara" w:hAnsi="Candara"/>
+          <w:sz w:val="24"/>
+          <w:szCs w:val="24"/>
+        </w:rPr>
+      </w:pPr>
+      <w:r>
+        <w:rPr>
+          <w:rFonts w:ascii="Candara" w:hAnsi="Candara"/>
+          <w:sz w:val="24"/>
+          <w:szCs w:val="24"/>
+        </w:rPr>
+        <w:t xml:space="preserve">Both predictor variables are highly significant predictors of GPA. Of the two, SAT seems to be the better predictor, as a one-standard deviation increase in SAT has a greater impact on predicted GPA than a similar increase in </w:t>
+      </w:r>
+      <w:r>
+        <w:rPr>
+          <w:rFonts w:ascii="Candara" w:hAnsi="Candara"/>
+          <w:sz w:val="24"/>
+          <w:szCs w:val="24"/>
+        </w:rPr>
+        <w:t xml:space="preserve">Prevach. </w:t>
+      </w:r>
+    </w:p>
+    <w:p>
+      <w:pPr>
+        <w:rPr>
+          <w:rFonts w:ascii="Candara" w:hAnsi="Candara"/>
+          <w:sz w:val="24"/>
+          <w:szCs w:val="24"/>
+        </w:rPr>
+      </w:pPr>
+      <w:r>
+        <w:rPr>
+          <w:rFonts w:ascii="Candara" w:hAnsi="Candara"/>
+          <w:sz w:val="24"/>
+          <w:szCs w:val="24"/>
+        </w:rPr>
+        <w:t xml:space="preserve">Of the two models, the weighted allows for clearer interpretation. Without standardizing the variables to both have a variance equal to one, the regression coefficient might erroneously lead someone to believe that Prevach was the stronger predictor variable, as it has a higher raw regression coefficient. Standardizing the variables allows a more accurate interpretation. </w:t>
+      </w:r>
+    </w:p>
+    <w:p>
+      <w:pPr>
+        <w:rPr>
+          <w:rFonts w:ascii="Candara" w:hAnsi="Candara"/>
+          <w:sz w:val="24"/>
+          <w:szCs w:val="24"/>
+        </w:rPr>
+      </w:pPr>
+    </w:p>
+    <w:p>
+      <w:pPr>
+        <w:rPr>
+          <w:szCs w:val="24"/>
+        </w:rPr>
+      </w:pPr>
     </w:p>
     <w:sectPr>
       <w:pgSz w:w="12240" w:h="15840"/>

</xml_diff>

<commit_message>
Little bit of proof reading
</commit_message>
<xml_diff>
--- a/Andrew Peters - HW 2.docx
+++ b/Andrew Peters - HW 2.docx
@@ -1,6 +1,6 @@
 
 <file path=word/document.xml><?xml version="1.0" encoding="utf-8"?>
-<w:document xmlns:mo="http://schemas.microsoft.com/office/mac/office/2008/main" xmlns:ve="http://schemas.openxmlformats.org/markup-compatibility/2006" xmlns:mv="urn:schemas-microsoft-com:mac:vml" xmlns:o="urn:schemas-microsoft-com:office:office" xmlns:r="http://schemas.openxmlformats.org/officeDocument/2006/relationships" xmlns:m="http://schemas.openxmlformats.org/officeDocument/2006/math" xmlns:v="urn:schemas-microsoft-com:vml" xmlns:wp="http://schemas.openxmlformats.org/drawingml/2006/wordprocessingDrawing" xmlns:w10="urn:schemas-microsoft-com:office:word" xmlns:w="http://schemas.openxmlformats.org/wordprocessingml/2006/main" xmlns:wne="http://schemas.microsoft.com/office/word/2006/wordml">
+<w:document xmlns:wpc="http://schemas.microsoft.com/office/word/2010/wordprocessingCanvas" xmlns:mc="http://schemas.openxmlformats.org/markup-compatibility/2006" xmlns:o="urn:schemas-microsoft-com:office:office" xmlns:r="http://schemas.openxmlformats.org/officeDocument/2006/relationships" xmlns:m="http://schemas.openxmlformats.org/officeDocument/2006/math" xmlns:v="urn:schemas-microsoft-com:vml" xmlns:wp14="http://schemas.microsoft.com/office/word/2010/wordprocessingDrawing" xmlns:wp="http://schemas.openxmlformats.org/drawingml/2006/wordprocessingDrawing" xmlns:w10="urn:schemas-microsoft-com:office:word" xmlns:w="http://schemas.openxmlformats.org/wordprocessingml/2006/main" xmlns:w14="http://schemas.microsoft.com/office/word/2010/wordml" xmlns:wpg="http://schemas.microsoft.com/office/word/2010/wordprocessingGroup" xmlns:wpi="http://schemas.microsoft.com/office/word/2010/wordprocessingInk" xmlns:wne="http://schemas.microsoft.com/office/word/2006/wordml" xmlns:wps="http://schemas.microsoft.com/office/word/2010/wordprocessingShape" mc:Ignorable="w14 wp14">
   <w:body>
     <w:p>
       <w:pPr>
@@ -35,7 +35,25 @@
           <w:sz w:val="24"/>
           <w:szCs w:val="24"/>
         </w:rPr>
-        <w:t>PSY5113, Spring 2015</w:t>
+        <w:t xml:space="preserve">PSY5113, </w:t>
+      </w:r>
+      <w:proofErr w:type="gramStart"/>
+      <w:r>
+        <w:rPr>
+          <w:rFonts w:ascii="Candara" w:hAnsi="Candara"/>
+          <w:sz w:val="24"/>
+          <w:szCs w:val="24"/>
+        </w:rPr>
+        <w:t>Spring</w:t>
+      </w:r>
+      <w:proofErr w:type="gramEnd"/>
+      <w:r>
+        <w:rPr>
+          <w:rFonts w:ascii="Candara" w:hAnsi="Candara"/>
+          <w:sz w:val="24"/>
+          <w:szCs w:val="24"/>
+        </w:rPr>
+        <w:t xml:space="preserve"> 2015</w:t>
       </w:r>
     </w:p>
     <w:p>
@@ -145,7 +163,23 @@
           <w:sz w:val="24"/>
           <w:szCs w:val="24"/>
         </w:rPr>
-        <w:t xml:space="preserve">Sampling distributions are important because they inform researchers about the amount of error they can reasonably expect in their estimates of parameters. Moreover, they allow researchers to make hypothesis tests with narrow confidence intervals. </w:t>
+        <w:t xml:space="preserve">Sampling distributions are important because they inform researchers about the amount of error they can reasonably expect in their estimates of parameters. Moreover, they allow researchers to make hypothesis tests with </w:t>
+      </w:r>
+      <w:r>
+        <w:rPr>
+          <w:rFonts w:ascii="Candara" w:eastAsia="SimSun" w:hAnsi="Candara" w:cs="CourierNew"/>
+          <w:sz w:val="24"/>
+          <w:szCs w:val="24"/>
+        </w:rPr>
+        <w:t xml:space="preserve">more </w:t>
+      </w:r>
+      <w:r>
+        <w:rPr>
+          <w:rFonts w:ascii="Candara" w:eastAsia="SimSun" w:hAnsi="Candara" w:cs="CourierNew"/>
+          <w:sz w:val="24"/>
+          <w:szCs w:val="24"/>
+        </w:rPr>
+        <w:t xml:space="preserve">narrow confidence intervals. </w:t>
       </w:r>
     </w:p>
     <w:p>
@@ -185,7 +219,99 @@
           <w:sz w:val="24"/>
           <w:szCs w:val="24"/>
         </w:rPr>
-        <w:t xml:space="preserve">For example, we might assume that the distribution of GPA scores for students with higher than average “previous accomplishment” scores was different from the distribution of GPA scores for students as a whole. To test this, we might perform take a single sample, compute the average and sample standard deviation, and use this data to test the hypothesis that the higher-achieving students represent a different population than lower-achieving students. The average GPA for students scoring above the mean “prevach” score is 2.89 with a standard deviation of 0.53. We can compare this to the expected mean of 2.52, and as this value is easily within a standard deviation of the mean, we may be tempted to conclude that we cannot reject the null hypothesis that these two groups follow the same GPA distribution. However, we can approximate a sampling distribution by dividing the standard deviation by the square root of the sample size and conduct a two-sample t-test. This will yield an estimate of the true population average for High-Prevach students with a much smaller amount of variance. A t-test yields a t-score of -5.8, p&lt;0.001, a highly significant result.  </w:t>
+        <w:t>For example, we might assume that the distribution of GPA scores for students with higher than average “previous accomplishment” scores was different from the distribution of GPA scores for students as a whole.</w:t>
+      </w:r>
+      <w:r>
+        <w:rPr>
+          <w:rFonts w:ascii="Candara" w:eastAsia="SimSun" w:hAnsi="Candara" w:cs="CourierNew"/>
+          <w:sz w:val="24"/>
+          <w:szCs w:val="24"/>
+        </w:rPr>
+        <w:t xml:space="preserve"> To test this, we might </w:t>
+      </w:r>
+      <w:r>
+        <w:rPr>
+          <w:rFonts w:ascii="Candara" w:eastAsia="SimSun" w:hAnsi="Candara" w:cs="CourierNew"/>
+          <w:sz w:val="24"/>
+          <w:szCs w:val="24"/>
+        </w:rPr>
+        <w:t>take a single sample, compute the average and sample standard deviation, and use this data to test the hypothesis that the higher-achieving students represent a different population than lower-achieving students. The average GPA for students scoring above the mean “</w:t>
+      </w:r>
+      <w:proofErr w:type="spellStart"/>
+      <w:r>
+        <w:rPr>
+          <w:rFonts w:ascii="Candara" w:eastAsia="SimSun" w:hAnsi="Candara" w:cs="CourierNew"/>
+          <w:sz w:val="24"/>
+          <w:szCs w:val="24"/>
+        </w:rPr>
+        <w:t>prevach</w:t>
+      </w:r>
+      <w:proofErr w:type="spellEnd"/>
+      <w:r>
+        <w:rPr>
+          <w:rFonts w:ascii="Candara" w:eastAsia="SimSun" w:hAnsi="Candara" w:cs="CourierNew"/>
+          <w:sz w:val="24"/>
+          <w:szCs w:val="24"/>
+        </w:rPr>
+        <w:t>” score is 2.89 with a standard deviation of 0.53. We can compare this to the expected mean of 2.52, and as this value is easily within a standard deviation of the mean, we may be tempted to conclude that we cannot reject the null hypothesis that these two groups follow the same GPA distribution. However, we can approximate a sampling distribution by dividing the standard deviation by the square root of the sample size and conduct a two-sample t-test. This will yield an estimate of the true population average for High-</w:t>
+      </w:r>
+      <w:proofErr w:type="spellStart"/>
+      <w:r>
+        <w:rPr>
+          <w:rFonts w:ascii="Candara" w:eastAsia="SimSun" w:hAnsi="Candara" w:cs="CourierNew"/>
+          <w:sz w:val="24"/>
+          <w:szCs w:val="24"/>
+        </w:rPr>
+        <w:t>Prevach</w:t>
+      </w:r>
+      <w:proofErr w:type="spellEnd"/>
+      <w:r>
+        <w:rPr>
+          <w:rFonts w:ascii="Candara" w:eastAsia="SimSun" w:hAnsi="Candara" w:cs="CourierNew"/>
+          <w:sz w:val="24"/>
+          <w:szCs w:val="24"/>
+        </w:rPr>
+        <w:t xml:space="preserve"> students with a much smaller amount of variance. A t-test yields a t-score of -5.8, p&lt;0.001, a highly significant result.  </w:t>
+      </w:r>
+    </w:p>
+    <w:p>
+      <w:pPr>
+        <w:widowControl w:val="0"/>
+        <w:autoSpaceDE w:val="0"/>
+        <w:autoSpaceDN w:val="0"/>
+        <w:adjustRightInd w:val="0"/>
+        <w:spacing w:after="0" w:line="240" w:lineRule="auto"/>
+        <w:ind w:left="720"/>
+        <w:jc w:val="both"/>
+        <w:rPr>
+          <w:rFonts w:ascii="Candara" w:eastAsia="SimSun" w:hAnsi="Candara" w:cs="CourierNew"/>
+          <w:sz w:val="24"/>
+          <w:szCs w:val="24"/>
+        </w:rPr>
+      </w:pPr>
+    </w:p>
+    <w:p>
+      <w:pPr>
+        <w:widowControl w:val="0"/>
+        <w:autoSpaceDE w:val="0"/>
+        <w:autoSpaceDN w:val="0"/>
+        <w:adjustRightInd w:val="0"/>
+        <w:spacing w:after="0" w:line="240" w:lineRule="auto"/>
+        <w:ind w:left="720"/>
+        <w:jc w:val="both"/>
+        <w:rPr>
+          <w:rFonts w:ascii="Candara" w:eastAsia="SimSun" w:hAnsi="Candara" w:cs="CourierNew"/>
+          <w:sz w:val="24"/>
+          <w:szCs w:val="24"/>
+        </w:rPr>
+      </w:pPr>
+      <w:r>
+        <w:rPr>
+          <w:rFonts w:ascii="Candara" w:eastAsia="SimSun" w:hAnsi="Candara" w:cs="CourierNew"/>
+          <w:sz w:val="24"/>
+          <w:szCs w:val="24"/>
+        </w:rPr>
+        <w:t xml:space="preserve">In this way, sampling distributions aid hypothesis tests by allowing us to estimate the sampling error of the mean, which lets us calculate more narrow confidence intervals of parameters, and conduct more sensitive hypothesis tests.  </w:t>
       </w:r>
     </w:p>
     <w:p>
@@ -267,15 +393,33 @@
           <w:sz w:val="24"/>
           <w:szCs w:val="24"/>
         </w:rPr>
-        <w:t>SAT, GPA (College GPA), and PrevA</w:t>
-      </w:r>
+        <w:t xml:space="preserve">SAT, GPA (College GPA), and </w:t>
+      </w:r>
+      <w:proofErr w:type="spellStart"/>
       <w:r>
         <w:rPr>
           <w:rFonts w:ascii="Candara" w:eastAsia="SimSun" w:hAnsi="Candara" w:cs="CourierNew"/>
           <w:sz w:val="24"/>
           <w:szCs w:val="24"/>
         </w:rPr>
-        <w:t>ch (</w:t>
+        <w:t>PrevA</w:t>
+      </w:r>
+      <w:r>
+        <w:rPr>
+          <w:rFonts w:ascii="Candara" w:eastAsia="SimSun" w:hAnsi="Candara" w:cs="CourierNew"/>
+          <w:sz w:val="24"/>
+          <w:szCs w:val="24"/>
+        </w:rPr>
+        <w:t>ch</w:t>
+      </w:r>
+      <w:proofErr w:type="spellEnd"/>
+      <w:r>
+        <w:rPr>
+          <w:rFonts w:ascii="Candara" w:eastAsia="SimSun" w:hAnsi="Candara" w:cs="CourierNew"/>
+          <w:sz w:val="24"/>
+          <w:szCs w:val="24"/>
+        </w:rPr>
+        <w:t xml:space="preserve"> (</w:t>
       </w:r>
       <w:r>
         <w:rPr>
@@ -346,7 +490,44 @@
           <w:sz w:val="24"/>
           <w:szCs w:val="24"/>
         </w:rPr>
-        <w:t xml:space="preserve">Check possible outliers when examining the relationship between SAT and GPA. Be sure to detect outliers by (1) using a bivariate scatter plot and (2) looking at Leverage, Cook’s D, and Studentized residuals. </w:t>
+        <w:lastRenderedPageBreak/>
+        <w:t xml:space="preserve">Check possible outliers when examining the relationship between SAT and GPA. Be </w:t>
+      </w:r>
+      <w:proofErr w:type="gramStart"/>
+      <w:r>
+        <w:rPr>
+          <w:rFonts w:ascii="Candara" w:hAnsi="Candara"/>
+          <w:sz w:val="24"/>
+          <w:szCs w:val="24"/>
+        </w:rPr>
+        <w:t>sure</w:t>
+      </w:r>
+      <w:proofErr w:type="gramEnd"/>
+      <w:r>
+        <w:rPr>
+          <w:rFonts w:ascii="Candara" w:hAnsi="Candara"/>
+          <w:sz w:val="24"/>
+          <w:szCs w:val="24"/>
+        </w:rPr>
+        <w:t xml:space="preserve"> to detect outliers by (1) using a bivariate scatter plot and (2) looking at Leverage, Cook’s D, and </w:t>
+      </w:r>
+      <w:proofErr w:type="spellStart"/>
+      <w:r>
+        <w:rPr>
+          <w:rFonts w:ascii="Candara" w:hAnsi="Candara"/>
+          <w:sz w:val="24"/>
+          <w:szCs w:val="24"/>
+        </w:rPr>
+        <w:t>Studentized</w:t>
+      </w:r>
+      <w:proofErr w:type="spellEnd"/>
+      <w:r>
+        <w:rPr>
+          <w:rFonts w:ascii="Candara" w:hAnsi="Candara"/>
+          <w:sz w:val="24"/>
+          <w:szCs w:val="24"/>
+        </w:rPr>
+        <w:t xml:space="preserve"> residuals. </w:t>
       </w:r>
     </w:p>
     <w:p>
@@ -402,7 +583,25 @@
           <w:sz w:val="24"/>
           <w:szCs w:val="24"/>
         </w:rPr>
-        <w:t>1) show the scatter plot and circle or highlight the potential outliers in the plot,</w:t>
+        <w:t xml:space="preserve">1) </w:t>
+      </w:r>
+      <w:proofErr w:type="gramStart"/>
+      <w:r>
+        <w:rPr>
+          <w:rFonts w:ascii="Candara" w:hAnsi="Candara"/>
+          <w:sz w:val="24"/>
+          <w:szCs w:val="24"/>
+        </w:rPr>
+        <w:t>show</w:t>
+      </w:r>
+      <w:proofErr w:type="gramEnd"/>
+      <w:r>
+        <w:rPr>
+          <w:rFonts w:ascii="Candara" w:hAnsi="Candara"/>
+          <w:sz w:val="24"/>
+          <w:szCs w:val="24"/>
+        </w:rPr>
+        <w:t xml:space="preserve"> the scatter plot and circle or highlight the potential outliers in the plot,</w:t>
       </w:r>
     </w:p>
     <w:p>
@@ -434,7 +633,6 @@
           <w:szCs w:val="24"/>
         </w:rPr>
       </w:pPr>
-      <w:bookmarkStart w:id="0" w:name="_GoBack"/>
       <w:r>
         <w:rPr>
           <w:rFonts w:ascii="Candara" w:hAnsi="Candara"/>
@@ -461,10 +659,10 @@
                     </pic:cNvPicPr>
                   </pic:nvPicPr>
                   <pic:blipFill>
-                    <a:blip r:embed="rId5">
+                    <a:blip r:embed="rId6">
                       <a:extLst>
                         <a:ext uri="{28A0092B-C50C-407E-A947-70E740481C1C}">
-                          <a14:useLocalDpi xmlns:mo="http://schemas.microsoft.com/office/mac/office/2008/main" xmlns:ve="http://schemas.openxmlformats.org/markup-compatibility/2006" xmlns:mv="urn:schemas-microsoft-com:mac:vml" xmlns:a14="http://schemas.microsoft.com/office/drawing/2010/main" xmlns:pic="http://schemas.openxmlformats.org/drawingml/2006/picture" xmlns:a="http://schemas.openxmlformats.org/drawingml/2006/main" xmlns:wps="http://schemas.microsoft.com/office/word/2010/wordprocessingShape" xmlns:wne="http://schemas.microsoft.com/office/word/2006/wordml" xmlns:wpi="http://schemas.microsoft.com/office/word/2010/wordprocessingInk" xmlns:wpg="http://schemas.microsoft.com/office/word/2010/wordprocessingGroup" xmlns:w14="http://schemas.microsoft.com/office/word/2010/wordml" xmlns:w="http://schemas.openxmlformats.org/wordprocessingml/2006/main" xmlns:w10="urn:schemas-microsoft-com:office:word" xmlns:wp="http://schemas.openxmlformats.org/drawingml/2006/wordprocessingDrawing" xmlns:wp14="http://schemas.microsoft.com/office/word/2010/wordprocessingDrawing" xmlns:v="urn:schemas-microsoft-com:vml" xmlns:m="http://schemas.openxmlformats.org/officeDocument/2006/math" xmlns:r="http://schemas.openxmlformats.org/officeDocument/2006/relationships" xmlns:o="urn:schemas-microsoft-com:office:office" xmlns:mc="http://schemas.openxmlformats.org/markup-compatibility/2006" xmlns:wpc="http://schemas.microsoft.com/office/word/2010/wordprocessingCanvas" xmlns="" xmlns:arto="http://schemas.microsoft.com/office/word/2006/arto" val="0"/>
+                          <a14:useLocalDpi xmlns:a14="http://schemas.microsoft.com/office/drawing/2010/main" val="0"/>
                         </a:ext>
                       </a:extLst>
                     </a:blip>
@@ -492,7 +690,6 @@
           </wp:inline>
         </w:drawing>
       </w:r>
-      <w:bookmarkEnd w:id="0"/>
     </w:p>
     <w:p>
       <w:pPr>
@@ -526,6 +723,15 @@
     </w:p>
     <w:p>
       <w:pPr>
+        <w:rPr>
+          <w:rFonts w:ascii="Candara" w:hAnsi="Candara"/>
+          <w:sz w:val="24"/>
+          <w:szCs w:val="24"/>
+        </w:rPr>
+      </w:pPr>
+    </w:p>
+    <w:p>
+      <w:pPr>
         <w:pStyle w:val="ListParagraph"/>
         <w:rPr>
           <w:rFonts w:ascii="Candara" w:hAnsi="Candara"/>
@@ -533,83 +739,50 @@
           <w:szCs w:val="24"/>
         </w:rPr>
       </w:pPr>
-    </w:p>
-    <w:p>
-      <w:pPr>
-        <w:pStyle w:val="ListParagraph"/>
-        <w:rPr>
-          <w:rFonts w:ascii="Candara" w:hAnsi="Candara"/>
-          <w:sz w:val="24"/>
-          <w:szCs w:val="24"/>
-        </w:rPr>
-      </w:pPr>
-    </w:p>
-    <w:p>
-      <w:pPr>
-        <w:pStyle w:val="ListParagraph"/>
-        <w:rPr>
-          <w:rFonts w:ascii="Candara" w:hAnsi="Candara"/>
-          <w:sz w:val="24"/>
-          <w:szCs w:val="24"/>
-        </w:rPr>
-      </w:pPr>
-    </w:p>
-    <w:p>
-      <w:pPr>
-        <w:pStyle w:val="ListParagraph"/>
-        <w:rPr>
-          <w:rFonts w:ascii="Candara" w:hAnsi="Candara"/>
-          <w:sz w:val="24"/>
-          <w:szCs w:val="24"/>
-        </w:rPr>
-      </w:pPr>
-    </w:p>
-    <w:p>
-      <w:pPr>
-        <w:pStyle w:val="ListParagraph"/>
-        <w:rPr>
-          <w:rFonts w:ascii="Candara" w:hAnsi="Candara"/>
-          <w:sz w:val="24"/>
-          <w:szCs w:val="24"/>
-        </w:rPr>
-      </w:pPr>
-    </w:p>
-    <w:p>
-      <w:pPr>
-        <w:pStyle w:val="ListParagraph"/>
-        <w:rPr>
-          <w:rFonts w:ascii="Candara" w:hAnsi="Candara"/>
-          <w:sz w:val="24"/>
-          <w:szCs w:val="24"/>
-        </w:rPr>
-      </w:pPr>
-    </w:p>
-    <w:p>
-      <w:pPr>
-        <w:pStyle w:val="ListParagraph"/>
-        <w:rPr>
-          <w:rFonts w:ascii="Candara" w:hAnsi="Candara"/>
-          <w:sz w:val="24"/>
-          <w:szCs w:val="24"/>
-        </w:rPr>
-      </w:pPr>
-    </w:p>
-    <w:p>
-      <w:pPr>
-        <w:pStyle w:val="ListParagraph"/>
-        <w:rPr>
-          <w:rFonts w:ascii="Candara" w:hAnsi="Candara"/>
-          <w:sz w:val="24"/>
-          <w:szCs w:val="24"/>
-        </w:rPr>
-      </w:pPr>
-      <w:r>
-        <w:rPr>
-          <w:rFonts w:ascii="Candara" w:hAnsi="Candara"/>
-          <w:sz w:val="24"/>
-          <w:szCs w:val="24"/>
-        </w:rPr>
-        <w:t>(2) report cases with above- threshold Leverage, Cook’s D, and Studentized residuals, and (3) identify outliers and list the values of SAT and GPA for the outlier cases.</w:t>
+      <w:r>
+        <w:rPr>
+          <w:rFonts w:ascii="Candara" w:hAnsi="Candara"/>
+          <w:sz w:val="24"/>
+          <w:szCs w:val="24"/>
+        </w:rPr>
+        <w:lastRenderedPageBreak/>
+        <w:t xml:space="preserve">(2) </w:t>
+      </w:r>
+      <w:proofErr w:type="gramStart"/>
+      <w:r>
+        <w:rPr>
+          <w:rFonts w:ascii="Candara" w:hAnsi="Candara"/>
+          <w:sz w:val="24"/>
+          <w:szCs w:val="24"/>
+        </w:rPr>
+        <w:t>report</w:t>
+      </w:r>
+      <w:proofErr w:type="gramEnd"/>
+      <w:r>
+        <w:rPr>
+          <w:rFonts w:ascii="Candara" w:hAnsi="Candara"/>
+          <w:sz w:val="24"/>
+          <w:szCs w:val="24"/>
+        </w:rPr>
+        <w:t xml:space="preserve"> cases with above- threshold Leverage, Cook’s D, and </w:t>
+      </w:r>
+      <w:proofErr w:type="spellStart"/>
+      <w:r>
+        <w:rPr>
+          <w:rFonts w:ascii="Candara" w:hAnsi="Candara"/>
+          <w:sz w:val="24"/>
+          <w:szCs w:val="24"/>
+        </w:rPr>
+        <w:t>Studentized</w:t>
+      </w:r>
+      <w:proofErr w:type="spellEnd"/>
+      <w:r>
+        <w:rPr>
+          <w:rFonts w:ascii="Candara" w:hAnsi="Candara"/>
+          <w:sz w:val="24"/>
+          <w:szCs w:val="24"/>
+        </w:rPr>
+        <w:t xml:space="preserve"> residuals, and (3) identify outliers and list the values of SAT and GPA for the outlier cases.</w:t>
       </w:r>
     </w:p>
     <w:p>
@@ -647,7 +820,7 @@
                     </pic:cNvPicPr>
                   </pic:nvPicPr>
                   <pic:blipFill>
-                    <a:blip r:embed="rId6"/>
+                    <a:blip r:embed="rId7"/>
                     <a:srcRect/>
                     <a:stretch>
                       <a:fillRect/>
@@ -691,7 +864,43 @@
           <w:sz w:val="24"/>
           <w:szCs w:val="24"/>
         </w:rPr>
-        <w:t xml:space="preserve">The above graph represents those observations whose Lever, Cook’s D, and Studentized residuals were above a certain threshold. The threshold for the Leverage was any observation of the independent variable (GPA) that was either twice the average GPA (x2) or three times the average value (x3).  The threshold for the Cook’s Distance was 4/N-k-1 or 4/248 or approximately 0.016. The threshold for the residuals was a z-score greater than 1.96 (“High”) or less than  -1.96 (“Low”). </w:t>
+        <w:t xml:space="preserve">The above graph represents those observations whose Lever, Cook’s D, and </w:t>
+      </w:r>
+      <w:proofErr w:type="spellStart"/>
+      <w:r>
+        <w:rPr>
+          <w:rFonts w:ascii="Candara" w:hAnsi="Candara"/>
+          <w:sz w:val="24"/>
+          <w:szCs w:val="24"/>
+        </w:rPr>
+        <w:t>Studentized</w:t>
+      </w:r>
+      <w:proofErr w:type="spellEnd"/>
+      <w:r>
+        <w:rPr>
+          <w:rFonts w:ascii="Candara" w:hAnsi="Candara"/>
+          <w:sz w:val="24"/>
+          <w:szCs w:val="24"/>
+        </w:rPr>
+        <w:t xml:space="preserve"> residuals were above a certain threshold. The threshold for the Leverage was any observation of the independent variable (GPA) that was either twice the average GPA (x2) or three times the average value (x3).  The threshold for the Cook’s Distance was 4/N-k-1 or 4/248 or approximately 0.016. The threshold for the residuals was a z-score greater than 1.96 (“High”) or less </w:t>
+      </w:r>
+      <w:proofErr w:type="gramStart"/>
+      <w:r>
+        <w:rPr>
+          <w:rFonts w:ascii="Candara" w:hAnsi="Candara"/>
+          <w:sz w:val="24"/>
+          <w:szCs w:val="24"/>
+        </w:rPr>
+        <w:t>than  -</w:t>
+      </w:r>
+      <w:proofErr w:type="gramEnd"/>
+      <w:r>
+        <w:rPr>
+          <w:rFonts w:ascii="Candara" w:hAnsi="Candara"/>
+          <w:sz w:val="24"/>
+          <w:szCs w:val="24"/>
+        </w:rPr>
+        <w:t xml:space="preserve">1.96 (“Low”). </w:t>
       </w:r>
     </w:p>
     <w:p>
@@ -713,6 +922,7 @@
           <w:sz w:val="24"/>
           <w:szCs w:val="24"/>
         </w:rPr>
+        <w:lastRenderedPageBreak/>
         <w:t xml:space="preserve">Remove the cases that were identified as outliers from the data set. Then conduct a regression analysis predicting GPA from SAT: Write up the results as if you are working on the Results section in a manuscript. Be sure to include the results on overall significant test of the model, the significance tests of individual model parameters, and interpret all these results (APA format is required). </w:t>
       </w:r>
     </w:p>
@@ -760,10 +970,10 @@
             <v:path o:extrusionok="f" gradientshapeok="t" o:connecttype="rect"/>
             <o:lock v:ext="edit" aspectratio="t"/>
           </v:shapetype>
-          <v:shape id="_x0000_i1038" type="#_x0000_t75" style="width:9pt;height:13pt" o:ole="">
-            <v:imagedata r:id="rId7" r:pict="rId8" o:title=""/>
+          <v:shape id="_x0000_i1025" type="#_x0000_t75" style="width:9pt;height:12.75pt" o:ole="">
+            <v:imagedata r:id="rId8" o:title=""/>
           </v:shape>
-          <o:OLEObject Type="Embed" ProgID="Equation.3" ShapeID="_x0000_i1038" DrawAspect="Content" ObjectID="_1359410113" r:id="rId9"/>
+          <o:OLEObject Type="Embed" ProgID="Equation.3" ShapeID="_x0000_i1025" DrawAspect="Content" ObjectID="_1485611570" r:id="rId9"/>
         </w:object>
       </w:r>
       <w:r>
@@ -772,7 +982,25 @@
           <w:sz w:val="24"/>
           <w:szCs w:val="24"/>
         </w:rPr>
-        <w:t xml:space="preserve"> = 0.002308, t(248) = 8.302, p&lt;.001. SAT scores also explained a significant, if small, proportion of the variance, </w:t>
+        <w:t xml:space="preserve"> = 0.002308, </w:t>
+      </w:r>
+      <w:proofErr w:type="gramStart"/>
+      <w:r>
+        <w:rPr>
+          <w:rFonts w:ascii="Candara" w:hAnsi="Candara"/>
+          <w:sz w:val="24"/>
+          <w:szCs w:val="24"/>
+        </w:rPr>
+        <w:t>t(</w:t>
+      </w:r>
+      <w:proofErr w:type="gramEnd"/>
+      <w:r>
+        <w:rPr>
+          <w:rFonts w:ascii="Candara" w:hAnsi="Candara"/>
+          <w:sz w:val="24"/>
+          <w:szCs w:val="24"/>
+        </w:rPr>
+        <w:t xml:space="preserve">248) = 8.302, p&lt;.001. SAT scores also explained a significant, if small, proportion of the variance, </w:t>
       </w:r>
       <w:r>
         <w:rPr>
@@ -782,10 +1010,10 @@
           <w:szCs w:val="24"/>
         </w:rPr>
         <w:object w:dxaOrig="280" w:dyaOrig="260">
-          <v:shape id="_x0000_i1039" type="#_x0000_t75" style="width:14pt;height:13pt" o:ole="">
-            <v:imagedata r:id="rId10" r:pict="rId11" o:title=""/>
+          <v:shape id="_x0000_i1026" type="#_x0000_t75" style="width:14.25pt;height:12.75pt" o:ole="">
+            <v:imagedata r:id="rId10" o:title=""/>
           </v:shape>
-          <o:OLEObject Type="Embed" ProgID="Equation.3" ShapeID="_x0000_i1039" DrawAspect="Content" ObjectID="_1359410114" r:id="rId12"/>
+          <o:OLEObject Type="Embed" ProgID="Equation.3" ShapeID="_x0000_i1026" DrawAspect="Content" ObjectID="_1485611571" r:id="rId11"/>
         </w:object>
       </w:r>
       <w:r>
@@ -794,7 +1022,75 @@
           <w:sz w:val="24"/>
           <w:szCs w:val="24"/>
         </w:rPr>
-        <w:t xml:space="preserve"> = 0.1415, F(1, 248)=40.89, p&lt;0.001. Several observations show signs of being outliers. Outliers were selected on the basis of having both a high Cook’s Distance and Studentized residuals greater than 1.96 or less than -1.96. This is an intentionally stringent method, selecting only those observations most likely to represent extreme outliers, and excluding as few observations from the analysis as possible. Using these criteria, the new dataset excludes only sets of observations, those from individuals 23, 32, 183, 192, 226, 237, and 248. Running the model with this slightly reduced model yields that explains a significant, and slightly larger percentage of the variance, </w:t>
+        <w:t xml:space="preserve"> = 0.1415, </w:t>
+      </w:r>
+      <w:proofErr w:type="gramStart"/>
+      <w:r>
+        <w:rPr>
+          <w:rFonts w:ascii="Candara" w:hAnsi="Candara"/>
+          <w:sz w:val="24"/>
+          <w:szCs w:val="24"/>
+        </w:rPr>
+        <w:t>F(</w:t>
+      </w:r>
+      <w:proofErr w:type="gramEnd"/>
+      <w:r>
+        <w:rPr>
+          <w:rFonts w:ascii="Candara" w:hAnsi="Candara"/>
+          <w:sz w:val="24"/>
+          <w:szCs w:val="24"/>
+        </w:rPr>
+        <w:t xml:space="preserve">1, 248)=40.89, p&lt;0.001. Several observations show signs of being outliers. Outliers were selected on the basis of having both a high Cook’s Distance and </w:t>
+      </w:r>
+      <w:proofErr w:type="spellStart"/>
+      <w:r>
+        <w:rPr>
+          <w:rFonts w:ascii="Candara" w:hAnsi="Candara"/>
+          <w:sz w:val="24"/>
+          <w:szCs w:val="24"/>
+        </w:rPr>
+        <w:t>Studentized</w:t>
+      </w:r>
+      <w:proofErr w:type="spellEnd"/>
+      <w:r>
+        <w:rPr>
+          <w:rFonts w:ascii="Candara" w:hAnsi="Candara"/>
+          <w:sz w:val="24"/>
+          <w:szCs w:val="24"/>
+        </w:rPr>
+        <w:t xml:space="preserve"> residuals greater than 1.96 or less than -1.96. This is an intentionally stringent method, selecting only those observations most likely to represent extreme outliers, and excluding as few observations from the analysis as possible. Using these criteria, the new dataset excludes only</w:t>
+      </w:r>
+      <w:r>
+        <w:rPr>
+          <w:rFonts w:ascii="Candara" w:hAnsi="Candara"/>
+          <w:sz w:val="24"/>
+          <w:szCs w:val="24"/>
+        </w:rPr>
+        <w:t xml:space="preserve"> a few</w:t>
+      </w:r>
+      <w:r>
+        <w:rPr>
+          <w:rFonts w:ascii="Candara" w:hAnsi="Candara"/>
+          <w:sz w:val="24"/>
+          <w:szCs w:val="24"/>
+        </w:rPr>
+        <w:t xml:space="preserve"> sets of observations, those from individuals 23, 32, 183, 192, 226, 237, and 248. Running the model with this slightly reduced model yields </w:t>
+      </w:r>
+      <w:r>
+        <w:rPr>
+          <w:rFonts w:ascii="Candara" w:hAnsi="Candara"/>
+          <w:sz w:val="24"/>
+          <w:szCs w:val="24"/>
+        </w:rPr>
+        <w:t xml:space="preserve">a model </w:t>
+      </w:r>
+      <w:r>
+        <w:rPr>
+          <w:rFonts w:ascii="Candara" w:hAnsi="Candara"/>
+          <w:sz w:val="24"/>
+          <w:szCs w:val="24"/>
+        </w:rPr>
+        <w:t xml:space="preserve">that explains a significant, and slightly larger percentage of the variance, </w:t>
       </w:r>
       <w:r>
         <w:rPr>
@@ -804,10 +1100,10 @@
           <w:szCs w:val="24"/>
         </w:rPr>
         <w:object w:dxaOrig="280" w:dyaOrig="260">
-          <v:shape id="_x0000_i1040" type="#_x0000_t75" style="width:14pt;height:13pt" o:ole="">
-            <v:imagedata r:id="rId13" r:pict="rId14" o:title=""/>
+          <v:shape id="_x0000_i1027" type="#_x0000_t75" style="width:14.25pt;height:12.75pt" o:ole="">
+            <v:imagedata r:id="rId10" o:title=""/>
           </v:shape>
-          <o:OLEObject Type="Embed" ProgID="Equation.3" ShapeID="_x0000_i1040" DrawAspect="Content" ObjectID="_1359410115" r:id="rId15"/>
+          <o:OLEObject Type="Embed" ProgID="Equation.3" ShapeID="_x0000_i1027" DrawAspect="Content" ObjectID="_1485611572" r:id="rId12"/>
         </w:object>
       </w:r>
       <w:r>
@@ -816,7 +1112,25 @@
           <w:sz w:val="24"/>
           <w:szCs w:val="24"/>
         </w:rPr>
-        <w:t xml:space="preserve"> = 0.1604, F(1, 242)=46.23, p&lt;0.001. This somewhat increased F-score and correlation coefficient suggests the model (unsurprisingly) fits the reduced set of data slightly better than the full data set. However, the estimate of SAT remains a largely unchanged, if still significant, predictor of GPA, </w:t>
+        <w:t xml:space="preserve"> = 0.1604, </w:t>
+      </w:r>
+      <w:proofErr w:type="gramStart"/>
+      <w:r>
+        <w:rPr>
+          <w:rFonts w:ascii="Candara" w:hAnsi="Candara"/>
+          <w:sz w:val="24"/>
+          <w:szCs w:val="24"/>
+        </w:rPr>
+        <w:t>F(</w:t>
+      </w:r>
+      <w:proofErr w:type="gramEnd"/>
+      <w:r>
+        <w:rPr>
+          <w:rFonts w:ascii="Candara" w:hAnsi="Candara"/>
+          <w:sz w:val="24"/>
+          <w:szCs w:val="24"/>
+        </w:rPr>
+        <w:t xml:space="preserve">1, 242)=46.23, p&lt;0.001. This somewhat increased F-score and correlation coefficient suggests the model (unsurprisingly) fits the reduced set of data slightly better than the full data set. However, the estimate of SAT remains a largely unchanged, if still significant, predictor of GPA, </w:t>
       </w:r>
       <w:r>
         <w:rPr>
@@ -826,10 +1140,10 @@
           <w:szCs w:val="24"/>
         </w:rPr>
         <w:object w:dxaOrig="180" w:dyaOrig="260">
-          <v:shape id="_x0000_i1041" type="#_x0000_t75" style="width:9pt;height:13pt" o:ole="">
-            <v:imagedata r:id="rId16" r:pict="rId17" o:title=""/>
+          <v:shape id="_x0000_i1028" type="#_x0000_t75" style="width:9pt;height:12.75pt" o:ole="">
+            <v:imagedata r:id="rId8" o:title=""/>
           </v:shape>
-          <o:OLEObject Type="Embed" ProgID="Equation.3" ShapeID="_x0000_i1041" DrawAspect="Content" ObjectID="_1359410116" r:id="rId18"/>
+          <o:OLEObject Type="Embed" ProgID="Equation.3" ShapeID="_x0000_i1028" DrawAspect="Content" ObjectID="_1485611573" r:id="rId13"/>
         </w:object>
       </w:r>
       <w:r>
@@ -838,7 +1152,25 @@
           <w:sz w:val="24"/>
           <w:szCs w:val="24"/>
         </w:rPr>
-        <w:t xml:space="preserve"> = 0.002359, t(242) = 6.8, p&lt;0.001. Since removing the most extreme outliers only improved the overall fitness of the model, without affecting the estimates of the predictive ability of SAT on GPA, we conclude that the outliers do not represent extraordinary circumstances, and should remain a part of the analysis. Moreover, the predictive ability of both SAT and the model as a whole remains high, and can be considered robust, even in the presence of outliers. </w:t>
+        <w:t xml:space="preserve"> = 0.002359, </w:t>
+      </w:r>
+      <w:proofErr w:type="gramStart"/>
+      <w:r>
+        <w:rPr>
+          <w:rFonts w:ascii="Candara" w:hAnsi="Candara"/>
+          <w:sz w:val="24"/>
+          <w:szCs w:val="24"/>
+        </w:rPr>
+        <w:t>t(</w:t>
+      </w:r>
+      <w:proofErr w:type="gramEnd"/>
+      <w:r>
+        <w:rPr>
+          <w:rFonts w:ascii="Candara" w:hAnsi="Candara"/>
+          <w:sz w:val="24"/>
+          <w:szCs w:val="24"/>
+        </w:rPr>
+        <w:t xml:space="preserve">242) = 6.8, p&lt;0.001. Since removing the most extreme outliers only improved the overall fitness of the model, without affecting the estimates of the predictive ability of SAT on GPA, we conclude that the outliers do not represent extraordinary circumstances, and should remain a part of the analysis. Moreover, the predictive ability of both SAT and the model as a whole remains high, and can be considered robust, even in the presence of outliers. </w:t>
       </w:r>
     </w:p>
     <w:p>
@@ -886,42 +1218,111 @@
           <w:sz w:val="24"/>
           <w:szCs w:val="24"/>
         </w:rPr>
-        <w:t xml:space="preserve">An analysis of the independence of the residuals yields an autocorrelation coefficient of r=0.03 and a Durbin-Watson statistic of DW(1, 248) = 1.92, p=0.56. This statistic is far from significant, giving no reason to reject the null hypothesis of no autocorrelation among residuals. </w:t>
-      </w:r>
-    </w:p>
-    <w:p>
-      <w:pPr>
-        <w:rPr>
-          <w:rFonts w:ascii="Candara" w:hAnsi="Candara"/>
-          <w:sz w:val="24"/>
-          <w:szCs w:val="24"/>
-        </w:rPr>
-      </w:pPr>
-    </w:p>
-    <w:p>
-      <w:pPr>
-        <w:rPr>
-          <w:rFonts w:ascii="Candara" w:hAnsi="Candara"/>
-          <w:sz w:val="24"/>
-          <w:szCs w:val="24"/>
-        </w:rPr>
-      </w:pPr>
-    </w:p>
-    <w:p>
-      <w:pPr>
-        <w:rPr>
-          <w:rFonts w:ascii="Candara" w:hAnsi="Candara"/>
-          <w:sz w:val="24"/>
-          <w:szCs w:val="24"/>
-        </w:rPr>
-      </w:pPr>
-      <w:r>
-        <w:rPr>
-          <w:rFonts w:ascii="Candara" w:hAnsi="Candara"/>
-          <w:sz w:val="24"/>
-          <w:szCs w:val="24"/>
-        </w:rPr>
-        <w:t xml:space="preserve">Likewise, the assumption of normality seems safe. A graph of the residuals shows no significant deviation from a normal distribution. A Shapiro-Wilk Normality tests test statistic of W = 0.9967, p=0.8827, which gives us no reason to reject the assumption of normality. </w:t>
+        <w:t xml:space="preserve">An analysis of the independence of the residuals yields an autocorrelation coefficient of r=0.03 and a Durbin-Watson statistic of </w:t>
+      </w:r>
+      <w:proofErr w:type="gramStart"/>
+      <w:r>
+        <w:rPr>
+          <w:rFonts w:ascii="Candara" w:hAnsi="Candara"/>
+          <w:sz w:val="24"/>
+          <w:szCs w:val="24"/>
+        </w:rPr>
+        <w:t>DW(</w:t>
+      </w:r>
+      <w:proofErr w:type="gramEnd"/>
+      <w:r>
+        <w:rPr>
+          <w:rFonts w:ascii="Candara" w:hAnsi="Candara"/>
+          <w:sz w:val="24"/>
+          <w:szCs w:val="24"/>
+        </w:rPr>
+        <w:t xml:space="preserve">1, 248) = 1.92, p=0.56. This statistic is far from significant, giving no reason to reject the null hypothesis of no autocorrelation among residuals. </w:t>
+      </w:r>
+    </w:p>
+    <w:p>
+      <w:pPr>
+        <w:rPr>
+          <w:rFonts w:ascii="Candara" w:hAnsi="Candara"/>
+          <w:sz w:val="24"/>
+          <w:szCs w:val="24"/>
+        </w:rPr>
+      </w:pPr>
+    </w:p>
+    <w:p>
+      <w:pPr>
+        <w:rPr>
+          <w:rFonts w:ascii="Candara" w:hAnsi="Candara"/>
+          <w:sz w:val="24"/>
+          <w:szCs w:val="24"/>
+        </w:rPr>
+      </w:pPr>
+    </w:p>
+    <w:p>
+      <w:pPr>
+        <w:rPr>
+          <w:rFonts w:ascii="Candara" w:hAnsi="Candara"/>
+          <w:sz w:val="24"/>
+          <w:szCs w:val="24"/>
+        </w:rPr>
+      </w:pPr>
+      <w:r>
+        <w:rPr>
+          <w:rFonts w:ascii="Candara" w:hAnsi="Candara"/>
+          <w:sz w:val="24"/>
+          <w:szCs w:val="24"/>
+        </w:rPr>
+        <w:lastRenderedPageBreak/>
+        <w:t>Likewise, the assumption of normality seems safe. A graph of the residuals shows no significant deviation from a normal distribution</w:t>
+      </w:r>
+      <w:r>
+        <w:rPr>
+          <w:rFonts w:ascii="Candara" w:hAnsi="Candara"/>
+          <w:sz w:val="24"/>
+          <w:szCs w:val="24"/>
+        </w:rPr>
+        <w:t>. A Shapiro-</w:t>
+      </w:r>
+      <w:proofErr w:type="spellStart"/>
+      <w:r>
+        <w:rPr>
+          <w:rFonts w:ascii="Candara" w:hAnsi="Candara"/>
+          <w:sz w:val="24"/>
+          <w:szCs w:val="24"/>
+        </w:rPr>
+        <w:t>Wilk</w:t>
+      </w:r>
+      <w:proofErr w:type="spellEnd"/>
+      <w:r>
+        <w:rPr>
+          <w:rFonts w:ascii="Candara" w:hAnsi="Candara"/>
+          <w:sz w:val="24"/>
+          <w:szCs w:val="24"/>
+        </w:rPr>
+        <w:t xml:space="preserve"> Normality</w:t>
+      </w:r>
+      <w:r>
+        <w:rPr>
+          <w:rFonts w:ascii="Candara" w:hAnsi="Candara"/>
+          <w:sz w:val="24"/>
+          <w:szCs w:val="24"/>
+        </w:rPr>
+        <w:t xml:space="preserve"> test </w:t>
+      </w:r>
+      <w:r>
+        <w:rPr>
+          <w:rFonts w:ascii="Candara" w:hAnsi="Candara"/>
+          <w:sz w:val="24"/>
+          <w:szCs w:val="24"/>
+        </w:rPr>
+        <w:t xml:space="preserve">gives a </w:t>
+      </w:r>
+      <w:r>
+        <w:rPr>
+          <w:rFonts w:ascii="Candara" w:hAnsi="Candara"/>
+          <w:sz w:val="24"/>
+          <w:szCs w:val="24"/>
+        </w:rPr>
+        <w:t xml:space="preserve">statistic of W = 0.9967, p=0.8827, which gives us no reason to reject the assumption of normality. </w:t>
       </w:r>
     </w:p>
     <w:p>
@@ -958,7 +1359,7 @@
                     </pic:cNvPicPr>
                   </pic:nvPicPr>
                   <pic:blipFill>
-                    <a:blip r:embed="rId19"/>
+                    <a:blip r:embed="rId14"/>
                     <a:srcRect/>
                     <a:stretch>
                       <a:fillRect/>
@@ -1011,10 +1412,10 @@
           <w:szCs w:val="24"/>
         </w:rPr>
         <w:object w:dxaOrig="320" w:dyaOrig="260">
-          <v:shape id="_x0000_i1035" type="#_x0000_t75" style="width:16pt;height:13pt" o:ole="">
-            <v:imagedata r:id="rId20" r:pict="rId21" o:title=""/>
+          <v:shape id="_x0000_i1029" type="#_x0000_t75" style="width:15.75pt;height:12.75pt" o:ole="">
+            <v:imagedata r:id="rId15" o:title=""/>
           </v:shape>
-          <o:OLEObject Type="Embed" ProgID="Equation.3" ShapeID="_x0000_i1035" DrawAspect="Content" ObjectID="_1359410117" r:id="rId22"/>
+          <o:OLEObject Type="Embed" ProgID="Equation.3" ShapeID="_x0000_i1029" DrawAspect="Content" ObjectID="_1485611574" r:id="rId16"/>
         </w:object>
       </w:r>
       <w:r>
@@ -1023,7 +1424,39 @@
           <w:sz w:val="24"/>
           <w:szCs w:val="24"/>
         </w:rPr>
-        <w:t xml:space="preserve"> (2) = 6.661243, p&lt;0.01. This gives is reason to believe the error variance is not constant across time, and to reject the assumption of homoskedasticity. </w:t>
+        <w:t xml:space="preserve"> (2) = 6.661243, p&lt;0.01. This gives is reason to believe the</w:t>
+      </w:r>
+      <w:r>
+        <w:rPr>
+          <w:rFonts w:ascii="Candara" w:hAnsi="Candara"/>
+          <w:sz w:val="24"/>
+          <w:szCs w:val="24"/>
+        </w:rPr>
+        <w:t xml:space="preserve"> </w:t>
+      </w:r>
+      <w:r>
+        <w:rPr>
+          <w:rFonts w:ascii="Candara" w:hAnsi="Candara"/>
+          <w:sz w:val="24"/>
+          <w:szCs w:val="24"/>
+        </w:rPr>
+        <w:t xml:space="preserve">error variance is not constant across time, and to reject the assumption of </w:t>
+      </w:r>
+      <w:r>
+        <w:rPr>
+          <w:rFonts w:ascii="Candara" w:hAnsi="Candara"/>
+          <w:sz w:val="24"/>
+          <w:szCs w:val="24"/>
+        </w:rPr>
+        <w:t>homoscedasticity</w:t>
+      </w:r>
+      <w:r>
+        <w:rPr>
+          <w:rFonts w:ascii="Candara" w:hAnsi="Candara"/>
+          <w:sz w:val="24"/>
+          <w:szCs w:val="24"/>
+        </w:rPr>
+        <w:t xml:space="preserve">. </w:t>
       </w:r>
       <w:r>
         <w:rPr>
@@ -1035,8 +1468,8 @@
         </w:rPr>
         <w:drawing>
           <wp:inline distT="0" distB="0" distL="0" distR="0">
-            <wp:extent cx="5118100" cy="3217884"/>
-            <wp:effectExtent l="25400" t="0" r="0" b="0"/>
+            <wp:extent cx="4648200" cy="2922447"/>
+            <wp:effectExtent l="0" t="0" r="0" b="0"/>
             <wp:docPr id="6" name="Picture 15"/>
             <wp:cNvGraphicFramePr>
               <a:graphicFrameLocks xmlns:a="http://schemas.openxmlformats.org/drawingml/2006/main" noChangeAspect="1"/>
@@ -1051,7 +1484,7 @@
                     </pic:cNvPicPr>
                   </pic:nvPicPr>
                   <pic:blipFill>
-                    <a:blip r:embed="rId23"/>
+                    <a:blip r:embed="rId17"/>
                     <a:srcRect/>
                     <a:stretch>
                       <a:fillRect/>
@@ -1060,7 +1493,7 @@
                   <pic:spPr bwMode="auto">
                     <a:xfrm>
                       <a:off x="0" y="0"/>
-                      <a:ext cx="5122347" cy="3220554"/>
+                      <a:ext cx="4663700" cy="2932192"/>
                     </a:xfrm>
                     <a:prstGeom prst="rect">
                       <a:avLst/>
@@ -1109,7 +1542,25 @@
           <w:sz w:val="24"/>
           <w:szCs w:val="24"/>
         </w:rPr>
-        <w:t xml:space="preserve">Now you are predicting college GPA from SAT and PrevAch using the dataset of “gpa.txt” with outliers removed. </w:t>
+        <w:t xml:space="preserve">Now you are predicting college GPA from SAT and </w:t>
+      </w:r>
+      <w:proofErr w:type="spellStart"/>
+      <w:r>
+        <w:rPr>
+          <w:rFonts w:ascii="Candara" w:hAnsi="Candara"/>
+          <w:sz w:val="24"/>
+          <w:szCs w:val="24"/>
+        </w:rPr>
+        <w:t>PrevAch</w:t>
+      </w:r>
+      <w:proofErr w:type="spellEnd"/>
+      <w:r>
+        <w:rPr>
+          <w:rFonts w:ascii="Candara" w:hAnsi="Candara"/>
+          <w:sz w:val="24"/>
+          <w:szCs w:val="24"/>
+        </w:rPr>
+        <w:t xml:space="preserve"> using the dataset of “gpa.txt” with outliers removed. </w:t>
       </w:r>
     </w:p>
     <w:p>
@@ -1143,13 +1594,23 @@
           <w:szCs w:val="24"/>
         </w:rPr>
       </w:pPr>
-      <w:r>
-        <w:rPr>
-          <w:rFonts w:ascii="Candara" w:hAnsi="Candara"/>
-          <w:sz w:val="24"/>
-          <w:szCs w:val="24"/>
-        </w:rPr>
-        <w:t>three variables, and (2) the correlation matrix for the three variables.</w:t>
+      <w:proofErr w:type="gramStart"/>
+      <w:r>
+        <w:rPr>
+          <w:rFonts w:ascii="Candara" w:hAnsi="Candara"/>
+          <w:sz w:val="24"/>
+          <w:szCs w:val="24"/>
+        </w:rPr>
+        <w:t>three</w:t>
+      </w:r>
+      <w:proofErr w:type="gramEnd"/>
+      <w:r>
+        <w:rPr>
+          <w:rFonts w:ascii="Candara" w:hAnsi="Candara"/>
+          <w:sz w:val="24"/>
+          <w:szCs w:val="24"/>
+        </w:rPr>
+        <w:t xml:space="preserve"> variables, and (2) the correlation matrix for the three variables.</w:t>
       </w:r>
     </w:p>
     <w:p>
@@ -1227,13 +1688,23 @@
           <w:szCs w:val="24"/>
         </w:rPr>
       </w:pPr>
-      <w:r>
-        <w:rPr>
-          <w:rFonts w:ascii="Candara" w:hAnsi="Candara"/>
-          <w:sz w:val="24"/>
-          <w:szCs w:val="24"/>
-        </w:rPr>
-        <w:t>Prevach has a mean of 50.529 and standard deviation of 10.572</w:t>
+      <w:proofErr w:type="spellStart"/>
+      <w:r>
+        <w:rPr>
+          <w:rFonts w:ascii="Candara" w:hAnsi="Candara"/>
+          <w:sz w:val="24"/>
+          <w:szCs w:val="24"/>
+        </w:rPr>
+        <w:t>Prevach</w:t>
+      </w:r>
+      <w:proofErr w:type="spellEnd"/>
+      <w:r>
+        <w:rPr>
+          <w:rFonts w:ascii="Candara" w:hAnsi="Candara"/>
+          <w:sz w:val="24"/>
+          <w:szCs w:val="24"/>
+        </w:rPr>
+        <w:t xml:space="preserve"> has a mean of 50.529 and standard deviation of 10.572</w:t>
       </w:r>
     </w:p>
     <w:p>
@@ -1378,6 +1849,7 @@
           <w:szCs w:val="24"/>
         </w:rPr>
       </w:pPr>
+      <w:proofErr w:type="spellStart"/>
       <w:r>
         <w:rPr>
           <w:rFonts w:ascii="Candara" w:hAnsi="Candara"/>
@@ -1386,6 +1858,7 @@
         </w:rPr>
         <w:t>Prevach</w:t>
       </w:r>
+      <w:proofErr w:type="spellEnd"/>
       <w:r>
         <w:rPr>
           <w:rFonts w:ascii="Candara" w:hAnsi="Candara"/>
@@ -1453,7 +1926,25 @@
           <w:sz w:val="24"/>
           <w:szCs w:val="24"/>
         </w:rPr>
-        <w:t xml:space="preserve">Compute the estimates for the intercept, slope of SAT, and slope of PrevAch using the formulas provided in the lecture. (show your steps) </w:t>
+        <w:t xml:space="preserve">Compute the estimates for the intercept, slope of SAT, and slope of </w:t>
+      </w:r>
+      <w:proofErr w:type="spellStart"/>
+      <w:r>
+        <w:rPr>
+          <w:rFonts w:ascii="Candara" w:hAnsi="Candara"/>
+          <w:sz w:val="24"/>
+          <w:szCs w:val="24"/>
+        </w:rPr>
+        <w:t>PrevAch</w:t>
+      </w:r>
+      <w:proofErr w:type="spellEnd"/>
+      <w:r>
+        <w:rPr>
+          <w:rFonts w:ascii="Candara" w:hAnsi="Candara"/>
+          <w:sz w:val="24"/>
+          <w:szCs w:val="24"/>
+        </w:rPr>
+        <w:t xml:space="preserve"> using the formulas provided in the lecture. (show your steps) </w:t>
       </w:r>
     </w:p>
     <w:p>
@@ -1472,10 +1963,10 @@
           <w:szCs w:val="24"/>
         </w:rPr>
         <w:object w:dxaOrig="160" w:dyaOrig="280">
-          <v:shape id="_x0000_i1036" type="#_x0000_t75" style="width:8pt;height:14pt" o:ole="">
-            <v:imagedata r:id="rId24" r:pict="rId25" o:title=""/>
+          <v:shape id="_x0000_i1030" type="#_x0000_t75" style="width:8.25pt;height:14.25pt" o:ole="">
+            <v:imagedata r:id="rId18" o:title=""/>
           </v:shape>
-          <o:OLEObject Type="Embed" ProgID="Equation.3" ShapeID="_x0000_i1036" DrawAspect="Content" ObjectID="_1359410118" r:id="rId26"/>
+          <o:OLEObject Type="Embed" ProgID="Equation.3" ShapeID="_x0000_i1030" DrawAspect="Content" ObjectID="_1485611575" r:id="rId19"/>
         </w:object>
       </w:r>
       <w:r>
@@ -1486,10 +1977,10 @@
           <w:szCs w:val="24"/>
         </w:rPr>
         <w:object w:dxaOrig="6740" w:dyaOrig="700">
-          <v:shape id="_x0000_i1037" type="#_x0000_t75" style="width:337pt;height:35pt" o:ole="">
-            <v:imagedata r:id="rId27" r:pict="rId28" o:title=""/>
+          <v:shape id="_x0000_i1031" type="#_x0000_t75" style="width:336.75pt;height:35.25pt" o:ole="">
+            <v:imagedata r:id="rId20" o:title=""/>
           </v:shape>
-          <o:OLEObject Type="Embed" ProgID="Equation.3" ShapeID="_x0000_i1037" DrawAspect="Content" ObjectID="_1359410119" r:id="rId29"/>
+          <o:OLEObject Type="Embed" ProgID="Equation.3" ShapeID="_x0000_i1031" DrawAspect="Content" ObjectID="_1485611576" r:id="rId21"/>
         </w:object>
       </w:r>
       <w:r>
@@ -1517,10 +2008,10 @@
           <w:szCs w:val="24"/>
         </w:rPr>
         <w:object w:dxaOrig="7080" w:dyaOrig="700">
-          <v:shape id="_x0000_i1051" type="#_x0000_t75" style="width:354pt;height:35pt" o:ole="">
-            <v:imagedata r:id="rId30" r:pict="rId31" o:title=""/>
+          <v:shape id="_x0000_i1032" type="#_x0000_t75" style="width:354pt;height:35.25pt" o:ole="">
+            <v:imagedata r:id="rId22" o:title=""/>
           </v:shape>
-          <o:OLEObject Type="Embed" ProgID="Equation.3" ShapeID="_x0000_i1051" DrawAspect="Content" ObjectID="_1359410120" r:id="rId32"/>
+          <o:OLEObject Type="Embed" ProgID="Equation.3" ShapeID="_x0000_i1032" DrawAspect="Content" ObjectID="_1485611577" r:id="rId23"/>
         </w:object>
       </w:r>
       <w:r>
@@ -1548,10 +2039,10 @@
           <w:szCs w:val="24"/>
         </w:rPr>
         <w:object w:dxaOrig="8620" w:dyaOrig="320">
-          <v:shape id="_x0000_i1054" type="#_x0000_t75" style="width:431pt;height:16pt" o:ole="">
-            <v:imagedata r:id="rId33" r:pict="rId34" o:title=""/>
+          <v:shape id="_x0000_i1033" type="#_x0000_t75" style="width:431.25pt;height:15.75pt" o:ole="">
+            <v:imagedata r:id="rId24" o:title=""/>
           </v:shape>
-          <o:OLEObject Type="Embed" ProgID="Equation.3" ShapeID="_x0000_i1054" DrawAspect="Content" ObjectID="_1359410121" r:id="rId35"/>
+          <o:OLEObject Type="Embed" ProgID="Equation.3" ShapeID="_x0000_i1033" DrawAspect="Content" ObjectID="_1485611578" r:id="rId25"/>
         </w:object>
       </w:r>
     </w:p>
@@ -1637,6 +2128,7 @@
           <w:sz w:val="24"/>
           <w:szCs w:val="24"/>
         </w:rPr>
+        <w:lastRenderedPageBreak/>
         <w:t>Compute the standardized coefficients using the formulas provided in the lecture. (show your steps) State which variable is more important in predicting GPA and why?</w:t>
       </w:r>
     </w:p>
@@ -1666,10 +2158,10 @@
           <w:szCs w:val="24"/>
         </w:rPr>
         <w:object w:dxaOrig="160" w:dyaOrig="280">
-          <v:shape id="_x0000_i1055" type="#_x0000_t75" style="width:8pt;height:14pt" o:ole="">
-            <v:imagedata r:id="rId36" r:pict="rId37" o:title=""/>
+          <v:shape id="_x0000_i1034" type="#_x0000_t75" style="width:8.25pt;height:14.25pt" o:ole="">
+            <v:imagedata r:id="rId18" o:title=""/>
           </v:shape>
-          <o:OLEObject Type="Embed" ProgID="Equation.3" ShapeID="_x0000_i1055" DrawAspect="Content" ObjectID="_1359410122" r:id="rId38"/>
+          <o:OLEObject Type="Embed" ProgID="Equation.3" ShapeID="_x0000_i1034" DrawAspect="Content" ObjectID="_1485611579" r:id="rId26"/>
         </w:object>
       </w:r>
       <w:r>
@@ -1680,10 +2172,10 @@
           <w:szCs w:val="24"/>
         </w:rPr>
         <w:object w:dxaOrig="5420" w:dyaOrig="660">
-          <v:shape id="_x0000_i1060" type="#_x0000_t75" style="width:271pt;height:33pt" o:ole="">
-            <v:imagedata r:id="rId39" r:pict="rId40" o:title=""/>
+          <v:shape id="_x0000_i1035" type="#_x0000_t75" style="width:270.75pt;height:33pt" o:ole="">
+            <v:imagedata r:id="rId27" o:title=""/>
           </v:shape>
-          <o:OLEObject Type="Embed" ProgID="Equation.3" ShapeID="_x0000_i1060" DrawAspect="Content" ObjectID="_1359410123" r:id="rId41"/>
+          <o:OLEObject Type="Embed" ProgID="Equation.3" ShapeID="_x0000_i1035" DrawAspect="Content" ObjectID="_1485611580" r:id="rId28"/>
         </w:object>
       </w:r>
       <w:r>
@@ -1719,10 +2211,10 @@
           <w:szCs w:val="24"/>
         </w:rPr>
         <w:object w:dxaOrig="5560" w:dyaOrig="660">
-          <v:shape id="_x0000_i1062" type="#_x0000_t75" style="width:278pt;height:33pt" o:ole="">
-            <v:imagedata r:id="rId42" r:pict="rId43" o:title=""/>
+          <v:shape id="_x0000_i1036" type="#_x0000_t75" style="width:278.25pt;height:33pt" o:ole="">
+            <v:imagedata r:id="rId29" o:title=""/>
           </v:shape>
-          <o:OLEObject Type="Embed" ProgID="Equation.3" ShapeID="_x0000_i1062" DrawAspect="Content" ObjectID="_1359410124" r:id="rId44"/>
+          <o:OLEObject Type="Embed" ProgID="Equation.3" ShapeID="_x0000_i1036" DrawAspect="Content" ObjectID="_1485611581" r:id="rId30"/>
         </w:object>
       </w:r>
       <w:r>
@@ -1758,10 +2250,10 @@
           <w:szCs w:val="24"/>
         </w:rPr>
         <w:object w:dxaOrig="640" w:dyaOrig="320">
-          <v:shape id="_x0000_i1064" type="#_x0000_t75" style="width:32pt;height:16pt" o:ole="">
-            <v:imagedata r:id="rId45" r:pict="rId46" o:title=""/>
+          <v:shape id="_x0000_i1037" type="#_x0000_t75" style="width:32.25pt;height:15.75pt" o:ole="">
+            <v:imagedata r:id="rId31" o:title=""/>
           </v:shape>
-          <o:OLEObject Type="Embed" ProgID="Equation.3" ShapeID="_x0000_i1064" DrawAspect="Content" ObjectID="_1359410125" r:id="rId47"/>
+          <o:OLEObject Type="Embed" ProgID="Equation.3" ShapeID="_x0000_i1037" DrawAspect="Content" ObjectID="_1485611582" r:id="rId32"/>
         </w:object>
       </w:r>
     </w:p>
@@ -1788,7 +2280,25 @@
           <w:sz w:val="24"/>
           <w:szCs w:val="24"/>
         </w:rPr>
-        <w:t>A one-standard deviation increase in SAT scores has a greater impact than a one-standard deviation increase in Prevach. This suggests a student’s SAT score is more predictive of their college GPA than is their Previous Accomplishment score.</w:t>
+        <w:t xml:space="preserve">A one-standard deviation increase in SAT scores has a greater impact than a one-standard deviation increase in </w:t>
+      </w:r>
+      <w:proofErr w:type="spellStart"/>
+      <w:r>
+        <w:rPr>
+          <w:rFonts w:ascii="Candara" w:hAnsi="Candara"/>
+          <w:sz w:val="24"/>
+          <w:szCs w:val="24"/>
+        </w:rPr>
+        <w:t>Prevach</w:t>
+      </w:r>
+      <w:proofErr w:type="spellEnd"/>
+      <w:r>
+        <w:rPr>
+          <w:rFonts w:ascii="Candara" w:hAnsi="Candara"/>
+          <w:sz w:val="24"/>
+          <w:szCs w:val="24"/>
+        </w:rPr>
+        <w:t>. This suggests a student’s SAT score is more predictive of their college GPA than is their Previous Accomplishment score.</w:t>
       </w:r>
     </w:p>
     <w:p>
@@ -1810,7 +2320,43 @@
           <w:sz w:val="24"/>
           <w:szCs w:val="24"/>
         </w:rPr>
-        <w:t xml:space="preserve">Use a computer program to run the regression of GPA from SAT and PrevAch. Report both raw and standardized coefficients and their significance. Interpret the respective effect of SAT and PrevAch on GPA. </w:t>
+        <w:t xml:space="preserve">Use a computer program to run the regression of GPA from SAT and </w:t>
+      </w:r>
+      <w:proofErr w:type="spellStart"/>
+      <w:r>
+        <w:rPr>
+          <w:rFonts w:ascii="Candara" w:hAnsi="Candara"/>
+          <w:sz w:val="24"/>
+          <w:szCs w:val="24"/>
+        </w:rPr>
+        <w:t>PrevAch</w:t>
+      </w:r>
+      <w:proofErr w:type="spellEnd"/>
+      <w:r>
+        <w:rPr>
+          <w:rFonts w:ascii="Candara" w:hAnsi="Candara"/>
+          <w:sz w:val="24"/>
+          <w:szCs w:val="24"/>
+        </w:rPr>
+        <w:t xml:space="preserve">. Report both raw and standardized coefficients and their significance. Interpret the respective effect of SAT and </w:t>
+      </w:r>
+      <w:proofErr w:type="spellStart"/>
+      <w:r>
+        <w:rPr>
+          <w:rFonts w:ascii="Candara" w:hAnsi="Candara"/>
+          <w:sz w:val="24"/>
+          <w:szCs w:val="24"/>
+        </w:rPr>
+        <w:t>PrevAch</w:t>
+      </w:r>
+      <w:proofErr w:type="spellEnd"/>
+      <w:r>
+        <w:rPr>
+          <w:rFonts w:ascii="Candara" w:hAnsi="Candara"/>
+          <w:sz w:val="24"/>
+          <w:szCs w:val="24"/>
+        </w:rPr>
+        <w:t xml:space="preserve"> on GPA. </w:t>
       </w:r>
     </w:p>
     <w:p>
@@ -1853,10 +2399,10 @@
           <w:szCs w:val="24"/>
         </w:rPr>
         <w:object w:dxaOrig="180" w:dyaOrig="260">
-          <v:shape id="_x0000_i1067" type="#_x0000_t75" style="width:9pt;height:13pt" o:ole="">
-            <v:imagedata r:id="rId48" r:pict="rId49" o:title=""/>
+          <v:shape id="_x0000_i1038" type="#_x0000_t75" style="width:9pt;height:12.75pt" o:ole="">
+            <v:imagedata r:id="rId8" o:title=""/>
           </v:shape>
-          <o:OLEObject Type="Embed" ProgID="Equation.3" ShapeID="_x0000_i1067" DrawAspect="Content" ObjectID="_1359410126" r:id="rId50"/>
+          <o:OLEObject Type="Embed" ProgID="Equation.3" ShapeID="_x0000_i1038" DrawAspect="Content" ObjectID="_1485611583" r:id="rId33"/>
         </w:object>
       </w:r>
       <w:r>
@@ -1865,7 +2411,25 @@
           <w:sz w:val="24"/>
           <w:szCs w:val="24"/>
         </w:rPr>
-        <w:t xml:space="preserve">=0.0017, t(247)=4.206, p&lt;0.001 and weighted regression coefficient of </w:t>
+        <w:t xml:space="preserve">=0.0017, </w:t>
+      </w:r>
+      <w:proofErr w:type="gramStart"/>
+      <w:r>
+        <w:rPr>
+          <w:rFonts w:ascii="Candara" w:hAnsi="Candara"/>
+          <w:sz w:val="24"/>
+          <w:szCs w:val="24"/>
+        </w:rPr>
+        <w:t>t(</w:t>
+      </w:r>
+      <w:proofErr w:type="gramEnd"/>
+      <w:r>
+        <w:rPr>
+          <w:rFonts w:ascii="Candara" w:hAnsi="Candara"/>
+          <w:sz w:val="24"/>
+          <w:szCs w:val="24"/>
+        </w:rPr>
+        <w:t xml:space="preserve">247)=4.206, p&lt;0.001 and weighted regression coefficient of </w:t>
       </w:r>
       <w:r>
         <w:rPr>
@@ -1875,10 +2439,10 @@
           <w:szCs w:val="24"/>
         </w:rPr>
         <w:object w:dxaOrig="260" w:dyaOrig="300">
-          <v:shape id="_x0000_i1069" type="#_x0000_t75" style="width:13pt;height:15pt" o:ole="">
-            <v:imagedata r:id="rId51" r:pict="rId52" o:title=""/>
+          <v:shape id="_x0000_i1039" type="#_x0000_t75" style="width:12.75pt;height:15pt" o:ole="">
+            <v:imagedata r:id="rId34" o:title=""/>
           </v:shape>
-          <o:OLEObject Type="Embed" ProgID="Equation.3" ShapeID="_x0000_i1069" DrawAspect="Content" ObjectID="_1359410127" r:id="rId53"/>
+          <o:OLEObject Type="Embed" ProgID="Equation.3" ShapeID="_x0000_i1039" DrawAspect="Content" ObjectID="_1485611584" r:id="rId35"/>
         </w:object>
       </w:r>
       <w:r>
@@ -1898,13 +2462,23 @@
           <w:szCs w:val="24"/>
         </w:rPr>
       </w:pPr>
-      <w:r>
-        <w:rPr>
-          <w:rFonts w:ascii="Candara" w:hAnsi="Candara"/>
-          <w:sz w:val="24"/>
-          <w:szCs w:val="24"/>
-        </w:rPr>
-        <w:t xml:space="preserve">Prevach has a raw regression coefficient of </w:t>
+      <w:proofErr w:type="spellStart"/>
+      <w:r>
+        <w:rPr>
+          <w:rFonts w:ascii="Candara" w:hAnsi="Candara"/>
+          <w:sz w:val="24"/>
+          <w:szCs w:val="24"/>
+        </w:rPr>
+        <w:t>Prevach</w:t>
+      </w:r>
+      <w:proofErr w:type="spellEnd"/>
+      <w:r>
+        <w:rPr>
+          <w:rFonts w:ascii="Candara" w:hAnsi="Candara"/>
+          <w:sz w:val="24"/>
+          <w:szCs w:val="24"/>
+        </w:rPr>
+        <w:t xml:space="preserve"> has a raw regression coefficient of </w:t>
       </w:r>
       <w:r>
         <w:rPr>
@@ -1914,10 +2488,10 @@
           <w:szCs w:val="24"/>
         </w:rPr>
         <w:object w:dxaOrig="180" w:dyaOrig="260">
-          <v:shape id="_x0000_i1070" type="#_x0000_t75" style="width:9pt;height:13pt" o:ole="">
-            <v:imagedata r:id="rId54" r:pict="rId55" o:title=""/>
+          <v:shape id="_x0000_i1040" type="#_x0000_t75" style="width:9pt;height:12.75pt" o:ole="">
+            <v:imagedata r:id="rId8" o:title=""/>
           </v:shape>
-          <o:OLEObject Type="Embed" ProgID="Equation.3" ShapeID="_x0000_i1070" DrawAspect="Content" ObjectID="_1359410128" r:id="rId56"/>
+          <o:OLEObject Type="Embed" ProgID="Equation.3" ShapeID="_x0000_i1040" DrawAspect="Content" ObjectID="_1485611585" r:id="rId36"/>
         </w:object>
       </w:r>
       <w:r>
@@ -1926,7 +2500,25 @@
           <w:sz w:val="24"/>
           <w:szCs w:val="24"/>
         </w:rPr>
-        <w:t xml:space="preserve">=0.00955, t(247)=2.77, p&lt;0.01 and weighted regression coefficient of </w:t>
+        <w:t xml:space="preserve">=0.00955, </w:t>
+      </w:r>
+      <w:proofErr w:type="gramStart"/>
+      <w:r>
+        <w:rPr>
+          <w:rFonts w:ascii="Candara" w:hAnsi="Candara"/>
+          <w:sz w:val="24"/>
+          <w:szCs w:val="24"/>
+        </w:rPr>
+        <w:t>t(</w:t>
+      </w:r>
+      <w:proofErr w:type="gramEnd"/>
+      <w:r>
+        <w:rPr>
+          <w:rFonts w:ascii="Candara" w:hAnsi="Candara"/>
+          <w:sz w:val="24"/>
+          <w:szCs w:val="24"/>
+        </w:rPr>
+        <w:t xml:space="preserve">247)=2.77, p&lt;0.01 and weighted regression coefficient of </w:t>
       </w:r>
       <w:r>
         <w:rPr>
@@ -1936,10 +2528,10 @@
           <w:szCs w:val="24"/>
         </w:rPr>
         <w:object w:dxaOrig="260" w:dyaOrig="300">
-          <v:shape id="_x0000_i1071" type="#_x0000_t75" style="width:13pt;height:15pt" o:ole="">
-            <v:imagedata r:id="rId57" r:pict="rId58" o:title=""/>
+          <v:shape id="_x0000_i1041" type="#_x0000_t75" style="width:12.75pt;height:15pt" o:ole="">
+            <v:imagedata r:id="rId34" o:title=""/>
           </v:shape>
-          <o:OLEObject Type="Embed" ProgID="Equation.3" ShapeID="_x0000_i1071" DrawAspect="Content" ObjectID="_1359410129" r:id="rId59"/>
+          <o:OLEObject Type="Embed" ProgID="Equation.3" ShapeID="_x0000_i1041" DrawAspect="Content" ObjectID="_1485611586" r:id="rId37"/>
         </w:object>
       </w:r>
       <w:r>
@@ -1967,51 +2559,82 @@
         </w:rPr>
         <w:t xml:space="preserve">Both predictor variables are highly significant predictors of GPA. Of the two, SAT seems to be the better predictor, as a one-standard deviation increase in SAT has a greater impact on predicted GPA than a similar increase in </w:t>
       </w:r>
-      <w:r>
-        <w:rPr>
-          <w:rFonts w:ascii="Candara" w:hAnsi="Candara"/>
-          <w:sz w:val="24"/>
-          <w:szCs w:val="24"/>
-        </w:rPr>
-        <w:t xml:space="preserve">Prevach. </w:t>
-      </w:r>
-    </w:p>
-    <w:p>
-      <w:pPr>
-        <w:rPr>
-          <w:rFonts w:ascii="Candara" w:hAnsi="Candara"/>
-          <w:sz w:val="24"/>
-          <w:szCs w:val="24"/>
-        </w:rPr>
-      </w:pPr>
-      <w:r>
-        <w:rPr>
-          <w:rFonts w:ascii="Candara" w:hAnsi="Candara"/>
-          <w:sz w:val="24"/>
-          <w:szCs w:val="24"/>
-        </w:rPr>
-        <w:t xml:space="preserve">Of the two models, the weighted allows for clearer interpretation. Without standardizing the variables to both have a variance equal to one, the regression coefficient might erroneously lead someone to believe that Prevach was the stronger predictor variable, as it has a higher raw regression coefficient. Standardizing the variables allows a more accurate interpretation. </w:t>
-      </w:r>
-    </w:p>
-    <w:p>
-      <w:pPr>
-        <w:rPr>
-          <w:rFonts w:ascii="Candara" w:hAnsi="Candara"/>
-          <w:sz w:val="24"/>
-          <w:szCs w:val="24"/>
-        </w:rPr>
-      </w:pPr>
-    </w:p>
-    <w:p>
-      <w:pPr>
-        <w:rPr>
-          <w:szCs w:val="24"/>
-        </w:rPr>
-      </w:pPr>
+      <w:proofErr w:type="spellStart"/>
+      <w:r>
+        <w:rPr>
+          <w:rFonts w:ascii="Candara" w:hAnsi="Candara"/>
+          <w:sz w:val="24"/>
+          <w:szCs w:val="24"/>
+        </w:rPr>
+        <w:t>Prevach</w:t>
+      </w:r>
+      <w:proofErr w:type="spellEnd"/>
+      <w:r>
+        <w:rPr>
+          <w:rFonts w:ascii="Candara" w:hAnsi="Candara"/>
+          <w:sz w:val="24"/>
+          <w:szCs w:val="24"/>
+        </w:rPr>
+        <w:t xml:space="preserve">. </w:t>
+      </w:r>
+    </w:p>
+    <w:p>
+      <w:pPr>
+        <w:rPr>
+          <w:rFonts w:ascii="Candara" w:hAnsi="Candara"/>
+          <w:sz w:val="24"/>
+          <w:szCs w:val="24"/>
+        </w:rPr>
+      </w:pPr>
+      <w:r>
+        <w:rPr>
+          <w:rFonts w:ascii="Candara" w:hAnsi="Candara"/>
+          <w:sz w:val="24"/>
+          <w:szCs w:val="24"/>
+        </w:rPr>
+        <w:t xml:space="preserve">Of the two models, the weighted allows for clearer interpretation. Without standardizing the variables to both have a variance equal to one, the regression coefficient might erroneously lead someone to believe that </w:t>
+      </w:r>
+      <w:proofErr w:type="spellStart"/>
+      <w:r>
+        <w:rPr>
+          <w:rFonts w:ascii="Candara" w:hAnsi="Candara"/>
+          <w:sz w:val="24"/>
+          <w:szCs w:val="24"/>
+        </w:rPr>
+        <w:t>Prevach</w:t>
+      </w:r>
+      <w:proofErr w:type="spellEnd"/>
+      <w:r>
+        <w:rPr>
+          <w:rFonts w:ascii="Candara" w:hAnsi="Candara"/>
+          <w:sz w:val="24"/>
+          <w:szCs w:val="24"/>
+        </w:rPr>
+        <w:t xml:space="preserve"> was the stronger predictor variable, as it has a higher raw regression coefficient. Standardizing the variables allows a more accurate interpretation. </w:t>
+      </w:r>
+    </w:p>
+    <w:p>
+      <w:pPr>
+        <w:rPr>
+          <w:rFonts w:ascii="Candara" w:hAnsi="Candara"/>
+          <w:sz w:val="24"/>
+          <w:szCs w:val="24"/>
+        </w:rPr>
+      </w:pPr>
+    </w:p>
+    <w:p>
+      <w:pPr>
+        <w:rPr>
+          <w:szCs w:val="24"/>
+        </w:rPr>
+      </w:pPr>
+      <w:bookmarkStart w:id="0" w:name="_GoBack"/>
+      <w:bookmarkEnd w:id="0"/>
     </w:p>
     <w:sectPr>
       <w:pgSz w:w="12240" w:h="15840"/>
-      <w:pgMar w:top="1440" w:right="1440" w:bottom="1440" w:left="1440" w:gutter="0"/>
+      <w:pgMar w:top="1440" w:right="1440" w:bottom="1440" w:left="1440" w:header="720" w:footer="720" w:gutter="0"/>
+      <w:cols w:space="720"/>
       <w:docGrid w:linePitch="360"/>
     </w:sectPr>
   </w:body>
@@ -2019,7 +2642,7 @@
 </file>
 
 <file path=word/numbering.xml><?xml version="1.0" encoding="utf-8"?>
-<w:numbering xmlns:mo="http://schemas.microsoft.com/office/mac/office/2008/main" xmlns:ve="http://schemas.openxmlformats.org/markup-compatibility/2006" xmlns:mv="urn:schemas-microsoft-com:mac:vml" xmlns:o="urn:schemas-microsoft-com:office:office" xmlns:r="http://schemas.openxmlformats.org/officeDocument/2006/relationships" xmlns:m="http://schemas.openxmlformats.org/officeDocument/2006/math" xmlns:v="urn:schemas-microsoft-com:vml" xmlns:wp="http://schemas.openxmlformats.org/drawingml/2006/wordprocessingDrawing" xmlns:w10="urn:schemas-microsoft-com:office:word" xmlns:w="http://schemas.openxmlformats.org/wordprocessingml/2006/main" xmlns:wne="http://schemas.microsoft.com/office/word/2006/wordml">
+<w:numbering xmlns:wpc="http://schemas.microsoft.com/office/word/2010/wordprocessingCanvas" xmlns:mc="http://schemas.openxmlformats.org/markup-compatibility/2006" xmlns:o="urn:schemas-microsoft-com:office:office" xmlns:r="http://schemas.openxmlformats.org/officeDocument/2006/relationships" xmlns:m="http://schemas.openxmlformats.org/officeDocument/2006/math" xmlns:v="urn:schemas-microsoft-com:vml" xmlns:wp14="http://schemas.microsoft.com/office/word/2010/wordprocessingDrawing" xmlns:wp="http://schemas.openxmlformats.org/drawingml/2006/wordprocessingDrawing" xmlns:w10="urn:schemas-microsoft-com:office:word" xmlns:w="http://schemas.openxmlformats.org/wordprocessingml/2006/main" xmlns:w14="http://schemas.microsoft.com/office/word/2010/wordml" xmlns:wpg="http://schemas.microsoft.com/office/word/2010/wordprocessingGroup" xmlns:wpi="http://schemas.microsoft.com/office/word/2010/wordprocessingInk" xmlns:wne="http://schemas.microsoft.com/office/word/2006/wordml" xmlns:wps="http://schemas.microsoft.com/office/word/2010/wordprocessingShape" mc:Ignorable="w14 wp14">
   <w:abstractNum w:abstractNumId="0">
     <w:nsid w:val="0FE90C51"/>
     <w:multiLevelType w:val="hybridMultilevel"/>
@@ -2484,7 +3107,7 @@
 </file>
 
 <file path=word/styles.xml><?xml version="1.0" encoding="utf-8"?>
-<w:styles xmlns:r="http://schemas.openxmlformats.org/officeDocument/2006/relationships" xmlns:w="http://schemas.openxmlformats.org/wordprocessingml/2006/main">
+<w:styles xmlns:mc="http://schemas.openxmlformats.org/markup-compatibility/2006" xmlns:r="http://schemas.openxmlformats.org/officeDocument/2006/relationships" xmlns:w="http://schemas.openxmlformats.org/wordprocessingml/2006/main" xmlns:w14="http://schemas.microsoft.com/office/word/2010/wordml" mc:Ignorable="w14">
   <w:docDefaults>
     <w:rPrDefault>
       <w:rPr>
@@ -2500,7 +3123,7 @@
       </w:pPr>
     </w:pPrDefault>
   </w:docDefaults>
-  <w:latentStyles w:defLockedState="0" w:defUIPriority="99" w:defSemiHidden="1" w:defUnhideWhenUsed="1" w:defQFormat="0" w:count="276">
+  <w:latentStyles w:defLockedState="0" w:defUIPriority="99" w:defSemiHidden="1" w:defUnhideWhenUsed="1" w:defQFormat="0" w:count="267">
     <w:lsdException w:name="Normal" w:semiHidden="0" w:uiPriority="0" w:unhideWhenUsed="0" w:qFormat="1"/>
     <w:lsdException w:name="heading 1" w:semiHidden="0" w:uiPriority="9" w:unhideWhenUsed="0" w:qFormat="1"/>
     <w:lsdException w:name="heading 2" w:uiPriority="9" w:qFormat="1"/>
@@ -2646,14 +3269,15 @@
   </w:style>
   <w:style w:type="character" w:default="1" w:styleId="DefaultParagraphFont">
     <w:name w:val="Default Paragraph Font"/>
+    <w:uiPriority w:val="1"/>
     <w:semiHidden/>
     <w:unhideWhenUsed/>
   </w:style>
   <w:style w:type="table" w:default="1" w:styleId="TableNormal">
     <w:name w:val="Normal Table"/>
+    <w:uiPriority w:val="99"/>
     <w:semiHidden/>
     <w:unhideWhenUsed/>
-    <w:qFormat/>
     <w:tblPr>
       <w:tblInd w:w="0" w:type="dxa"/>
       <w:tblCellMar>
@@ -2666,6 +3290,7 @@
   </w:style>
   <w:style w:type="numbering" w:default="1" w:styleId="NoList">
     <w:name w:val="No List"/>
+    <w:uiPriority w:val="99"/>
     <w:semiHidden/>
     <w:unhideWhenUsed/>
   </w:style>

</xml_diff>